<commit_message>
#15 Updated Especificacion CU
Continuamos con la especificación de los Casos de Uso definidos durante el Sprint03 junto a los nuevos añadidos posteriormente.
</commit_message>
<xml_diff>
--- a/requeriments/v2/Especificacion CU.docx
+++ b/requeriments/v2/Especificacion CU.docx
@@ -54,23 +54,7 @@
                 <w:b w:val="0"/>
                 <w:bCs w:val="0"/>
               </w:rPr>
-              <w:t xml:space="preserve">El actor sanitario/investigador que va a utilizar la aplicación, para poder usarla, debe registrarse desde la pantalla de bienvenida que muestra la </w:t>
-            </w:r>
-            <w:proofErr w:type="gramStart"/>
-            <w:r>
-              <w:rPr>
-                <w:b w:val="0"/>
-                <w:bCs w:val="0"/>
-              </w:rPr>
-              <w:t>app</w:t>
-            </w:r>
-            <w:proofErr w:type="gramEnd"/>
-            <w:r>
-              <w:rPr>
-                <w:b w:val="0"/>
-                <w:bCs w:val="0"/>
-              </w:rPr>
-              <w:t xml:space="preserve"> al abrirse.</w:t>
+              <w:t>El actor sanitario/investigador que va a utilizar la aplicación, para poder usarla, debe registrarse desde la pantalla de bienvenida que muestra la app al abrirse.</w:t>
             </w:r>
           </w:p>
         </w:tc>
@@ -655,23 +639,7 @@
                 <w:b w:val="0"/>
                 <w:bCs w:val="0"/>
               </w:rPr>
-              <w:t xml:space="preserve">, el dispositivo deberá tener conexión a Internet para poder utilizar la </w:t>
-            </w:r>
-            <w:proofErr w:type="gramStart"/>
-            <w:r>
-              <w:rPr>
-                <w:b w:val="0"/>
-                <w:bCs w:val="0"/>
-              </w:rPr>
-              <w:t>app</w:t>
-            </w:r>
-            <w:proofErr w:type="gramEnd"/>
-            <w:r>
-              <w:rPr>
-                <w:b w:val="0"/>
-                <w:bCs w:val="0"/>
-              </w:rPr>
-              <w:t>.</w:t>
+              <w:t>, el dispositivo deberá tener conexión a Internet para poder utilizar la app.</w:t>
             </w:r>
             <w:r>
               <w:br/>
@@ -708,15 +676,7 @@
           </w:tcPr>
           <w:p>
             <w:r>
-              <w:t xml:space="preserve">CU-02: Iniciar sesión en la </w:t>
-            </w:r>
-            <w:proofErr w:type="gramStart"/>
-            <w:r>
-              <w:t>app</w:t>
-            </w:r>
-            <w:proofErr w:type="gramEnd"/>
-            <w:r>
-              <w:t>.</w:t>
+              <w:t>CU-02: Iniciar sesión en la app.</w:t>
             </w:r>
           </w:p>
         </w:tc>
@@ -745,23 +705,7 @@
                 <w:b w:val="0"/>
                 <w:bCs w:val="0"/>
               </w:rPr>
-              <w:t xml:space="preserve">El actor sanitario/investigador que va a utilizar la aplicación, para poder usarla, debe iniciar sesión desde la pantalla de bienvenida que muestra la </w:t>
-            </w:r>
-            <w:proofErr w:type="gramStart"/>
-            <w:r>
-              <w:rPr>
-                <w:b w:val="0"/>
-                <w:bCs w:val="0"/>
-              </w:rPr>
-              <w:t>app</w:t>
-            </w:r>
-            <w:proofErr w:type="gramEnd"/>
-            <w:r>
-              <w:rPr>
-                <w:b w:val="0"/>
-                <w:bCs w:val="0"/>
-              </w:rPr>
-              <w:t xml:space="preserve"> al abrirse.</w:t>
+              <w:t>El actor sanitario/investigador que va a utilizar la aplicación, para poder usarla, debe iniciar sesión desde la pantalla de bienvenida que muestra la app al abrirse.</w:t>
             </w:r>
           </w:p>
         </w:tc>
@@ -1380,44 +1324,7 @@
                 <w:b w:val="0"/>
                 <w:bCs w:val="0"/>
               </w:rPr>
-              <w:t xml:space="preserve">- </w:t>
-            </w:r>
-            <w:r>
-              <w:rPr>
-                <w:b w:val="0"/>
-                <w:bCs w:val="0"/>
-              </w:rPr>
-              <w:t>Debido al uso de bases de datos</w:t>
-            </w:r>
-            <w:r>
-              <w:rPr>
-                <w:b w:val="0"/>
-                <w:bCs w:val="0"/>
-              </w:rPr>
-              <w:t xml:space="preserve"> externas</w:t>
-            </w:r>
-            <w:r>
-              <w:rPr>
-                <w:b w:val="0"/>
-                <w:bCs w:val="0"/>
-              </w:rPr>
-              <w:t xml:space="preserve">, el dispositivo deberá tener conexión a Internet para poder utilizar la </w:t>
-            </w:r>
-            <w:proofErr w:type="gramStart"/>
-            <w:r>
-              <w:rPr>
-                <w:b w:val="0"/>
-                <w:bCs w:val="0"/>
-              </w:rPr>
-              <w:t>app</w:t>
-            </w:r>
-            <w:proofErr w:type="gramEnd"/>
-            <w:r>
-              <w:rPr>
-                <w:b w:val="0"/>
-                <w:bCs w:val="0"/>
-              </w:rPr>
-              <w:t>.</w:t>
+              <w:t>- Debido al uso de bases de datos externas, el dispositivo deberá tener conexión a Internet para poder utilizar la app.</w:t>
             </w:r>
             <w:r>
               <w:br/>
@@ -2346,37 +2253,7 @@
                 <w:b w:val="0"/>
                 <w:bCs w:val="0"/>
               </w:rPr>
-              <w:t>Debido al uso de bases de datos</w:t>
-            </w:r>
-            <w:r>
-              <w:rPr>
-                <w:b w:val="0"/>
-                <w:bCs w:val="0"/>
-              </w:rPr>
-              <w:t xml:space="preserve"> externas</w:t>
-            </w:r>
-            <w:r>
-              <w:rPr>
-                <w:b w:val="0"/>
-                <w:bCs w:val="0"/>
-              </w:rPr>
-              <w:t xml:space="preserve">, el dispositivo deberá tener conexión a Internet para poder utilizar la </w:t>
-            </w:r>
-            <w:proofErr w:type="gramStart"/>
-            <w:r>
-              <w:rPr>
-                <w:b w:val="0"/>
-                <w:bCs w:val="0"/>
-              </w:rPr>
-              <w:t>app</w:t>
-            </w:r>
-            <w:proofErr w:type="gramEnd"/>
-            <w:r>
-              <w:rPr>
-                <w:b w:val="0"/>
-                <w:bCs w:val="0"/>
-              </w:rPr>
-              <w:t>.</w:t>
+              <w:t>Debido al uso de bases de datos externas, el dispositivo deberá tener conexión a Internet para poder utilizar la app.</w:t>
             </w:r>
             <w:r>
               <w:br/>
@@ -3532,19 +3409,7 @@
           </w:tcPr>
           <w:p>
             <w:r>
-              <w:t>CU-0</w:t>
-            </w:r>
-            <w:r>
-              <w:t>6</w:t>
-            </w:r>
-            <w:r>
-              <w:t xml:space="preserve">: </w:t>
-            </w:r>
-            <w:r>
-              <w:t>Conectar</w:t>
-            </w:r>
-            <w:r>
-              <w:t xml:space="preserve"> con dispositivos Bluetooth.</w:t>
+              <w:t>CU-06: Conectar con dispositivos Bluetooth.</w:t>
             </w:r>
           </w:p>
         </w:tc>
@@ -3573,35 +3438,7 @@
                 <w:b w:val="0"/>
                 <w:bCs w:val="0"/>
               </w:rPr>
-              <w:t xml:space="preserve">El actor sanitario/investigador que está usando la aplicación va a </w:t>
-            </w:r>
-            <w:r>
-              <w:rPr>
-                <w:b w:val="0"/>
-                <w:bCs w:val="0"/>
-              </w:rPr>
-              <w:t>conectar</w:t>
-            </w:r>
-            <w:r>
-              <w:rPr>
-                <w:b w:val="0"/>
-                <w:bCs w:val="0"/>
-              </w:rPr>
-              <w:t xml:space="preserve"> el smartphone con dispositivos que utilicen la tecnología BLE </w:t>
-            </w:r>
-            <w:r>
-              <w:rPr>
-                <w:b w:val="0"/>
-                <w:bCs w:val="0"/>
-              </w:rPr>
-              <w:t xml:space="preserve">y que hayan sido vinculados </w:t>
-            </w:r>
-            <w:r>
-              <w:rPr>
-                <w:b w:val="0"/>
-                <w:bCs w:val="0"/>
-              </w:rPr>
-              <w:t>para su utilización en las pruebas.</w:t>
+              <w:t>El actor sanitario/investigador que está usando la aplicación va a conectar el smartphone con dispositivos que utilicen la tecnología BLE y que hayan sido vinculados para su utilización en las pruebas.</w:t>
             </w:r>
           </w:p>
         </w:tc>
@@ -3907,21 +3744,7 @@
                 <w:bCs w:val="0"/>
               </w:rPr>
               <w:br/>
-              <w:t>- 17. La aplicación, tras vincular el dispositivo con el smartphone, mostrará un mensaje de éxito</w:t>
-            </w:r>
-            <w:r>
-              <w:rPr>
-                <w:b w:val="0"/>
-                <w:bCs w:val="0"/>
-              </w:rPr>
-              <w:t>, quedándose en la misma pantalla</w:t>
-            </w:r>
-            <w:r>
-              <w:rPr>
-                <w:b w:val="0"/>
-                <w:bCs w:val="0"/>
-              </w:rPr>
-              <w:t>.</w:t>
+              <w:t>- 17. La aplicación, tras vincular el dispositivo con el smartphone, mostrará un mensaje de éxito, quedándose en la misma pantalla.</w:t>
             </w:r>
             <w:r>
               <w:rPr>
@@ -4028,35 +3851,7 @@
                 <w:b w:val="0"/>
                 <w:bCs w:val="0"/>
               </w:rPr>
-              <w:t>Se va a suponer que el inicio de sesión ha sido exitoso por parte del sanitario/investigador</w:t>
-            </w:r>
-            <w:r>
-              <w:rPr>
-                <w:b w:val="0"/>
-                <w:bCs w:val="0"/>
-              </w:rPr>
-              <w:t xml:space="preserve">, </w:t>
-            </w:r>
-            <w:r>
-              <w:rPr>
-                <w:b w:val="0"/>
-                <w:bCs w:val="0"/>
-              </w:rPr>
-              <w:t>que se han encontrado dispositivos durante el escaneo en la búsqueda de dispositivos con Bluetooth</w:t>
-            </w:r>
-            <w:r>
-              <w:rPr>
-                <w:b w:val="0"/>
-                <w:bCs w:val="0"/>
-              </w:rPr>
-              <w:t xml:space="preserve"> y que, además, estos dispositivos están vinculados</w:t>
-            </w:r>
-            <w:r>
-              <w:rPr>
-                <w:b w:val="0"/>
-                <w:bCs w:val="0"/>
-              </w:rPr>
-              <w:t>.</w:t>
+              <w:t>Se va a suponer que el inicio de sesión ha sido exitoso por parte del sanitario/investigador, que se han encontrado dispositivos durante el escaneo en la búsqueda de dispositivos con Bluetooth y que, además, estos dispositivos están vinculados.</w:t>
             </w:r>
             <w:r>
               <w:rPr>
@@ -4175,19 +3970,7 @@
           </w:tcPr>
           <w:p>
             <w:r>
-              <w:t>CU-0</w:t>
-            </w:r>
-            <w:r>
-              <w:t>7</w:t>
-            </w:r>
-            <w:r>
-              <w:t xml:space="preserve">: </w:t>
-            </w:r>
-            <w:r>
-              <w:t>Configurar las notificaciones</w:t>
-            </w:r>
-            <w:r>
-              <w:t>.</w:t>
+              <w:t>CU-07: Configurar las notificaciones.</w:t>
             </w:r>
           </w:p>
         </w:tc>
@@ -4216,14 +3999,7 @@
                 <w:b w:val="0"/>
                 <w:bCs w:val="0"/>
               </w:rPr>
-              <w:t xml:space="preserve">El actor sanitario/investigador que está usando la aplicación va a </w:t>
-            </w:r>
-            <w:r>
-              <w:rPr>
-                <w:b w:val="0"/>
-                <w:bCs w:val="0"/>
-              </w:rPr>
-              <w:t>desactivar las notificaciones que se van generando en las sesiones de mediciones de señales fisiológicas.</w:t>
+              <w:t>El actor sanitario/investigador que está usando la aplicación va a desactivar las notificaciones que se van generando en las sesiones de mediciones de señales fisiológicas.</w:t>
             </w:r>
           </w:p>
         </w:tc>
@@ -4457,43 +4233,15 @@
                 <w:bCs w:val="0"/>
               </w:rPr>
               <w:br/>
-              <w:t>- 11. El sanitario/investigador pulsa el botón “</w:t>
-            </w:r>
-            <w:r>
-              <w:rPr>
-                <w:b w:val="0"/>
-                <w:bCs w:val="0"/>
-              </w:rPr>
-              <w:t>DESACTIVAR NOTIFICACIONES</w:t>
-            </w:r>
-            <w:r>
-              <w:rPr>
-                <w:b w:val="0"/>
-                <w:bCs w:val="0"/>
-              </w:rPr>
-              <w:t>” localizado en la pantalla principal de la aplicación.</w:t>
-            </w:r>
-            <w:r>
-              <w:rPr>
-                <w:b w:val="0"/>
-                <w:bCs w:val="0"/>
-              </w:rPr>
-              <w:br/>
-              <w:t>- 12. La</w:t>
-            </w:r>
-            <w:r>
-              <w:rPr>
-                <w:b w:val="0"/>
-                <w:bCs w:val="0"/>
-              </w:rPr>
-              <w:t xml:space="preserve"> aplicación, a partir de este momento, dejará de generar notificaciones cuando se encuentre un valor fuera de lo normal en las mediciones de las señales fisiológicas</w:t>
-            </w:r>
-            <w:r>
-              <w:rPr>
-                <w:b w:val="0"/>
-                <w:bCs w:val="0"/>
-              </w:rPr>
-              <w:t>.</w:t>
+              <w:t>- 11. El sanitario/investigador pulsa el botón “DESACTIVAR NOTIFICACIONES” localizado en la pantalla principal de la aplicación.</w:t>
+            </w:r>
+            <w:r>
+              <w:rPr>
+                <w:b w:val="0"/>
+                <w:bCs w:val="0"/>
+              </w:rPr>
+              <w:br/>
+              <w:t>- 12. La aplicación, a partir de este momento, dejará de generar notificaciones cuando se encuentre un valor fuera de lo normal en las mediciones de las señales fisiológicas.</w:t>
             </w:r>
             <w:r>
               <w:rPr>
@@ -4797,19 +4545,7 @@
           </w:tcPr>
           <w:p>
             <w:r>
-              <w:t>CU-0</w:t>
-            </w:r>
-            <w:r>
-              <w:t>8</w:t>
-            </w:r>
-            <w:r>
-              <w:t>: Co</w:t>
-            </w:r>
-            <w:r>
-              <w:t>menzar las medi</w:t>
-            </w:r>
-            <w:r>
-              <w:t>ciones.</w:t>
+              <w:t>CU-08: Comenzar las mediciones.</w:t>
             </w:r>
           </w:p>
         </w:tc>
@@ -4838,21 +4574,7 @@
                 <w:b w:val="0"/>
                 <w:bCs w:val="0"/>
               </w:rPr>
-              <w:t xml:space="preserve">El actor sanitario/investigador que está usando la aplicación va a </w:t>
-            </w:r>
-            <w:r>
-              <w:rPr>
-                <w:b w:val="0"/>
-                <w:bCs w:val="0"/>
-              </w:rPr>
-              <w:t>comenzar a medir las señales fisiológicas de un usuario que utilice los dispositivos Bluetooth sobre su cuerpo</w:t>
-            </w:r>
-            <w:r>
-              <w:rPr>
-                <w:b w:val="0"/>
-                <w:bCs w:val="0"/>
-              </w:rPr>
-              <w:t>.</w:t>
+              <w:t>El actor sanitario/investigador que está usando la aplicación va a comenzar a medir las señales fisiológicas de un usuario que utilice los dispositivos Bluetooth sobre su cuerpo.</w:t>
             </w:r>
           </w:p>
         </w:tc>
@@ -4980,14 +4702,7 @@
                 <w:bCs w:val="0"/>
               </w:rPr>
               <w:br/>
-              <w:t xml:space="preserve">- </w:t>
-            </w:r>
-            <w:r>
-              <w:rPr>
-                <w:b w:val="0"/>
-                <w:bCs w:val="0"/>
-              </w:rPr>
-              <w:t>El usuario tendrá en su cuerpo los dispositivos con tecnología BLE que deben realizar las mediciones de las señales fisiológicas.</w:t>
+              <w:t>- El usuario tendrá en su cuerpo los dispositivos con tecnología BLE que deben realizar las mediciones de las señales fisiológicas.</w:t>
             </w:r>
             <w:r>
               <w:rPr>
@@ -5502,19 +5217,7 @@
           </w:tcPr>
           <w:p>
             <w:r>
-              <w:t>CU-0</w:t>
-            </w:r>
-            <w:r>
-              <w:t>9</w:t>
-            </w:r>
-            <w:r>
-              <w:t xml:space="preserve">: </w:t>
-            </w:r>
-            <w:r>
-              <w:t>Detene</w:t>
-            </w:r>
-            <w:r>
-              <w:t>r las mediciones.</w:t>
+              <w:t>CU-09: Detener las mediciones.</w:t>
             </w:r>
           </w:p>
         </w:tc>
@@ -6016,21 +5719,7 @@
                 <w:bCs w:val="0"/>
               </w:rPr>
               <w:br/>
-              <w:t>- 32. La aplicación carga la pantalla de visualización de las mediciones, en la que se muestra el nombre de cada señal fisiológica junto al valor obtenido en tiempo real por los sensores de los dispositivos</w:t>
-            </w:r>
-            <w:r>
-              <w:rPr>
-                <w:b w:val="0"/>
-                <w:bCs w:val="0"/>
-              </w:rPr>
-              <w:t xml:space="preserve"> colocados en el cuerpo del usuario</w:t>
-            </w:r>
-            <w:r>
-              <w:rPr>
-                <w:b w:val="0"/>
-                <w:bCs w:val="0"/>
-              </w:rPr>
-              <w:t>.</w:t>
+              <w:t>- 32. La aplicación carga la pantalla de visualización de las mediciones, en la que se muestra el nombre de cada señal fisiológica junto al valor obtenido en tiempo real por los sensores de los dispositivos colocados en el cuerpo del usuario.</w:t>
             </w:r>
             <w:r>
               <w:rPr>
@@ -6092,6 +5781,1579 @@
                 <w:b w:val="0"/>
                 <w:bCs w:val="0"/>
               </w:rPr>
+              <w:t>Se va a suponer que el inicio de sesión ha sido exitoso por parte del sanitario/investigador, los dispositivos están conectados y las mediciones se realizan correctamente. Sin embargo, el procesado de las señales no está implementado.</w:t>
+            </w:r>
+            <w:r>
+              <w:rPr>
+                <w:b w:val="0"/>
+                <w:bCs w:val="0"/>
+              </w:rPr>
+              <w:br/>
+              <w:t>- 34. La aplicación carga la pantalla principal del sistema tras detener las mediciones.</w:t>
+            </w:r>
+          </w:p>
+        </w:tc>
+      </w:tr>
+      <w:tr>
+        <w:tc>
+          <w:tcPr>
+            <w:cnfStyle w:val="001000000000" w:firstRow="0" w:lastRow="0" w:firstColumn="1" w:lastColumn="0" w:oddVBand="0" w:evenVBand="0" w:oddHBand="0" w:evenHBand="0" w:firstRowFirstColumn="0" w:firstRowLastColumn="0" w:lastRowFirstColumn="0" w:lastRowLastColumn="0"/>
+            <w:tcW w:w="8494" w:type="dxa"/>
+          </w:tcPr>
+          <w:p>
+            <w:pPr>
+              <w:rPr>
+                <w:b w:val="0"/>
+                <w:bCs w:val="0"/>
+              </w:rPr>
+            </w:pPr>
+            <w:r>
+              <w:t xml:space="preserve">Observaciones: </w:t>
+            </w:r>
+            <w:r>
+              <w:rPr>
+                <w:b w:val="0"/>
+                <w:bCs w:val="0"/>
+              </w:rPr>
+              <w:t>-</w:t>
+            </w:r>
+          </w:p>
+        </w:tc>
+      </w:tr>
+      <w:tr>
+        <w:tc>
+          <w:tcPr>
+            <w:cnfStyle w:val="001000000000" w:firstRow="0" w:lastRow="0" w:firstColumn="1" w:lastColumn="0" w:oddVBand="0" w:evenVBand="0" w:oddHBand="0" w:evenHBand="0" w:firstRowFirstColumn="0" w:firstRowLastColumn="0" w:lastRowFirstColumn="0" w:lastRowLastColumn="0"/>
+            <w:tcW w:w="8494" w:type="dxa"/>
+          </w:tcPr>
+          <w:p>
+            <w:pPr>
+              <w:rPr>
+                <w:b w:val="0"/>
+                <w:bCs w:val="0"/>
+              </w:rPr>
+            </w:pPr>
+            <w:r>
+              <w:t>Requisitos no funcionales:</w:t>
+            </w:r>
+            <w:r>
+              <w:br/>
+            </w:r>
+            <w:r>
+              <w:rPr>
+                <w:b w:val="0"/>
+                <w:bCs w:val="0"/>
+              </w:rPr>
+              <w:t>- El smartphone debe tener tecnología Bluetooth, tenerlo activo y con los permisos habilitados para que pueda conectarse con los dispositivos con sensores.</w:t>
+            </w:r>
+          </w:p>
+        </w:tc>
+      </w:tr>
+    </w:tbl>
+    <w:p/>
+    <w:tbl>
+      <w:tblPr>
+        <w:tblStyle w:val="Tablaconcuadrcula1Claro-nfasis2"/>
+        <w:tblW w:w="0" w:type="auto"/>
+        <w:tblLook w:val="04A0" w:firstRow="1" w:lastRow="0" w:firstColumn="1" w:lastColumn="0" w:noHBand="0" w:noVBand="1"/>
+      </w:tblPr>
+      <w:tblGrid>
+        <w:gridCol w:w="8494"/>
+      </w:tblGrid>
+      <w:tr>
+        <w:trPr>
+          <w:cnfStyle w:val="100000000000" w:firstRow="1" w:lastRow="0" w:firstColumn="0" w:lastColumn="0" w:oddVBand="0" w:evenVBand="0" w:oddHBand="0" w:evenHBand="0" w:firstRowFirstColumn="0" w:firstRowLastColumn="0" w:lastRowFirstColumn="0" w:lastRowLastColumn="0"/>
+        </w:trPr>
+        <w:tc>
+          <w:tcPr>
+            <w:cnfStyle w:val="001000000000" w:firstRow="0" w:lastRow="0" w:firstColumn="1" w:lastColumn="0" w:oddVBand="0" w:evenVBand="0" w:oddHBand="0" w:evenHBand="0" w:firstRowFirstColumn="0" w:firstRowLastColumn="0" w:lastRowFirstColumn="0" w:lastRowLastColumn="0"/>
+            <w:tcW w:w="8494" w:type="dxa"/>
+          </w:tcPr>
+          <w:p>
+            <w:r>
+              <w:t>CU-</w:t>
+            </w:r>
+            <w:r>
+              <w:t>10</w:t>
+            </w:r>
+            <w:r>
+              <w:t xml:space="preserve">: </w:t>
+            </w:r>
+            <w:r>
+              <w:t>Guardar los resultados obtenidos</w:t>
+            </w:r>
+            <w:r>
+              <w:t>.</w:t>
+            </w:r>
+          </w:p>
+        </w:tc>
+      </w:tr>
+      <w:tr>
+        <w:tc>
+          <w:tcPr>
+            <w:cnfStyle w:val="001000000000" w:firstRow="0" w:lastRow="0" w:firstColumn="1" w:lastColumn="0" w:oddVBand="0" w:evenVBand="0" w:oddHBand="0" w:evenHBand="0" w:firstRowFirstColumn="0" w:firstRowLastColumn="0" w:lastRowFirstColumn="0" w:lastRowLastColumn="0"/>
+            <w:tcW w:w="8494" w:type="dxa"/>
+          </w:tcPr>
+          <w:p>
+            <w:pPr>
+              <w:rPr>
+                <w:b w:val="0"/>
+                <w:bCs w:val="0"/>
+              </w:rPr>
+            </w:pPr>
+            <w:r>
+              <w:lastRenderedPageBreak/>
+              <w:t>Descripción:</w:t>
+            </w:r>
+            <w:r>
+              <w:br/>
+            </w:r>
+            <w:r>
+              <w:rPr>
+                <w:b w:val="0"/>
+                <w:bCs w:val="0"/>
+              </w:rPr>
+              <w:t xml:space="preserve">El actor sanitario/investigador que está usando la aplicación va a </w:t>
+            </w:r>
+            <w:r>
+              <w:rPr>
+                <w:b w:val="0"/>
+                <w:bCs w:val="0"/>
+              </w:rPr>
+              <w:t xml:space="preserve">guardar los resultados obtenidos durante las pruebas en las que el usuario ha tenido los dispositivos </w:t>
+            </w:r>
+            <w:r>
+              <w:rPr>
+                <w:b w:val="0"/>
+                <w:bCs w:val="0"/>
+              </w:rPr>
+              <w:t>Bluetooth sobre su cuerpo.</w:t>
+            </w:r>
+          </w:p>
+        </w:tc>
+      </w:tr>
+      <w:tr>
+        <w:tc>
+          <w:tcPr>
+            <w:cnfStyle w:val="001000000000" w:firstRow="0" w:lastRow="0" w:firstColumn="1" w:lastColumn="0" w:oddVBand="0" w:evenVBand="0" w:oddHBand="0" w:evenHBand="0" w:firstRowFirstColumn="0" w:firstRowLastColumn="0" w:lastRowFirstColumn="0" w:lastRowLastColumn="0"/>
+            <w:tcW w:w="8494" w:type="dxa"/>
+          </w:tcPr>
+          <w:p>
+            <w:pPr>
+              <w:rPr>
+                <w:b w:val="0"/>
+                <w:bCs w:val="0"/>
+              </w:rPr>
+            </w:pPr>
+            <w:r>
+              <w:t xml:space="preserve">Dependencias: </w:t>
+            </w:r>
+            <w:r>
+              <w:br/>
+            </w:r>
+            <w:r>
+              <w:rPr>
+                <w:b w:val="0"/>
+                <w:bCs w:val="0"/>
+              </w:rPr>
+              <w:t>- CU-02.</w:t>
+            </w:r>
+            <w:r>
+              <w:rPr>
+                <w:b w:val="0"/>
+                <w:bCs w:val="0"/>
+              </w:rPr>
+              <w:br/>
+              <w:t>- CU-04.</w:t>
+            </w:r>
+            <w:r>
+              <w:rPr>
+                <w:b w:val="0"/>
+                <w:bCs w:val="0"/>
+              </w:rPr>
+              <w:br/>
+              <w:t>- CU-05.</w:t>
+            </w:r>
+            <w:r>
+              <w:rPr>
+                <w:b w:val="0"/>
+                <w:bCs w:val="0"/>
+              </w:rPr>
+              <w:br/>
+              <w:t>- CU-06.</w:t>
+            </w:r>
+            <w:r>
+              <w:rPr>
+                <w:b w:val="0"/>
+                <w:bCs w:val="0"/>
+              </w:rPr>
+              <w:br/>
+              <w:t>- CU-08.</w:t>
+            </w:r>
+            <w:r>
+              <w:rPr>
+                <w:b w:val="0"/>
+                <w:bCs w:val="0"/>
+              </w:rPr>
+              <w:br/>
+              <w:t>- CU-09.</w:t>
+            </w:r>
+          </w:p>
+        </w:tc>
+      </w:tr>
+      <w:tr>
+        <w:tc>
+          <w:tcPr>
+            <w:cnfStyle w:val="001000000000" w:firstRow="0" w:lastRow="0" w:firstColumn="1" w:lastColumn="0" w:oddVBand="0" w:evenVBand="0" w:oddHBand="0" w:evenHBand="0" w:firstRowFirstColumn="0" w:firstRowLastColumn="0" w:lastRowFirstColumn="0" w:lastRowLastColumn="0"/>
+            <w:tcW w:w="8494" w:type="dxa"/>
+          </w:tcPr>
+          <w:p>
+            <w:pPr>
+              <w:rPr>
+                <w:b w:val="0"/>
+                <w:bCs w:val="0"/>
+              </w:rPr>
+            </w:pPr>
+            <w:r>
+              <w:t xml:space="preserve">Actores: </w:t>
+            </w:r>
+            <w:r>
+              <w:br/>
+              <w:t xml:space="preserve">- </w:t>
+            </w:r>
+            <w:r>
+              <w:rPr>
+                <w:b w:val="0"/>
+                <w:bCs w:val="0"/>
+              </w:rPr>
+              <w:t>Sanitario/investigador</w:t>
+            </w:r>
+            <w:r>
+              <w:rPr>
+                <w:b w:val="0"/>
+                <w:bCs w:val="0"/>
+              </w:rPr>
+              <w:br/>
+              <w:t>- Usuario</w:t>
+            </w:r>
+          </w:p>
+        </w:tc>
+      </w:tr>
+      <w:tr>
+        <w:tc>
+          <w:tcPr>
+            <w:cnfStyle w:val="001000000000" w:firstRow="0" w:lastRow="0" w:firstColumn="1" w:lastColumn="0" w:oddVBand="0" w:evenVBand="0" w:oddHBand="0" w:evenHBand="0" w:firstRowFirstColumn="0" w:firstRowLastColumn="0" w:lastRowFirstColumn="0" w:lastRowLastColumn="0"/>
+            <w:tcW w:w="8494" w:type="dxa"/>
+          </w:tcPr>
+          <w:p>
+            <w:pPr>
+              <w:rPr>
+                <w:b w:val="0"/>
+                <w:bCs w:val="0"/>
+              </w:rPr>
+            </w:pPr>
+            <w:r>
+              <w:t xml:space="preserve">Precondiciones: </w:t>
+            </w:r>
+            <w:r>
+              <w:br/>
+            </w:r>
+            <w:r>
+              <w:rPr>
+                <w:b w:val="0"/>
+                <w:bCs w:val="0"/>
+              </w:rPr>
+              <w:t>- El sanitario/investigador debe estar registrado en el sistema.</w:t>
+            </w:r>
+            <w:r>
+              <w:rPr>
+                <w:b w:val="0"/>
+                <w:bCs w:val="0"/>
+              </w:rPr>
+              <w:br/>
+              <w:t>- El usuario tendrá en su cuerpo los dispositivos con tecnología BLE que deben realizar las mediciones de las señales fisiológicas.</w:t>
+            </w:r>
+            <w:r>
+              <w:rPr>
+                <w:b w:val="0"/>
+                <w:bCs w:val="0"/>
+              </w:rPr>
+              <w:br/>
+              <w:t>- Estos dispositivos deben estar vinculados con el smartphone.</w:t>
+            </w:r>
+            <w:r>
+              <w:rPr>
+                <w:b w:val="0"/>
+                <w:bCs w:val="0"/>
+              </w:rPr>
+              <w:br/>
+              <w:t>- La conexión del smartphone con los dispositivos debe estar establecida antes de comenzar las mediciones.</w:t>
+            </w:r>
+            <w:r>
+              <w:rPr>
+                <w:b w:val="0"/>
+                <w:bCs w:val="0"/>
+              </w:rPr>
+              <w:br/>
+              <w:t xml:space="preserve">- </w:t>
+            </w:r>
+            <w:r>
+              <w:rPr>
+                <w:b w:val="0"/>
+                <w:bCs w:val="0"/>
+              </w:rPr>
+              <w:t>Las</w:t>
+            </w:r>
+            <w:r>
+              <w:rPr>
+                <w:b w:val="0"/>
+                <w:bCs w:val="0"/>
+              </w:rPr>
+              <w:t xml:space="preserve"> mediciones</w:t>
+            </w:r>
+            <w:r>
+              <w:rPr>
+                <w:b w:val="0"/>
+                <w:bCs w:val="0"/>
+              </w:rPr>
+              <w:t xml:space="preserve"> han finalizado ya</w:t>
+            </w:r>
+            <w:r>
+              <w:rPr>
+                <w:b w:val="0"/>
+                <w:bCs w:val="0"/>
+              </w:rPr>
+              <w:t>.</w:t>
+            </w:r>
+            <w:r>
+              <w:rPr>
+                <w:b w:val="0"/>
+                <w:bCs w:val="0"/>
+              </w:rPr>
+              <w:br/>
+              <w:t>- La aplicación se encuentra en la pantalla con el resumen de las pruebas.</w:t>
+            </w:r>
+            <w:r>
+              <w:rPr>
+                <w:b w:val="0"/>
+                <w:bCs w:val="0"/>
+              </w:rPr>
+              <w:br/>
+              <w:t>- El procesado de las señales está implementado.</w:t>
+            </w:r>
+          </w:p>
+        </w:tc>
+      </w:tr>
+      <w:tr>
+        <w:tc>
+          <w:tcPr>
+            <w:cnfStyle w:val="001000000000" w:firstRow="0" w:lastRow="0" w:firstColumn="1" w:lastColumn="0" w:oddVBand="0" w:evenVBand="0" w:oddHBand="0" w:evenHBand="0" w:firstRowFirstColumn="0" w:firstRowLastColumn="0" w:lastRowFirstColumn="0" w:lastRowLastColumn="0"/>
+            <w:tcW w:w="8494" w:type="dxa"/>
+          </w:tcPr>
+          <w:p>
+            <w:pPr>
+              <w:rPr>
+                <w:b w:val="0"/>
+                <w:bCs w:val="0"/>
+              </w:rPr>
+            </w:pPr>
+            <w:r>
+              <w:t xml:space="preserve">Postcondiciones: </w:t>
+            </w:r>
+            <w:r>
+              <w:rPr>
+                <w:b w:val="0"/>
+                <w:bCs w:val="0"/>
+              </w:rPr>
+              <w:t>-</w:t>
+            </w:r>
+          </w:p>
+        </w:tc>
+      </w:tr>
+      <w:tr>
+        <w:tc>
+          <w:tcPr>
+            <w:cnfStyle w:val="001000000000" w:firstRow="0" w:lastRow="0" w:firstColumn="1" w:lastColumn="0" w:oddVBand="0" w:evenVBand="0" w:oddHBand="0" w:evenHBand="0" w:firstRowFirstColumn="0" w:firstRowLastColumn="0" w:lastRowFirstColumn="0" w:lastRowLastColumn="0"/>
+            <w:tcW w:w="8494" w:type="dxa"/>
+          </w:tcPr>
+          <w:p>
+            <w:r>
+              <w:t>Escenario principal:</w:t>
+            </w:r>
+            <w:r>
+              <w:br/>
+            </w:r>
+            <w:r>
+              <w:rPr>
+                <w:b w:val="0"/>
+                <w:bCs w:val="0"/>
+              </w:rPr>
+              <w:t>- 1. El sanitario/investigador abre la aplicación.</w:t>
+            </w:r>
+            <w:r>
+              <w:rPr>
+                <w:b w:val="0"/>
+                <w:bCs w:val="0"/>
+              </w:rPr>
+              <w:br/>
+              <w:t>- 2. La aplicación se inicia y carga la pantalla de bienvenida, ofreciendo al sanitario/investigador las opciones de iniciar sesión o registrarse.</w:t>
+            </w:r>
+            <w:r>
+              <w:rPr>
+                <w:b w:val="0"/>
+                <w:bCs w:val="0"/>
+              </w:rPr>
+              <w:br/>
+              <w:t>- 3. El sanitario/investigador pulsa el botón de inicio de sesión.</w:t>
+            </w:r>
+            <w:r>
+              <w:rPr>
+                <w:b w:val="0"/>
+                <w:bCs w:val="0"/>
+              </w:rPr>
+              <w:br/>
+              <w:t>- 4. La aplicación carga una pantalla con un formulario para iniciar sesión.</w:t>
+            </w:r>
+            <w:r>
+              <w:rPr>
+                <w:b w:val="0"/>
+                <w:bCs w:val="0"/>
+              </w:rPr>
+              <w:br/>
+              <w:t>- 5. El sanitario/investigador rellena el formulario con su DNI/NIF y su contraseña, datos indicados cuando se registró en la aplicación.</w:t>
+            </w:r>
+            <w:r>
+              <w:rPr>
+                <w:b w:val="0"/>
+                <w:bCs w:val="0"/>
+              </w:rPr>
+              <w:br/>
+              <w:t>- 6. La aplicación muestra una ventana de confirmación preguntando al sanitario/investigador si la información es correcta.</w:t>
+            </w:r>
+            <w:r>
+              <w:rPr>
+                <w:b w:val="0"/>
+                <w:bCs w:val="0"/>
+              </w:rPr>
+              <w:br/>
+              <w:t>- 7. El sanitario/investigador confirma que la información es correcta.</w:t>
+            </w:r>
+          </w:p>
+          <w:p>
+            <w:pPr>
+              <w:rPr>
+                <w:b w:val="0"/>
+                <w:bCs w:val="0"/>
+              </w:rPr>
+            </w:pPr>
+            <w:r>
+              <w:rPr>
+                <w:b w:val="0"/>
+                <w:bCs w:val="0"/>
+              </w:rPr>
+              <w:t>- 8. La aplicación comprueba que la información recogida se encuentra registrada en la base de datos.</w:t>
+            </w:r>
+            <w:r>
+              <w:rPr>
+                <w:b w:val="0"/>
+                <w:bCs w:val="0"/>
+              </w:rPr>
+              <w:br/>
+              <w:t>- 9. La aplicación, al confirmar que el usuario está registrado con las credenciales introducidas en el formulario, muestra un mensaje indicando que se ha iniciado sesión con éxito.</w:t>
+            </w:r>
+            <w:r>
+              <w:rPr>
+                <w:b w:val="0"/>
+                <w:bCs w:val="0"/>
+              </w:rPr>
+              <w:br/>
+              <w:t>- 10. La aplicación abre la pantalla principal, donde se podrá usar el sistema al completo.</w:t>
+            </w:r>
+            <w:r>
+              <w:rPr>
+                <w:b w:val="0"/>
+                <w:bCs w:val="0"/>
+              </w:rPr>
+              <w:br/>
+              <w:t>- 11. El sanitario/investigador pulsa el botón “GESTIÓN DE DISPOSITIVOS” localizado en la pantalla principal de la aplicación.</w:t>
+            </w:r>
+            <w:r>
+              <w:rPr>
+                <w:b w:val="0"/>
+                <w:bCs w:val="0"/>
+              </w:rPr>
+              <w:br/>
+              <w:t>- 12. La aplicación carga la pantalla de gestión de dispositivos.</w:t>
+            </w:r>
+            <w:r>
+              <w:rPr>
+                <w:b w:val="0"/>
+                <w:bCs w:val="0"/>
+              </w:rPr>
+              <w:br/>
+              <w:t>- 13. El sanitario/investigador pulsa el botón “BÚSQUEDA DE DISPOSITIVOS”.</w:t>
+            </w:r>
+            <w:r>
+              <w:rPr>
+                <w:b w:val="0"/>
+                <w:bCs w:val="0"/>
+              </w:rPr>
+              <w:br/>
+              <w:t>- 14. La aplicación carga una pantalla donde irán apareciendo los dispositivos cercanos que utilizan la tecnología BLE mediante un escaneo que realizará el smartphone.</w:t>
+            </w:r>
+            <w:r>
+              <w:br/>
+            </w:r>
+            <w:r>
+              <w:rPr>
+                <w:b w:val="0"/>
+                <w:bCs w:val="0"/>
+              </w:rPr>
+              <w:t>- 15. El sanitario/investigador pulsará sobre un dispositivo con tecnología Bluetooth para vincularlo al smartphone.</w:t>
+            </w:r>
+            <w:r>
+              <w:rPr>
+                <w:b w:val="0"/>
+                <w:bCs w:val="0"/>
+              </w:rPr>
+              <w:br/>
+              <w:t>- 16. La aplicación vinculará el dispositivo en cuestión con el smartphone.</w:t>
+            </w:r>
+            <w:r>
+              <w:rPr>
+                <w:b w:val="0"/>
+                <w:bCs w:val="0"/>
+              </w:rPr>
+              <w:br/>
+            </w:r>
+            <w:r>
+              <w:rPr>
+                <w:b w:val="0"/>
+                <w:bCs w:val="0"/>
+              </w:rPr>
+              <w:lastRenderedPageBreak/>
+              <w:t>- 17. La aplicación, tras vincular el dispositivo con el smartphone, mostrará un mensaje de éxito, quedándose en la misma pantalla.</w:t>
+            </w:r>
+            <w:r>
+              <w:rPr>
+                <w:b w:val="0"/>
+                <w:bCs w:val="0"/>
+              </w:rPr>
+              <w:br/>
+              <w:t>- 18. El sanitario/investigador le dará a “Volver” en la aplicación.</w:t>
+            </w:r>
+            <w:r>
+              <w:rPr>
+                <w:b w:val="0"/>
+                <w:bCs w:val="0"/>
+              </w:rPr>
+              <w:br/>
+              <w:t>- 19. La aplicación cargará de nuevo la pantalla de “GESTIÓN DE DISPOSITIVOS”.</w:t>
+            </w:r>
+            <w:r>
+              <w:rPr>
+                <w:b w:val="0"/>
+                <w:bCs w:val="0"/>
+              </w:rPr>
+              <w:br/>
+              <w:t>- 20. El sanitario/investigador pulsará en el botón “DISPOSITIVOS VINCULADOS”.</w:t>
+            </w:r>
+            <w:r>
+              <w:rPr>
+                <w:b w:val="0"/>
+                <w:bCs w:val="0"/>
+              </w:rPr>
+              <w:br/>
+              <w:t>- 21. La aplicación cargará la pantalla de “DISPOSITIVOS VINCULADOS”, en la que se mostrarán todos aquellos dispositivos con tecnología BLE que han sido vinculados con el smartphone.</w:t>
+            </w:r>
+            <w:r>
+              <w:rPr>
+                <w:b w:val="0"/>
+                <w:bCs w:val="0"/>
+              </w:rPr>
+              <w:br/>
+              <w:t>- 22. El sanitario/investigador pulsará el botón “CONECTAR CON DISPOSITIVOS VINCULADOS”.</w:t>
+            </w:r>
+            <w:r>
+              <w:rPr>
+                <w:b w:val="0"/>
+                <w:bCs w:val="0"/>
+              </w:rPr>
+              <w:br/>
+              <w:t>- 23. La aplicación establecerá la conexión con todos los dispositivos vinculados.</w:t>
+            </w:r>
+            <w:r>
+              <w:rPr>
+                <w:b w:val="0"/>
+                <w:bCs w:val="0"/>
+              </w:rPr>
+              <w:br/>
+              <w:t>- 24. La aplicación mostrará un cuadro junto a cada dispositivo con el que haya conseguido establecer la conexión de manera exitosa en el que se podrá leer “DISPOSITIVO CONECTADO”.</w:t>
+            </w:r>
+            <w:r>
+              <w:rPr>
+                <w:b w:val="0"/>
+                <w:bCs w:val="0"/>
+              </w:rPr>
+              <w:br/>
+              <w:t>- 25. El sanitario/investigador le entregará al usuario los dispositivos con tecnología BLE que se han conectado a la aplicación, indicando cómo debe colocárselos.</w:t>
+            </w:r>
+            <w:r>
+              <w:rPr>
+                <w:b w:val="0"/>
+                <w:bCs w:val="0"/>
+              </w:rPr>
+              <w:br/>
+              <w:t>- 26. El usuario se coloca los dispositivos sobre su cuerpo siguiendo las indicaciones del sanitario/investigador.</w:t>
+            </w:r>
+            <w:r>
+              <w:rPr>
+                <w:b w:val="0"/>
+                <w:bCs w:val="0"/>
+              </w:rPr>
+              <w:br/>
+              <w:t>- 27. El sanitario/investigador le dará a “Volver” en la aplicación.</w:t>
+            </w:r>
+            <w:r>
+              <w:rPr>
+                <w:b w:val="0"/>
+                <w:bCs w:val="0"/>
+              </w:rPr>
+              <w:br/>
+              <w:t>- 28. La aplicación volverá a la pantalla “GESTIÓN DE DISPOSITIVOS”.</w:t>
+            </w:r>
+            <w:r>
+              <w:rPr>
+                <w:b w:val="0"/>
+                <w:bCs w:val="0"/>
+              </w:rPr>
+              <w:br/>
+              <w:t>- 29. El sanitario/investigador, de nuevo, le dará a “Volver” en la aplicación, para llegar a la pantalla principal de la misma.</w:t>
+            </w:r>
+            <w:r>
+              <w:rPr>
+                <w:b w:val="0"/>
+                <w:bCs w:val="0"/>
+              </w:rPr>
+              <w:br/>
+              <w:t>- 30. La aplicación cargará la pantalla principal.</w:t>
+            </w:r>
+            <w:r>
+              <w:rPr>
+                <w:b w:val="0"/>
+                <w:bCs w:val="0"/>
+              </w:rPr>
+              <w:br/>
+              <w:t>- 31. El sanitario/investigador pulsará el botón “COMENZAR MEDICIONES”.</w:t>
+            </w:r>
+            <w:r>
+              <w:rPr>
+                <w:b w:val="0"/>
+                <w:bCs w:val="0"/>
+              </w:rPr>
+              <w:br/>
+              <w:t>- 32. La aplicación carga la pantalla de visualización de las mediciones, en la que se muestra el nombre de cada señal fisiológica junto al valor obtenido en tiempo real por los sensores de los dispositivos colocados en el cuerpo del usuario.</w:t>
+            </w:r>
+            <w:r>
+              <w:rPr>
+                <w:b w:val="0"/>
+                <w:bCs w:val="0"/>
+              </w:rPr>
+              <w:br/>
+              <w:t>- 33. El sanitario/investigador, cuando considere que las pruebas o mediciones han concluido, pulsa en el botón “DETENER MEDICIONES” que se encuentra en la pantalla de visualización de las mediciones, para finalizar estas mediciones.</w:t>
+            </w:r>
+            <w:r>
+              <w:rPr>
+                <w:b w:val="0"/>
+                <w:bCs w:val="0"/>
+              </w:rPr>
+              <w:br/>
+              <w:t>- 34. La aplicación genera un resumen de las mediciones, mostrándolo en una pantalla que se carga tras detener las mediciones.</w:t>
+            </w:r>
+            <w:r>
+              <w:rPr>
+                <w:b w:val="0"/>
+                <w:bCs w:val="0"/>
+              </w:rPr>
+              <w:br/>
+              <w:t>- 35. El sanitario/investigador indica al usuario que las pruebas han terminado, que puede quitarse los dispositivos del cuerpo.</w:t>
+            </w:r>
+            <w:r>
+              <w:rPr>
+                <w:b w:val="0"/>
+                <w:bCs w:val="0"/>
+              </w:rPr>
+              <w:br/>
+              <w:t>- 36. El usuario se quita los dispositivos de su cuerpo.</w:t>
+            </w:r>
+            <w:r>
+              <w:rPr>
+                <w:b w:val="0"/>
+                <w:bCs w:val="0"/>
+              </w:rPr>
+              <w:br/>
+              <w:t>- 37. El sanitario/investigador pulsa el botón “GUARDAR DATOS” de la pantalla en la que se muestra el resumen de las mediciones realizadas.</w:t>
+            </w:r>
+            <w:r>
+              <w:rPr>
+                <w:b w:val="0"/>
+                <w:bCs w:val="0"/>
+              </w:rPr>
+              <w:br/>
+              <w:t>- 38. La aplicación muestra un mensaje de confirmación en el que se solicita el DNI/NIF del usuario al que se le han realizado las pruebas.</w:t>
+            </w:r>
+            <w:r>
+              <w:rPr>
+                <w:b w:val="0"/>
+                <w:bCs w:val="0"/>
+              </w:rPr>
+              <w:br/>
+              <w:t>- 39. El sanitario/investigador solicita el DNI/NIF al usuario.</w:t>
+            </w:r>
+            <w:r>
+              <w:rPr>
+                <w:b w:val="0"/>
+                <w:bCs w:val="0"/>
+              </w:rPr>
+              <w:br/>
+              <w:t>- 40. El usuario le indica el DNI/NIF al sanitario/investigador.</w:t>
+            </w:r>
+            <w:r>
+              <w:rPr>
+                <w:b w:val="0"/>
+                <w:bCs w:val="0"/>
+              </w:rPr>
+              <w:br/>
+              <w:t>- 41. El sanitario/investigador introduce el DNI/NIF del usuario en la ventana de confirmación.</w:t>
+            </w:r>
+            <w:r>
+              <w:rPr>
+                <w:b w:val="0"/>
+                <w:bCs w:val="0"/>
+              </w:rPr>
+              <w:br/>
+              <w:t>- 42. El sanitario/investigador confirma el DNI/NIF.</w:t>
+            </w:r>
+            <w:r>
+              <w:rPr>
+                <w:b w:val="0"/>
+                <w:bCs w:val="0"/>
+              </w:rPr>
+              <w:br/>
+            </w:r>
+            <w:r>
+              <w:rPr>
+                <w:b w:val="0"/>
+                <w:bCs w:val="0"/>
+              </w:rPr>
+              <w:t>- 43. La aplicación envía a la base de datos un resumen de los resultados de las pruebas realizadas, indicando el DNI/NIF del sanitario/investigador y el del usuario.</w:t>
+            </w:r>
+            <w:r>
+              <w:rPr>
+                <w:b w:val="0"/>
+                <w:bCs w:val="0"/>
+              </w:rPr>
+              <w:br/>
+              <w:t>- 44. Tras guardarse en la base de datos este registro, la aplicación muestra un mensaje notificando que la operación se ha llevado a cabo con éxito.</w:t>
+            </w:r>
+            <w:r>
+              <w:rPr>
+                <w:b w:val="0"/>
+                <w:bCs w:val="0"/>
+              </w:rPr>
+              <w:br/>
+              <w:t>- 45. La aplicación vuelve al menú principal.</w:t>
+            </w:r>
+          </w:p>
+        </w:tc>
+      </w:tr>
+      <w:tr>
+        <w:tc>
+          <w:tcPr>
+            <w:cnfStyle w:val="001000000000" w:firstRow="0" w:lastRow="0" w:firstColumn="1" w:lastColumn="0" w:oddVBand="0" w:evenVBand="0" w:oddHBand="0" w:evenHBand="0" w:firstRowFirstColumn="0" w:firstRowLastColumn="0" w:lastRowFirstColumn="0" w:lastRowLastColumn="0"/>
+            <w:tcW w:w="8494" w:type="dxa"/>
+          </w:tcPr>
+          <w:p>
+            <w:pPr>
+              <w:rPr>
+                <w:b w:val="0"/>
+                <w:bCs w:val="0"/>
+                <w:iCs/>
+              </w:rPr>
+            </w:pPr>
+            <w:r>
+              <w:lastRenderedPageBreak/>
+              <w:t>Alternativas:</w:t>
+            </w:r>
+            <w:r>
+              <w:br/>
+            </w:r>
+            <w:r>
+              <w:rPr>
+                <w:b w:val="0"/>
+                <w:bCs w:val="0"/>
+                <w:i/>
+                <w:iCs/>
+              </w:rPr>
+              <w:t>Alternativa 1: Descartado del resumen</w:t>
+            </w:r>
+            <w:r>
+              <w:br/>
+            </w:r>
+            <w:r>
+              <w:rPr>
+                <w:b w:val="0"/>
+                <w:bCs w:val="0"/>
+              </w:rPr>
+              <w:t xml:space="preserve">Se va a suponer que el inicio de sesión ha sido exitoso por parte del sanitario/investigador, </w:t>
+            </w:r>
+            <w:r>
+              <w:rPr>
+                <w:b w:val="0"/>
+                <w:bCs w:val="0"/>
+              </w:rPr>
+              <w:lastRenderedPageBreak/>
+              <w:t xml:space="preserve">los dispositivos están conectados y las mediciones se </w:t>
+            </w:r>
+            <w:r>
+              <w:rPr>
+                <w:b w:val="0"/>
+                <w:bCs w:val="0"/>
+              </w:rPr>
+              <w:t xml:space="preserve">han </w:t>
+            </w:r>
+            <w:r>
+              <w:rPr>
+                <w:b w:val="0"/>
+                <w:bCs w:val="0"/>
+              </w:rPr>
+              <w:t>realiza</w:t>
+            </w:r>
+            <w:r>
+              <w:rPr>
+                <w:b w:val="0"/>
+                <w:bCs w:val="0"/>
+              </w:rPr>
+              <w:t>do</w:t>
+            </w:r>
+            <w:r>
+              <w:rPr>
+                <w:b w:val="0"/>
+                <w:bCs w:val="0"/>
+              </w:rPr>
+              <w:t xml:space="preserve"> correctamente. </w:t>
+            </w:r>
+            <w:r>
+              <w:rPr>
+                <w:b w:val="0"/>
+                <w:bCs w:val="0"/>
+              </w:rPr>
+              <w:br/>
+            </w:r>
+            <w:r>
+              <w:rPr>
+                <w:b w:val="0"/>
+                <w:bCs w:val="0"/>
+              </w:rPr>
+              <w:t>- 3</w:t>
+            </w:r>
+            <w:r>
+              <w:rPr>
+                <w:b w:val="0"/>
+                <w:bCs w:val="0"/>
+              </w:rPr>
+              <w:t>7</w:t>
+            </w:r>
+            <w:r>
+              <w:rPr>
+                <w:b w:val="0"/>
+                <w:bCs w:val="0"/>
+              </w:rPr>
+              <w:t xml:space="preserve">. </w:t>
+            </w:r>
+            <w:r>
+              <w:rPr>
+                <w:b w:val="0"/>
+                <w:bCs w:val="0"/>
+              </w:rPr>
+              <w:t>El sanitario/investigador pulsa el botón “DESCARTAR DATOS” de la pantalla en la que se muestra el resumen de las mediciones realizadas.</w:t>
+            </w:r>
+            <w:r>
+              <w:rPr>
+                <w:b w:val="0"/>
+                <w:bCs w:val="0"/>
+              </w:rPr>
+              <w:br/>
+              <w:t>- 38. La aplicación muestra al sanitario/investigador una ventana de confirmación, preguntándole de si está seguro</w:t>
+            </w:r>
+            <w:r>
+              <w:rPr>
+                <w:b w:val="0"/>
+                <w:bCs w:val="0"/>
+              </w:rPr>
+              <w:t xml:space="preserve"> de descartar los cambios.</w:t>
+            </w:r>
+            <w:r>
+              <w:rPr>
+                <w:b w:val="0"/>
+                <w:bCs w:val="0"/>
+              </w:rPr>
+              <w:br/>
+              <w:t>- 39-A. El sanitario/investigador confirma que sí quiere descartar los datos.</w:t>
+            </w:r>
+            <w:r>
+              <w:rPr>
+                <w:b w:val="0"/>
+                <w:bCs w:val="0"/>
+              </w:rPr>
+              <w:br/>
+              <w:t>- 39-B. El sanitario/investigador cancela el descarte de los datos.</w:t>
+            </w:r>
+            <w:r>
+              <w:rPr>
+                <w:b w:val="0"/>
+                <w:bCs w:val="0"/>
+              </w:rPr>
+              <w:br/>
+              <w:t>- 40-A. La aplicación carga la pantalla principal.</w:t>
+            </w:r>
+            <w:r>
+              <w:rPr>
+                <w:b w:val="0"/>
+                <w:bCs w:val="0"/>
+              </w:rPr>
+              <w:br/>
+              <w:t>- 40-B. La aplicación vuelve al resumen de las señales tomadas durante las pruebas.</w:t>
+            </w:r>
+            <w:r>
+              <w:rPr>
+                <w:b w:val="0"/>
+                <w:bCs w:val="0"/>
+              </w:rPr>
+              <w:br/>
+              <w:t>- FINALIZA EL ESCENARIO.</w:t>
+            </w:r>
+            <w:r>
+              <w:rPr>
+                <w:b w:val="0"/>
+                <w:bCs w:val="0"/>
+              </w:rPr>
+              <w:br/>
+            </w:r>
+            <w:r>
+              <w:rPr>
+                <w:b w:val="0"/>
+                <w:bCs w:val="0"/>
+              </w:rPr>
+              <w:br/>
+            </w:r>
+            <w:r>
+              <w:rPr>
+                <w:b w:val="0"/>
+                <w:bCs w:val="0"/>
+                <w:i/>
+                <w:iCs/>
+              </w:rPr>
+              <w:t>Alternativa 2: Fallo en la conexión con la base de datos</w:t>
+            </w:r>
+            <w:r>
+              <w:rPr>
+                <w:b w:val="0"/>
+                <w:bCs w:val="0"/>
+                <w:i/>
+                <w:iCs/>
+              </w:rPr>
+              <w:br/>
+            </w:r>
+            <w:r>
+              <w:rPr>
+                <w:b w:val="0"/>
+                <w:bCs w:val="0"/>
+              </w:rPr>
+              <w:t>Se va a suponer que el inicio de sesión ha sido exitoso por parte del sanitario/investigador, los dispositivos están conectados y las mediciones se han realizado correctamente</w:t>
+            </w:r>
+            <w:r>
+              <w:rPr>
+                <w:b w:val="0"/>
+                <w:bCs w:val="0"/>
+              </w:rPr>
+              <w:t>. El sanitario/investigador confirma que desea guardar los cambios. Por problemas en la conexión, no se puede guardar el resumen en la base de datos.</w:t>
+            </w:r>
+            <w:r>
+              <w:rPr>
+                <w:b w:val="0"/>
+                <w:bCs w:val="0"/>
+              </w:rPr>
+              <w:br/>
+            </w:r>
+            <w:r>
+              <w:rPr>
+                <w:b w:val="0"/>
+                <w:bCs w:val="0"/>
+                <w:iCs/>
+              </w:rPr>
+              <w:t>- 44. Tras intentar guardarse en la base de datos este registro y no conseguirlo, la aplicación muestra un mensaje de error notificando que la operación no se ha podido llevar a cabo, que se intente de nuevo más tarde.</w:t>
+            </w:r>
+            <w:r>
+              <w:rPr>
+                <w:b w:val="0"/>
+                <w:bCs w:val="0"/>
+                <w:iCs/>
+              </w:rPr>
+              <w:br/>
+              <w:t>-45. La aplicación vuelve al resumen de las mediciones.</w:t>
+            </w:r>
+          </w:p>
+        </w:tc>
+      </w:tr>
+      <w:tr>
+        <w:tc>
+          <w:tcPr>
+            <w:cnfStyle w:val="001000000000" w:firstRow="0" w:lastRow="0" w:firstColumn="1" w:lastColumn="0" w:oddVBand="0" w:evenVBand="0" w:oddHBand="0" w:evenHBand="0" w:firstRowFirstColumn="0" w:firstRowLastColumn="0" w:lastRowFirstColumn="0" w:lastRowLastColumn="0"/>
+            <w:tcW w:w="8494" w:type="dxa"/>
+          </w:tcPr>
+          <w:p>
+            <w:pPr>
+              <w:rPr>
+                <w:b w:val="0"/>
+                <w:bCs w:val="0"/>
+              </w:rPr>
+            </w:pPr>
+            <w:r>
+              <w:lastRenderedPageBreak/>
+              <w:t xml:space="preserve">Observaciones: </w:t>
+            </w:r>
+            <w:r>
+              <w:rPr>
+                <w:b w:val="0"/>
+                <w:bCs w:val="0"/>
+              </w:rPr>
+              <w:t>-</w:t>
+            </w:r>
+          </w:p>
+        </w:tc>
+      </w:tr>
+      <w:tr>
+        <w:tc>
+          <w:tcPr>
+            <w:cnfStyle w:val="001000000000" w:firstRow="0" w:lastRow="0" w:firstColumn="1" w:lastColumn="0" w:oddVBand="0" w:evenVBand="0" w:oddHBand="0" w:evenHBand="0" w:firstRowFirstColumn="0" w:firstRowLastColumn="0" w:lastRowFirstColumn="0" w:lastRowLastColumn="0"/>
+            <w:tcW w:w="8494" w:type="dxa"/>
+          </w:tcPr>
+          <w:p>
+            <w:pPr>
+              <w:rPr>
+                <w:b w:val="0"/>
+                <w:bCs w:val="0"/>
+              </w:rPr>
+            </w:pPr>
+            <w:r>
+              <w:t>Requisitos no funcionales:</w:t>
+            </w:r>
+            <w:r>
+              <w:br/>
+            </w:r>
+            <w:r>
+              <w:rPr>
+                <w:b w:val="0"/>
+                <w:bCs w:val="0"/>
+              </w:rPr>
+              <w:t>- El smartphone debe tener tecnología Bluetooth, tenerlo activo y con los permisos habilitados para que pueda conectarse con los dispositivos con sensores.</w:t>
+            </w:r>
+            <w:r>
+              <w:rPr>
+                <w:b w:val="0"/>
+                <w:bCs w:val="0"/>
+              </w:rPr>
+              <w:br/>
+            </w:r>
+            <w:r>
+              <w:t xml:space="preserve">- </w:t>
+            </w:r>
+            <w:r>
+              <w:rPr>
+                <w:b w:val="0"/>
+                <w:bCs w:val="0"/>
+              </w:rPr>
+              <w:t>Debido al uso de bases de datos externas, el dispositivo deberá tener conexión a Internet para poder utilizar la app.</w:t>
+            </w:r>
+            <w:r>
+              <w:br/>
+            </w:r>
+            <w:r>
+              <w:rPr>
+                <w:b w:val="0"/>
+                <w:bCs w:val="0"/>
+              </w:rPr>
+              <w:t>- La base de datos debe tener una disponibilidad aproximada al 100% en el tramo horario de 8:00 horas a 24:00 horas. En caso de realizar tareas de mantenimiento en la base de datos, debe ser en el tramo de 0:00 horas a 8:00 horas.</w:t>
+            </w:r>
+          </w:p>
+        </w:tc>
+      </w:tr>
+    </w:tbl>
+    <w:p/>
+    <w:tbl>
+      <w:tblPr>
+        <w:tblStyle w:val="Tablaconcuadrcula1Claro-nfasis2"/>
+        <w:tblW w:w="0" w:type="auto"/>
+        <w:tblLook w:val="04A0" w:firstRow="1" w:lastRow="0" w:firstColumn="1" w:lastColumn="0" w:noHBand="0" w:noVBand="1"/>
+      </w:tblPr>
+      <w:tblGrid>
+        <w:gridCol w:w="8494"/>
+      </w:tblGrid>
+      <w:tr>
+        <w:trPr>
+          <w:cnfStyle w:val="100000000000" w:firstRow="1" w:lastRow="0" w:firstColumn="0" w:lastColumn="0" w:oddVBand="0" w:evenVBand="0" w:oddHBand="0" w:evenHBand="0" w:firstRowFirstColumn="0" w:firstRowLastColumn="0" w:lastRowFirstColumn="0" w:lastRowLastColumn="0"/>
+        </w:trPr>
+        <w:tc>
+          <w:tcPr>
+            <w:cnfStyle w:val="001000000000" w:firstRow="0" w:lastRow="0" w:firstColumn="1" w:lastColumn="0" w:oddVBand="0" w:evenVBand="0" w:oddHBand="0" w:evenHBand="0" w:firstRowFirstColumn="0" w:firstRowLastColumn="0" w:lastRowFirstColumn="0" w:lastRowLastColumn="0"/>
+            <w:tcW w:w="8494" w:type="dxa"/>
+          </w:tcPr>
+          <w:p>
+            <w:r>
+              <w:t>CU-11: Consultar el histórico de un usuario.</w:t>
+            </w:r>
+          </w:p>
+        </w:tc>
+      </w:tr>
+      <w:tr>
+        <w:tc>
+          <w:tcPr>
+            <w:cnfStyle w:val="001000000000" w:firstRow="0" w:lastRow="0" w:firstColumn="1" w:lastColumn="0" w:oddVBand="0" w:evenVBand="0" w:oddHBand="0" w:evenHBand="0" w:firstRowFirstColumn="0" w:firstRowLastColumn="0" w:lastRowFirstColumn="0" w:lastRowLastColumn="0"/>
+            <w:tcW w:w="8494" w:type="dxa"/>
+          </w:tcPr>
+          <w:p>
+            <w:pPr>
+              <w:rPr>
+                <w:b w:val="0"/>
+                <w:bCs w:val="0"/>
+              </w:rPr>
+            </w:pPr>
+            <w:r>
+              <w:t>Descripción:</w:t>
+            </w:r>
+            <w:r>
+              <w:br/>
+            </w:r>
+            <w:r>
+              <w:rPr>
+                <w:b w:val="0"/>
+                <w:bCs w:val="0"/>
+              </w:rPr>
+              <w:t>El actor sanitario/investigador que está usando la aplicación va a consultar el perfil de un usuario, junto a su histórico.</w:t>
+            </w:r>
+          </w:p>
+        </w:tc>
+      </w:tr>
+      <w:tr>
+        <w:tc>
+          <w:tcPr>
+            <w:cnfStyle w:val="001000000000" w:firstRow="0" w:lastRow="0" w:firstColumn="1" w:lastColumn="0" w:oddVBand="0" w:evenVBand="0" w:oddHBand="0" w:evenHBand="0" w:firstRowFirstColumn="0" w:firstRowLastColumn="0" w:lastRowFirstColumn="0" w:lastRowLastColumn="0"/>
+            <w:tcW w:w="8494" w:type="dxa"/>
+          </w:tcPr>
+          <w:p>
+            <w:pPr>
+              <w:rPr>
+                <w:b w:val="0"/>
+                <w:bCs w:val="0"/>
+              </w:rPr>
+            </w:pPr>
+            <w:r>
+              <w:t xml:space="preserve">Dependencias: </w:t>
+            </w:r>
+            <w:r>
+              <w:br/>
+            </w:r>
+            <w:r>
+              <w:rPr>
+                <w:b w:val="0"/>
+                <w:bCs w:val="0"/>
+              </w:rPr>
+              <w:t>- CU-02.</w:t>
+            </w:r>
+            <w:r>
+              <w:rPr>
+                <w:b w:val="0"/>
+                <w:bCs w:val="0"/>
+              </w:rPr>
+              <w:br/>
+              <w:t>- CU-03.</w:t>
+            </w:r>
+          </w:p>
+        </w:tc>
+      </w:tr>
+      <w:tr>
+        <w:tc>
+          <w:tcPr>
+            <w:cnfStyle w:val="001000000000" w:firstRow="0" w:lastRow="0" w:firstColumn="1" w:lastColumn="0" w:oddVBand="0" w:evenVBand="0" w:oddHBand="0" w:evenHBand="0" w:firstRowFirstColumn="0" w:firstRowLastColumn="0" w:lastRowFirstColumn="0" w:lastRowLastColumn="0"/>
+            <w:tcW w:w="8494" w:type="dxa"/>
+          </w:tcPr>
+          <w:p>
+            <w:pPr>
+              <w:rPr>
+                <w:b w:val="0"/>
+                <w:bCs w:val="0"/>
+              </w:rPr>
+            </w:pPr>
+            <w:r>
+              <w:t xml:space="preserve">Actores: </w:t>
+            </w:r>
+            <w:r>
+              <w:br/>
+              <w:t xml:space="preserve">- </w:t>
+            </w:r>
+            <w:r>
+              <w:rPr>
+                <w:b w:val="0"/>
+                <w:bCs w:val="0"/>
+              </w:rPr>
+              <w:t>Sanitario/investigador</w:t>
+            </w:r>
+            <w:r>
+              <w:rPr>
+                <w:b w:val="0"/>
+                <w:bCs w:val="0"/>
+              </w:rPr>
+              <w:br/>
+              <w:t>- Usuario</w:t>
+            </w:r>
+          </w:p>
+        </w:tc>
+      </w:tr>
+      <w:tr>
+        <w:tc>
+          <w:tcPr>
+            <w:cnfStyle w:val="001000000000" w:firstRow="0" w:lastRow="0" w:firstColumn="1" w:lastColumn="0" w:oddVBand="0" w:evenVBand="0" w:oddHBand="0" w:evenHBand="0" w:firstRowFirstColumn="0" w:firstRowLastColumn="0" w:lastRowFirstColumn="0" w:lastRowLastColumn="0"/>
+            <w:tcW w:w="8494" w:type="dxa"/>
+          </w:tcPr>
+          <w:p>
+            <w:pPr>
+              <w:rPr>
+                <w:b w:val="0"/>
+                <w:bCs w:val="0"/>
+              </w:rPr>
+            </w:pPr>
+            <w:r>
+              <w:t xml:space="preserve">Precondiciones: </w:t>
+            </w:r>
+            <w:r>
+              <w:br/>
+            </w:r>
+            <w:r>
+              <w:rPr>
+                <w:b w:val="0"/>
+                <w:bCs w:val="0"/>
+              </w:rPr>
+              <w:t>- El sanitario/investigador debe estar registrado en el sistema.</w:t>
+            </w:r>
+            <w:r>
+              <w:rPr>
+                <w:b w:val="0"/>
+                <w:bCs w:val="0"/>
+              </w:rPr>
+              <w:br/>
+              <w:t>- El usuario debe estar registrado en el sistema.</w:t>
+            </w:r>
+          </w:p>
+        </w:tc>
+      </w:tr>
+      <w:tr>
+        <w:tc>
+          <w:tcPr>
+            <w:cnfStyle w:val="001000000000" w:firstRow="0" w:lastRow="0" w:firstColumn="1" w:lastColumn="0" w:oddVBand="0" w:evenVBand="0" w:oddHBand="0" w:evenHBand="0" w:firstRowFirstColumn="0" w:firstRowLastColumn="0" w:lastRowFirstColumn="0" w:lastRowLastColumn="0"/>
+            <w:tcW w:w="8494" w:type="dxa"/>
+          </w:tcPr>
+          <w:p>
+            <w:pPr>
+              <w:rPr>
+                <w:b w:val="0"/>
+                <w:bCs w:val="0"/>
+              </w:rPr>
+            </w:pPr>
+            <w:r>
+              <w:t xml:space="preserve">Postcondiciones: </w:t>
+            </w:r>
+            <w:r>
+              <w:rPr>
+                <w:b w:val="0"/>
+                <w:bCs w:val="0"/>
+              </w:rPr>
+              <w:t>-</w:t>
+            </w:r>
+          </w:p>
+        </w:tc>
+      </w:tr>
+      <w:tr>
+        <w:tc>
+          <w:tcPr>
+            <w:cnfStyle w:val="001000000000" w:firstRow="0" w:lastRow="0" w:firstColumn="1" w:lastColumn="0" w:oddVBand="0" w:evenVBand="0" w:oddHBand="0" w:evenHBand="0" w:firstRowFirstColumn="0" w:firstRowLastColumn="0" w:lastRowFirstColumn="0" w:lastRowLastColumn="0"/>
+            <w:tcW w:w="8494" w:type="dxa"/>
+          </w:tcPr>
+          <w:p>
+            <w:r>
+              <w:t>Escenario principal:</w:t>
+            </w:r>
+            <w:r>
+              <w:br/>
+            </w:r>
+            <w:r>
+              <w:rPr>
+                <w:b w:val="0"/>
+                <w:bCs w:val="0"/>
+              </w:rPr>
+              <w:t>- 1. El sanitario/investigador abre la aplicación.</w:t>
+            </w:r>
+            <w:r>
+              <w:rPr>
+                <w:b w:val="0"/>
+                <w:bCs w:val="0"/>
+              </w:rPr>
+              <w:br/>
+              <w:t>- 2. La aplicación se inicia y carga la pantalla de bienvenida, ofreciendo al sanitario/investigador las opciones de iniciar sesión o registrarse.</w:t>
+            </w:r>
+            <w:r>
+              <w:rPr>
+                <w:b w:val="0"/>
+                <w:bCs w:val="0"/>
+              </w:rPr>
+              <w:br/>
+              <w:t>- 3. El sanitario/investigador pulsa el botón de inicio de sesión.</w:t>
+            </w:r>
+            <w:r>
+              <w:rPr>
+                <w:b w:val="0"/>
+                <w:bCs w:val="0"/>
+              </w:rPr>
+              <w:br/>
+              <w:t>- 4. La aplicación carga una pantalla con un formulario para iniciar sesión.</w:t>
+            </w:r>
+            <w:r>
+              <w:rPr>
+                <w:b w:val="0"/>
+                <w:bCs w:val="0"/>
+              </w:rPr>
+              <w:br/>
+            </w:r>
+            <w:r>
+              <w:rPr>
+                <w:b w:val="0"/>
+                <w:bCs w:val="0"/>
+              </w:rPr>
+              <w:lastRenderedPageBreak/>
+              <w:t>- 5. El sanitario/investigador rellena el formulario con su DNI/NIF y su contraseña, datos indicados cuando se registró en la aplicación.</w:t>
+            </w:r>
+            <w:r>
+              <w:rPr>
+                <w:b w:val="0"/>
+                <w:bCs w:val="0"/>
+              </w:rPr>
+              <w:br/>
+              <w:t>- 6. La aplicación muestra una ventana de confirmación preguntando al sanitario/investigador si la información es correcta.</w:t>
+            </w:r>
+            <w:r>
+              <w:rPr>
+                <w:b w:val="0"/>
+                <w:bCs w:val="0"/>
+              </w:rPr>
+              <w:br/>
+              <w:t>- 7. El sanitario/investigador confirma que la información es correcta.</w:t>
+            </w:r>
+          </w:p>
+          <w:p>
+            <w:pPr>
+              <w:rPr>
+                <w:b w:val="0"/>
+                <w:bCs w:val="0"/>
+              </w:rPr>
+            </w:pPr>
+            <w:r>
+              <w:rPr>
+                <w:b w:val="0"/>
+                <w:bCs w:val="0"/>
+              </w:rPr>
+              <w:t>- 8. La aplicación comprueba que la información recogida se encuentra registrada en la base de datos.</w:t>
+            </w:r>
+            <w:r>
+              <w:rPr>
+                <w:b w:val="0"/>
+                <w:bCs w:val="0"/>
+              </w:rPr>
+              <w:br/>
+              <w:t>- 9. La aplicación, al confirmar que el usuario está registrado con las credenciales introducidas en el formulario, muestra un mensaje indicando que se ha iniciado sesión con éxito.</w:t>
+            </w:r>
+            <w:r>
+              <w:rPr>
+                <w:b w:val="0"/>
+                <w:bCs w:val="0"/>
+              </w:rPr>
+              <w:br/>
+              <w:t>- 10. La aplicación abre la pantalla principal, donde se podrá usar el sistema al completo.</w:t>
+            </w:r>
+            <w:r>
+              <w:rPr>
+                <w:b w:val="0"/>
+                <w:bCs w:val="0"/>
+              </w:rPr>
+              <w:br/>
+              <w:t>- 11. El sanitario/investigador pulsa el botón “CONSULTA USUARIO”.</w:t>
+            </w:r>
+            <w:r>
+              <w:rPr>
+                <w:b w:val="0"/>
+                <w:bCs w:val="0"/>
+              </w:rPr>
+              <w:br/>
+              <w:t>- 12. La aplicación carga una pantalla con un formulario donde el sanitario/investigador debe introducir el DNI/NIF de un usuario.</w:t>
+            </w:r>
+            <w:r>
+              <w:br/>
+            </w:r>
+            <w:r>
+              <w:rPr>
+                <w:b w:val="0"/>
+                <w:bCs w:val="0"/>
+              </w:rPr>
+              <w:t>- 13. El sanitario/investigador solicita al usuario su DNI/NIF.</w:t>
+            </w:r>
+            <w:r>
+              <w:rPr>
+                <w:b w:val="0"/>
+                <w:bCs w:val="0"/>
+              </w:rPr>
+              <w:br/>
+              <w:t>- 14. El usuario indica al sanitario/investigador su DNI/NIF.</w:t>
+            </w:r>
+            <w:r>
+              <w:rPr>
+                <w:b w:val="0"/>
+                <w:bCs w:val="0"/>
+              </w:rPr>
+              <w:br/>
+              <w:t>- 15. El sanitario/investigador introduce el DNI/NIF en el formulario.</w:t>
+            </w:r>
+            <w:r>
+              <w:rPr>
+                <w:b w:val="0"/>
+                <w:bCs w:val="0"/>
+              </w:rPr>
+              <w:br/>
+              <w:t>- 16. El sanitario/investigador le da al botón “BUSCAR”.</w:t>
+            </w:r>
+            <w:r>
+              <w:rPr>
+                <w:b w:val="0"/>
+                <w:bCs w:val="0"/>
+              </w:rPr>
+              <w:br/>
+              <w:t>- 17. La aplicación buscará en la base de datos a dicho usuario.</w:t>
+            </w:r>
+            <w:r>
+              <w:rPr>
+                <w:b w:val="0"/>
+                <w:bCs w:val="0"/>
+              </w:rPr>
+              <w:br/>
+              <w:t>- 18. La aplicación cargará la pantalla “DATOS USUARIO”, en la que se muestra toda la información registrada en la base de datos de dicho usuario: datos personales, número de sesiones y las sesiones registradas en la base de datos.</w:t>
+            </w:r>
+          </w:p>
+        </w:tc>
+      </w:tr>
+      <w:tr>
+        <w:tc>
+          <w:tcPr>
+            <w:cnfStyle w:val="001000000000" w:firstRow="0" w:lastRow="0" w:firstColumn="1" w:lastColumn="0" w:oddVBand="0" w:evenVBand="0" w:oddHBand="0" w:evenHBand="0" w:firstRowFirstColumn="0" w:firstRowLastColumn="0" w:lastRowFirstColumn="0" w:lastRowLastColumn="0"/>
+            <w:tcW w:w="8494" w:type="dxa"/>
+          </w:tcPr>
+          <w:p>
+            <w:pPr>
+              <w:rPr>
+                <w:b w:val="0"/>
+                <w:bCs w:val="0"/>
+              </w:rPr>
+            </w:pPr>
+            <w:r>
+              <w:lastRenderedPageBreak/>
+              <w:t>Alternativas:</w:t>
+            </w:r>
+            <w:r>
+              <w:br/>
+            </w:r>
+            <w:r>
+              <w:rPr>
+                <w:b w:val="0"/>
+                <w:bCs w:val="0"/>
+                <w:i/>
+                <w:iCs/>
+              </w:rPr>
+              <w:t>Alternativa 1: Usuario no registrado.</w:t>
+            </w:r>
+            <w:r>
+              <w:rPr>
+                <w:b w:val="0"/>
+                <w:bCs w:val="0"/>
+                <w:i/>
+                <w:iCs/>
+              </w:rPr>
+              <w:br/>
+            </w:r>
+            <w:r>
+              <w:rPr>
+                <w:b w:val="0"/>
+                <w:bCs w:val="0"/>
+              </w:rPr>
+              <w:t>Se va a suponer que el inicio de sesión ha sido exitoso por parte del sanitario/investigador, pero el usuario no está registrado.</w:t>
+            </w:r>
+            <w:r>
+              <w:rPr>
+                <w:b w:val="0"/>
+                <w:bCs w:val="0"/>
+              </w:rPr>
+              <w:br/>
+            </w:r>
+            <w:r>
+              <w:rPr>
+                <w:b w:val="0"/>
+                <w:bCs w:val="0"/>
+              </w:rPr>
+              <w:t>- 18. La aplicación no encuentra a dicho usuario en la base de datos. Por ello, muestra un mensaje de error al sanitario/investigador indicando que dicho DNI/NIF no se encuentra en la base de datos, manteniéndose en la aplicación la pantalla donde se debe introducir el DNI/NIF del usuario.</w:t>
+            </w:r>
+            <w:r>
+              <w:rPr>
+                <w:b w:val="0"/>
+                <w:bCs w:val="0"/>
+              </w:rPr>
+              <w:br/>
+            </w:r>
+            <w:r>
+              <w:rPr>
+                <w:b w:val="0"/>
+                <w:bCs w:val="0"/>
+              </w:rPr>
+              <w:br/>
+            </w:r>
+            <w:r>
+              <w:rPr>
+                <w:b w:val="0"/>
+                <w:bCs w:val="0"/>
+                <w:i/>
+                <w:iCs/>
+              </w:rPr>
+              <w:t>Alternativa 2: Fallo en la conexión de la base de datos.</w:t>
+            </w:r>
+            <w:r>
+              <w:rPr>
+                <w:b w:val="0"/>
+                <w:bCs w:val="0"/>
+                <w:i/>
+                <w:iCs/>
+              </w:rPr>
+              <w:br/>
+            </w:r>
+            <w:r>
+              <w:rPr>
+                <w:b w:val="0"/>
+                <w:bCs w:val="0"/>
+              </w:rPr>
               <w:t>Se va a suponer que el inicio de sesión ha sido exitoso por parte del sanitario/investigador</w:t>
             </w:r>
             <w:r>
@@ -6099,22 +7361,751 @@
                 <w:b w:val="0"/>
                 <w:bCs w:val="0"/>
               </w:rPr>
-              <w:t>, los dispositivos están conectados y las mediciones se realizan correctamente. Sin embargo, el procesado de las señales no está implementado.</w:t>
-            </w:r>
-            <w:r>
-              <w:rPr>
-                <w:b w:val="0"/>
-                <w:bCs w:val="0"/>
-              </w:rPr>
-              <w:br/>
-              <w:t>- 3</w:t>
-            </w:r>
-            <w:r>
-              <w:rPr>
-                <w:b w:val="0"/>
-                <w:bCs w:val="0"/>
-              </w:rPr>
-              <w:t>4</w:t>
+              <w:t xml:space="preserve"> y el usuario está registrado, pero se produce un fallo en la conexión con la base de datos.</w:t>
+            </w:r>
+            <w:r>
+              <w:rPr>
+                <w:b w:val="0"/>
+                <w:bCs w:val="0"/>
+              </w:rPr>
+              <w:br/>
+              <w:t>- 18. La aplicación no consigue conectarse a la base de datos. Por ello, muestra un mensaje de error al sanitario/investigador indicando que la base de datos no se encuentra disponible en ese momento, que lo intente más tarde. La aplicación se mantiene en la pantalla donde se debe introducir el DNI/NIF del usuario.</w:t>
+            </w:r>
+            <w:r>
+              <w:rPr>
+                <w:b w:val="0"/>
+                <w:bCs w:val="0"/>
+              </w:rPr>
+              <w:br/>
+            </w:r>
+            <w:r>
+              <w:rPr>
+                <w:b w:val="0"/>
+                <w:bCs w:val="0"/>
+              </w:rPr>
+              <w:br/>
+            </w:r>
+            <w:r>
+              <w:rPr>
+                <w:b w:val="0"/>
+                <w:bCs w:val="0"/>
+                <w:i/>
+                <w:iCs/>
+              </w:rPr>
+              <w:t>Alternativa 3: El sanitario/investigador consulta su propio histórico.</w:t>
+            </w:r>
+            <w:r>
+              <w:rPr>
+                <w:b w:val="0"/>
+                <w:bCs w:val="0"/>
+                <w:i/>
+                <w:iCs/>
+              </w:rPr>
+              <w:br/>
+            </w:r>
+            <w:r>
+              <w:rPr>
+                <w:b w:val="0"/>
+                <w:bCs w:val="0"/>
+              </w:rPr>
+              <w:t>Se va a suponer que el inicio de sesión ha sido exitoso por parte del sanitario/investigador</w:t>
+            </w:r>
+            <w:r>
+              <w:rPr>
+                <w:b w:val="0"/>
+                <w:bCs w:val="0"/>
+              </w:rPr>
+              <w:t xml:space="preserve"> y que éste va a consultar su propio perfil.</w:t>
+            </w:r>
+            <w:r>
+              <w:rPr>
+                <w:b w:val="0"/>
+                <w:bCs w:val="0"/>
+              </w:rPr>
+              <w:br/>
+              <w:t>- 11. El sanitario/investigador pulsa el botón “MI PERFIL” en la pantalla principal.</w:t>
+            </w:r>
+            <w:r>
+              <w:rPr>
+                <w:b w:val="0"/>
+                <w:bCs w:val="0"/>
+              </w:rPr>
+              <w:br/>
+              <w:t>- 12. La aplicación cargará la pantalla del perfil del usuario, donde se muestra toda su información registrada en la base de datos: datos personales, número de sesiones y las sesiones registradas en la base de datos.</w:t>
+            </w:r>
+            <w:r>
+              <w:rPr>
+                <w:b w:val="0"/>
+                <w:bCs w:val="0"/>
+              </w:rPr>
+              <w:br/>
+              <w:t>- FINALIZA EL ESCENARIO</w:t>
+            </w:r>
+          </w:p>
+        </w:tc>
+      </w:tr>
+      <w:tr>
+        <w:tc>
+          <w:tcPr>
+            <w:cnfStyle w:val="001000000000" w:firstRow="0" w:lastRow="0" w:firstColumn="1" w:lastColumn="0" w:oddVBand="0" w:evenVBand="0" w:oddHBand="0" w:evenHBand="0" w:firstRowFirstColumn="0" w:firstRowLastColumn="0" w:lastRowFirstColumn="0" w:lastRowLastColumn="0"/>
+            <w:tcW w:w="8494" w:type="dxa"/>
+          </w:tcPr>
+          <w:p>
+            <w:pPr>
+              <w:rPr>
+                <w:b w:val="0"/>
+                <w:bCs w:val="0"/>
+              </w:rPr>
+            </w:pPr>
+            <w:r>
+              <w:t xml:space="preserve">Observaciones: </w:t>
+            </w:r>
+            <w:r>
+              <w:rPr>
+                <w:b w:val="0"/>
+                <w:bCs w:val="0"/>
+              </w:rPr>
+              <w:t>-</w:t>
+            </w:r>
+          </w:p>
+        </w:tc>
+      </w:tr>
+      <w:tr>
+        <w:tc>
+          <w:tcPr>
+            <w:cnfStyle w:val="001000000000" w:firstRow="0" w:lastRow="0" w:firstColumn="1" w:lastColumn="0" w:oddVBand="0" w:evenVBand="0" w:oddHBand="0" w:evenHBand="0" w:firstRowFirstColumn="0" w:firstRowLastColumn="0" w:lastRowFirstColumn="0" w:lastRowLastColumn="0"/>
+            <w:tcW w:w="8494" w:type="dxa"/>
+          </w:tcPr>
+          <w:p>
+            <w:pPr>
+              <w:rPr>
+                <w:b w:val="0"/>
+                <w:bCs w:val="0"/>
+              </w:rPr>
+            </w:pPr>
+            <w:r>
+              <w:t>Requisitos no funcionales:</w:t>
+            </w:r>
+            <w:r>
+              <w:br/>
+              <w:t xml:space="preserve">- </w:t>
+            </w:r>
+            <w:r>
+              <w:rPr>
+                <w:b w:val="0"/>
+                <w:bCs w:val="0"/>
+              </w:rPr>
+              <w:t>Debido al uso de bases de datos externas, el dispositivo deberá tener conexión a Internet para poder utilizar la app.</w:t>
+            </w:r>
+            <w:r>
+              <w:br/>
+            </w:r>
+            <w:r>
+              <w:rPr>
+                <w:b w:val="0"/>
+                <w:bCs w:val="0"/>
+              </w:rPr>
+              <w:lastRenderedPageBreak/>
+              <w:t>- La base de datos debe tener una disponibilidad aproximada al 100% en el tramo horario de 8:00 horas a 24:00 horas. En caso de realizar tareas de mantenimiento en la base de datos, debe ser en el tramo de 0:00 horas a 8:00 horas.</w:t>
+            </w:r>
+          </w:p>
+        </w:tc>
+      </w:tr>
+    </w:tbl>
+    <w:p/>
+    <w:tbl>
+      <w:tblPr>
+        <w:tblStyle w:val="Tablaconcuadrcula1Claro-nfasis2"/>
+        <w:tblW w:w="0" w:type="auto"/>
+        <w:tblLook w:val="04A0" w:firstRow="1" w:lastRow="0" w:firstColumn="1" w:lastColumn="0" w:noHBand="0" w:noVBand="1"/>
+      </w:tblPr>
+      <w:tblGrid>
+        <w:gridCol w:w="8494"/>
+      </w:tblGrid>
+      <w:tr>
+        <w:trPr>
+          <w:cnfStyle w:val="100000000000" w:firstRow="1" w:lastRow="0" w:firstColumn="0" w:lastColumn="0" w:oddVBand="0" w:evenVBand="0" w:oddHBand="0" w:evenHBand="0" w:firstRowFirstColumn="0" w:firstRowLastColumn="0" w:lastRowFirstColumn="0" w:lastRowLastColumn="0"/>
+        </w:trPr>
+        <w:tc>
+          <w:tcPr>
+            <w:cnfStyle w:val="001000000000" w:firstRow="0" w:lastRow="0" w:firstColumn="1" w:lastColumn="0" w:oddVBand="0" w:evenVBand="0" w:oddHBand="0" w:evenHBand="0" w:firstRowFirstColumn="0" w:firstRowLastColumn="0" w:lastRowFirstColumn="0" w:lastRowLastColumn="0"/>
+            <w:tcW w:w="8494" w:type="dxa"/>
+          </w:tcPr>
+          <w:p>
+            <w:r>
+              <w:t>CU-12: Borrar resultado de mediciones.</w:t>
+            </w:r>
+          </w:p>
+        </w:tc>
+      </w:tr>
+      <w:tr>
+        <w:tc>
+          <w:tcPr>
+            <w:cnfStyle w:val="001000000000" w:firstRow="0" w:lastRow="0" w:firstColumn="1" w:lastColumn="0" w:oddVBand="0" w:evenVBand="0" w:oddHBand="0" w:evenHBand="0" w:firstRowFirstColumn="0" w:firstRowLastColumn="0" w:lastRowFirstColumn="0" w:lastRowLastColumn="0"/>
+            <w:tcW w:w="8494" w:type="dxa"/>
+          </w:tcPr>
+          <w:p>
+            <w:pPr>
+              <w:rPr>
+                <w:b w:val="0"/>
+                <w:bCs w:val="0"/>
+              </w:rPr>
+            </w:pPr>
+            <w:r>
+              <w:t>Descripción:</w:t>
+            </w:r>
+            <w:r>
+              <w:br/>
+            </w:r>
+            <w:r>
+              <w:rPr>
+                <w:b w:val="0"/>
+                <w:bCs w:val="0"/>
+              </w:rPr>
+              <w:t>El actor sanitario/investigador que está usando la aplicación va a eliminar los resultados de una sesión de un usuario.</w:t>
+            </w:r>
+          </w:p>
+        </w:tc>
+      </w:tr>
+      <w:tr>
+        <w:tc>
+          <w:tcPr>
+            <w:cnfStyle w:val="001000000000" w:firstRow="0" w:lastRow="0" w:firstColumn="1" w:lastColumn="0" w:oddVBand="0" w:evenVBand="0" w:oddHBand="0" w:evenHBand="0" w:firstRowFirstColumn="0" w:firstRowLastColumn="0" w:lastRowFirstColumn="0" w:lastRowLastColumn="0"/>
+            <w:tcW w:w="8494" w:type="dxa"/>
+          </w:tcPr>
+          <w:p>
+            <w:pPr>
+              <w:rPr>
+                <w:b w:val="0"/>
+                <w:bCs w:val="0"/>
+              </w:rPr>
+            </w:pPr>
+            <w:r>
+              <w:t xml:space="preserve">Dependencias: </w:t>
+            </w:r>
+            <w:r>
+              <w:br/>
+            </w:r>
+            <w:r>
+              <w:rPr>
+                <w:b w:val="0"/>
+                <w:bCs w:val="0"/>
+              </w:rPr>
+              <w:t>- CU-02.</w:t>
+            </w:r>
+            <w:r>
+              <w:rPr>
+                <w:b w:val="0"/>
+                <w:bCs w:val="0"/>
+              </w:rPr>
+              <w:br/>
+              <w:t>- CU-03.</w:t>
+            </w:r>
+            <w:r>
+              <w:rPr>
+                <w:b w:val="0"/>
+                <w:bCs w:val="0"/>
+              </w:rPr>
+              <w:br/>
+              <w:t>- CU-04.</w:t>
+            </w:r>
+            <w:r>
+              <w:br/>
+            </w:r>
+            <w:r>
+              <w:rPr>
+                <w:b w:val="0"/>
+                <w:bCs w:val="0"/>
+              </w:rPr>
+              <w:t>- CU-05.</w:t>
+            </w:r>
+            <w:r>
+              <w:rPr>
+                <w:b w:val="0"/>
+                <w:bCs w:val="0"/>
+              </w:rPr>
+              <w:br/>
+              <w:t>- CU-06.</w:t>
+            </w:r>
+            <w:r>
+              <w:rPr>
+                <w:b w:val="0"/>
+                <w:bCs w:val="0"/>
+              </w:rPr>
+              <w:br/>
+              <w:t>- CU-08.</w:t>
+            </w:r>
+            <w:r>
+              <w:rPr>
+                <w:b w:val="0"/>
+                <w:bCs w:val="0"/>
+              </w:rPr>
+              <w:br/>
+              <w:t>- CU-09.</w:t>
+            </w:r>
+            <w:r>
+              <w:rPr>
+                <w:b w:val="0"/>
+                <w:bCs w:val="0"/>
+              </w:rPr>
+              <w:br/>
+              <w:t>- CU-10.</w:t>
+            </w:r>
+            <w:r>
+              <w:rPr>
+                <w:b w:val="0"/>
+                <w:bCs w:val="0"/>
+              </w:rPr>
+              <w:br/>
+              <w:t>- CU-11.</w:t>
+            </w:r>
+          </w:p>
+        </w:tc>
+      </w:tr>
+      <w:tr>
+        <w:tc>
+          <w:tcPr>
+            <w:cnfStyle w:val="001000000000" w:firstRow="0" w:lastRow="0" w:firstColumn="1" w:lastColumn="0" w:oddVBand="0" w:evenVBand="0" w:oddHBand="0" w:evenHBand="0" w:firstRowFirstColumn="0" w:firstRowLastColumn="0" w:lastRowFirstColumn="0" w:lastRowLastColumn="0"/>
+            <w:tcW w:w="8494" w:type="dxa"/>
+          </w:tcPr>
+          <w:p>
+            <w:pPr>
+              <w:rPr>
+                <w:b w:val="0"/>
+                <w:bCs w:val="0"/>
+              </w:rPr>
+            </w:pPr>
+            <w:r>
+              <w:t xml:space="preserve">Actores: </w:t>
+            </w:r>
+            <w:r>
+              <w:br/>
+              <w:t xml:space="preserve">- </w:t>
+            </w:r>
+            <w:r>
+              <w:rPr>
+                <w:b w:val="0"/>
+                <w:bCs w:val="0"/>
+              </w:rPr>
+              <w:t>Sanitario/investigador</w:t>
+            </w:r>
+            <w:r>
+              <w:rPr>
+                <w:b w:val="0"/>
+                <w:bCs w:val="0"/>
+              </w:rPr>
+              <w:br/>
+              <w:t>- Usuario</w:t>
+            </w:r>
+          </w:p>
+        </w:tc>
+      </w:tr>
+      <w:tr>
+        <w:tc>
+          <w:tcPr>
+            <w:cnfStyle w:val="001000000000" w:firstRow="0" w:lastRow="0" w:firstColumn="1" w:lastColumn="0" w:oddVBand="0" w:evenVBand="0" w:oddHBand="0" w:evenHBand="0" w:firstRowFirstColumn="0" w:firstRowLastColumn="0" w:lastRowFirstColumn="0" w:lastRowLastColumn="0"/>
+            <w:tcW w:w="8494" w:type="dxa"/>
+          </w:tcPr>
+          <w:p>
+            <w:pPr>
+              <w:rPr>
+                <w:b w:val="0"/>
+                <w:bCs w:val="0"/>
+              </w:rPr>
+            </w:pPr>
+            <w:r>
+              <w:t xml:space="preserve">Precondiciones: </w:t>
+            </w:r>
+            <w:r>
+              <w:br/>
+            </w:r>
+            <w:r>
+              <w:rPr>
+                <w:b w:val="0"/>
+                <w:bCs w:val="0"/>
+              </w:rPr>
+              <w:t>- El sanitario/investigador debe estar registrado en el sistema.</w:t>
+            </w:r>
+            <w:r>
+              <w:rPr>
+                <w:b w:val="0"/>
+                <w:bCs w:val="0"/>
+              </w:rPr>
+              <w:br/>
+              <w:t>- El usuario debe estar registrado en el sistema.</w:t>
+            </w:r>
+            <w:r>
+              <w:rPr>
+                <w:b w:val="0"/>
+                <w:bCs w:val="0"/>
+              </w:rPr>
+              <w:br/>
+              <w:t>- El usuario ha tenido alguna sesión de mediciones en algún momento.</w:t>
+            </w:r>
+          </w:p>
+        </w:tc>
+      </w:tr>
+      <w:tr>
+        <w:tc>
+          <w:tcPr>
+            <w:cnfStyle w:val="001000000000" w:firstRow="0" w:lastRow="0" w:firstColumn="1" w:lastColumn="0" w:oddVBand="0" w:evenVBand="0" w:oddHBand="0" w:evenHBand="0" w:firstRowFirstColumn="0" w:firstRowLastColumn="0" w:lastRowFirstColumn="0" w:lastRowLastColumn="0"/>
+            <w:tcW w:w="8494" w:type="dxa"/>
+          </w:tcPr>
+          <w:p>
+            <w:pPr>
+              <w:rPr>
+                <w:b w:val="0"/>
+                <w:bCs w:val="0"/>
+              </w:rPr>
+            </w:pPr>
+            <w:r>
+              <w:t xml:space="preserve">Postcondiciones: </w:t>
+            </w:r>
+            <w:r>
+              <w:rPr>
+                <w:b w:val="0"/>
+                <w:bCs w:val="0"/>
+              </w:rPr>
+              <w:t>-</w:t>
+            </w:r>
+          </w:p>
+        </w:tc>
+      </w:tr>
+      <w:tr>
+        <w:tc>
+          <w:tcPr>
+            <w:cnfStyle w:val="001000000000" w:firstRow="0" w:lastRow="0" w:firstColumn="1" w:lastColumn="0" w:oddVBand="0" w:evenVBand="0" w:oddHBand="0" w:evenHBand="0" w:firstRowFirstColumn="0" w:firstRowLastColumn="0" w:lastRowFirstColumn="0" w:lastRowLastColumn="0"/>
+            <w:tcW w:w="8494" w:type="dxa"/>
+          </w:tcPr>
+          <w:p>
+            <w:r>
+              <w:t>Escenario principal:</w:t>
+            </w:r>
+            <w:r>
+              <w:br/>
+            </w:r>
+            <w:r>
+              <w:rPr>
+                <w:b w:val="0"/>
+                <w:bCs w:val="0"/>
+              </w:rPr>
+              <w:t>- 1. El sanitario/investigador abre la aplicación.</w:t>
+            </w:r>
+            <w:r>
+              <w:rPr>
+                <w:b w:val="0"/>
+                <w:bCs w:val="0"/>
+              </w:rPr>
+              <w:br/>
+              <w:t>- 2. La aplicación se inicia y carga la pantalla de bienvenida, ofreciendo al sanitario/investigador las opciones de iniciar sesión o registrarse.</w:t>
+            </w:r>
+            <w:r>
+              <w:rPr>
+                <w:b w:val="0"/>
+                <w:bCs w:val="0"/>
+              </w:rPr>
+              <w:br/>
+              <w:t>- 3. El sanitario/investigador pulsa el botón de inicio de sesión.</w:t>
+            </w:r>
+            <w:r>
+              <w:rPr>
+                <w:b w:val="0"/>
+                <w:bCs w:val="0"/>
+              </w:rPr>
+              <w:br/>
+              <w:t>- 4. La aplicación carga una pantalla con un formulario para iniciar sesión.</w:t>
+            </w:r>
+            <w:r>
+              <w:rPr>
+                <w:b w:val="0"/>
+                <w:bCs w:val="0"/>
+              </w:rPr>
+              <w:br/>
+              <w:t>- 5. El sanitario/investigador rellena el formulario con su DNI/NIF y su contraseña, datos indicados cuando se registró en la aplicación.</w:t>
+            </w:r>
+            <w:r>
+              <w:rPr>
+                <w:b w:val="0"/>
+                <w:bCs w:val="0"/>
+              </w:rPr>
+              <w:br/>
+              <w:t>- 6. La aplicación muestra una ventana de confirmación preguntando al sanitario/investigador si la información es correcta.</w:t>
+            </w:r>
+            <w:r>
+              <w:rPr>
+                <w:b w:val="0"/>
+                <w:bCs w:val="0"/>
+              </w:rPr>
+              <w:br/>
+              <w:t>- 7. El sanitario/investigador confirma que la información es correcta.</w:t>
+            </w:r>
+          </w:p>
+          <w:p>
+            <w:pPr>
+              <w:rPr>
+                <w:b w:val="0"/>
+                <w:bCs w:val="0"/>
+              </w:rPr>
+            </w:pPr>
+            <w:r>
+              <w:rPr>
+                <w:b w:val="0"/>
+                <w:bCs w:val="0"/>
+              </w:rPr>
+              <w:t>- 8. La aplicación comprueba que la información recogida se encuentra registrada en la base de datos.</w:t>
+            </w:r>
+            <w:r>
+              <w:rPr>
+                <w:b w:val="0"/>
+                <w:bCs w:val="0"/>
+              </w:rPr>
+              <w:br/>
+              <w:t>- 9. La aplicación, al confirmar que el usuario está registrado con las credenciales introducidas en el formulario, muestra un mensaje indicando que se ha iniciado sesión con éxito.</w:t>
+            </w:r>
+            <w:r>
+              <w:rPr>
+                <w:b w:val="0"/>
+                <w:bCs w:val="0"/>
+              </w:rPr>
+              <w:br/>
+              <w:t>- 10. La aplicación abre la pantalla principal, donde se podrá usar el sistema al completo.</w:t>
+            </w:r>
+            <w:r>
+              <w:rPr>
+                <w:b w:val="0"/>
+                <w:bCs w:val="0"/>
+              </w:rPr>
+              <w:br/>
+              <w:t>- 11. El sanitario/investigador pulsa el botón “CONSULTA USUARIO”.</w:t>
+            </w:r>
+            <w:r>
+              <w:rPr>
+                <w:b w:val="0"/>
+                <w:bCs w:val="0"/>
+              </w:rPr>
+              <w:br/>
+              <w:t>- 12. La aplicación carga una pantalla con un formulario donde el sanitario/investigador debe introducir el DNI/NIF de un usuario.</w:t>
+            </w:r>
+            <w:r>
+              <w:br/>
+            </w:r>
+            <w:r>
+              <w:rPr>
+                <w:b w:val="0"/>
+                <w:bCs w:val="0"/>
+              </w:rPr>
+              <w:t>- 13. El sanitario/investigador solicita al usuario su DNI/NIF.</w:t>
+            </w:r>
+            <w:r>
+              <w:rPr>
+                <w:b w:val="0"/>
+                <w:bCs w:val="0"/>
+              </w:rPr>
+              <w:br/>
+              <w:t>- 14. El usuario indica al sanitario/investigador su DNI/NIF.</w:t>
+            </w:r>
+            <w:r>
+              <w:rPr>
+                <w:b w:val="0"/>
+                <w:bCs w:val="0"/>
+              </w:rPr>
+              <w:br/>
+              <w:t>- 15. El sanitario/investigador introduce el DNI/NIF en el formulario.</w:t>
+            </w:r>
+            <w:r>
+              <w:rPr>
+                <w:b w:val="0"/>
+                <w:bCs w:val="0"/>
+              </w:rPr>
+              <w:br/>
+              <w:t>- 16. El sanitario/investigador le da al botón “BUSCAR”.</w:t>
+            </w:r>
+            <w:r>
+              <w:rPr>
+                <w:b w:val="0"/>
+                <w:bCs w:val="0"/>
+              </w:rPr>
+              <w:br/>
+              <w:t>- 17. La aplicación buscará en la base de datos a dicho usuario.</w:t>
+            </w:r>
+            <w:r>
+              <w:rPr>
+                <w:b w:val="0"/>
+                <w:bCs w:val="0"/>
+              </w:rPr>
+              <w:br/>
+            </w:r>
+            <w:r>
+              <w:rPr>
+                <w:b w:val="0"/>
+                <w:bCs w:val="0"/>
+              </w:rPr>
+              <w:lastRenderedPageBreak/>
+              <w:t>- 18. La aplicación cargará la pantalla “DATOS USUARIO”, en la que se muestra toda la información registrada en la base de datos de dicho usuario: datos personales, número de sesiones y las sesiones registradas en la base de datos.</w:t>
+            </w:r>
+            <w:r>
+              <w:rPr>
+                <w:b w:val="0"/>
+                <w:bCs w:val="0"/>
+              </w:rPr>
+              <w:br/>
+              <w:t>- 19. El sanitario/investigador decide cuál es la sesión que va a ser eliminada.</w:t>
+            </w:r>
+            <w:r>
+              <w:rPr>
+                <w:b w:val="0"/>
+                <w:bCs w:val="0"/>
+              </w:rPr>
+              <w:br/>
+              <w:t>- 20. El sanitario/investigador pulsa en la parte derecha de la sesión que va a ser eliminada el botón que sirve para borrar este registro de la base de datos.</w:t>
+            </w:r>
+            <w:r>
+              <w:rPr>
+                <w:b w:val="0"/>
+                <w:bCs w:val="0"/>
+              </w:rPr>
+              <w:br/>
+              <w:t>- 21. La aplicación muestra al sanitario/investigador una ventana de confirmación, preguntándole si está seguro de la acción que va a realizar.</w:t>
+            </w:r>
+            <w:r>
+              <w:rPr>
+                <w:b w:val="0"/>
+                <w:bCs w:val="0"/>
+              </w:rPr>
+              <w:br/>
+              <w:t>- 22. El sanitario/investigador confirma que va a eliminar el resultado de esa sesión.</w:t>
+            </w:r>
+            <w:r>
+              <w:rPr>
+                <w:b w:val="0"/>
+                <w:bCs w:val="0"/>
+              </w:rPr>
+              <w:br/>
+              <w:t>- 23. La aplicación manda a la base de datos la orden de eliminar dicha sesión.</w:t>
+            </w:r>
+            <w:r>
+              <w:rPr>
+                <w:b w:val="0"/>
+                <w:bCs w:val="0"/>
+              </w:rPr>
+              <w:br/>
+              <w:t>- 24. La aplicación, tras el borrado de dicho registro, muestra un mensaje indicando que la acción se ha llevado a cabo con éxito.</w:t>
+            </w:r>
+            <w:r>
+              <w:rPr>
+                <w:b w:val="0"/>
+                <w:bCs w:val="0"/>
+              </w:rPr>
+              <w:br/>
+              <w:t>- 25. La aplicación actualiza la pantalla “DATOS USUARIO” mostrando en las sesiones la información actualizada.</w:t>
+            </w:r>
+          </w:p>
+        </w:tc>
+      </w:tr>
+      <w:tr>
+        <w:tc>
+          <w:tcPr>
+            <w:cnfStyle w:val="001000000000" w:firstRow="0" w:lastRow="0" w:firstColumn="1" w:lastColumn="0" w:oddVBand="0" w:evenVBand="0" w:oddHBand="0" w:evenHBand="0" w:firstRowFirstColumn="0" w:firstRowLastColumn="0" w:lastRowFirstColumn="0" w:lastRowLastColumn="0"/>
+            <w:tcW w:w="8494" w:type="dxa"/>
+          </w:tcPr>
+          <w:p>
+            <w:pPr>
+              <w:rPr>
+                <w:b w:val="0"/>
+                <w:bCs w:val="0"/>
+              </w:rPr>
+            </w:pPr>
+            <w:r>
+              <w:lastRenderedPageBreak/>
+              <w:t>Alternativas:</w:t>
+            </w:r>
+            <w:r>
+              <w:br/>
+            </w:r>
+            <w:r>
+              <w:rPr>
+                <w:b w:val="0"/>
+                <w:bCs w:val="0"/>
+                <w:i/>
+                <w:iCs/>
+              </w:rPr>
+              <w:t xml:space="preserve">Alternativa 1: </w:t>
+            </w:r>
+            <w:r>
+              <w:rPr>
+                <w:b w:val="0"/>
+                <w:bCs w:val="0"/>
+                <w:i/>
+                <w:iCs/>
+              </w:rPr>
+              <w:t>El usuario no tiene sesiones</w:t>
+            </w:r>
+            <w:r>
+              <w:rPr>
+                <w:b w:val="0"/>
+                <w:bCs w:val="0"/>
+                <w:i/>
+                <w:iCs/>
+              </w:rPr>
+              <w:t>.</w:t>
+            </w:r>
+            <w:r>
+              <w:rPr>
+                <w:b w:val="0"/>
+                <w:bCs w:val="0"/>
+                <w:i/>
+                <w:iCs/>
+              </w:rPr>
+              <w:br/>
+            </w:r>
+            <w:r>
+              <w:rPr>
+                <w:b w:val="0"/>
+                <w:bCs w:val="0"/>
+              </w:rPr>
+              <w:t xml:space="preserve">Se va a suponer que el inicio de sesión ha sido exitoso por parte del sanitario/investigador, el usuario está </w:t>
+            </w:r>
+            <w:r>
+              <w:rPr>
+                <w:b w:val="0"/>
+                <w:bCs w:val="0"/>
+              </w:rPr>
+              <w:t>registrado,</w:t>
+            </w:r>
+            <w:r>
+              <w:rPr>
+                <w:b w:val="0"/>
+                <w:bCs w:val="0"/>
+              </w:rPr>
+              <w:t xml:space="preserve"> pero el usuario no ha participado en ninguna sesión</w:t>
+            </w:r>
+            <w:r>
+              <w:rPr>
+                <w:b w:val="0"/>
+                <w:bCs w:val="0"/>
+              </w:rPr>
+              <w:t>.</w:t>
+            </w:r>
+            <w:r>
+              <w:rPr>
+                <w:b w:val="0"/>
+                <w:bCs w:val="0"/>
+              </w:rPr>
+              <w:br/>
+            </w:r>
+            <w:r>
+              <w:rPr>
+                <w:b w:val="0"/>
+                <w:bCs w:val="0"/>
+              </w:rPr>
+              <w:t>- 1</w:t>
+            </w:r>
+            <w:r>
+              <w:rPr>
+                <w:b w:val="0"/>
+                <w:bCs w:val="0"/>
+              </w:rPr>
+              <w:t>9</w:t>
             </w:r>
             <w:r>
               <w:rPr>
@@ -6128,7 +8119,1167 @@
                 <w:b w:val="0"/>
                 <w:bCs w:val="0"/>
               </w:rPr>
-              <w:t>La aplicación carga la pantalla principal del sistema tras detener las mediciones.</w:t>
+              <w:t>El sanitario/investigador, ante la situación que se encuentra sin tener ninguna sesión disponible, no borra nada.</w:t>
+            </w:r>
+            <w:r>
+              <w:rPr>
+                <w:b w:val="0"/>
+                <w:bCs w:val="0"/>
+              </w:rPr>
+              <w:br/>
+              <w:t>- FINALIZA EL ESCENARIO</w:t>
+            </w:r>
+            <w:r>
+              <w:rPr>
+                <w:b w:val="0"/>
+                <w:bCs w:val="0"/>
+              </w:rPr>
+              <w:br/>
+            </w:r>
+            <w:r>
+              <w:rPr>
+                <w:b w:val="0"/>
+                <w:bCs w:val="0"/>
+              </w:rPr>
+              <w:br/>
+            </w:r>
+            <w:r>
+              <w:rPr>
+                <w:b w:val="0"/>
+                <w:bCs w:val="0"/>
+                <w:i/>
+                <w:iCs/>
+              </w:rPr>
+              <w:t xml:space="preserve">Alternativa 2: </w:t>
+            </w:r>
+            <w:r>
+              <w:rPr>
+                <w:b w:val="0"/>
+                <w:bCs w:val="0"/>
+                <w:i/>
+                <w:iCs/>
+              </w:rPr>
+              <w:t>El sanitario/investigador cancela la acción</w:t>
+            </w:r>
+            <w:r>
+              <w:rPr>
+                <w:b w:val="0"/>
+                <w:bCs w:val="0"/>
+                <w:i/>
+                <w:iCs/>
+              </w:rPr>
+              <w:t>.</w:t>
+            </w:r>
+            <w:r>
+              <w:rPr>
+                <w:b w:val="0"/>
+                <w:bCs w:val="0"/>
+                <w:i/>
+                <w:iCs/>
+              </w:rPr>
+              <w:br/>
+            </w:r>
+            <w:r>
+              <w:rPr>
+                <w:b w:val="0"/>
+                <w:bCs w:val="0"/>
+              </w:rPr>
+              <w:t>Se va a suponer que el inicio de sesión ha sido exitoso por parte del sanitario/investigador, el usuario está registrado</w:t>
+            </w:r>
+            <w:r>
+              <w:rPr>
+                <w:b w:val="0"/>
+                <w:bCs w:val="0"/>
+              </w:rPr>
+              <w:t xml:space="preserve"> y tiene sesiones registradas,</w:t>
+            </w:r>
+            <w:r>
+              <w:rPr>
+                <w:b w:val="0"/>
+                <w:bCs w:val="0"/>
+              </w:rPr>
+              <w:t xml:space="preserve"> pero el </w:t>
+            </w:r>
+            <w:r>
+              <w:rPr>
+                <w:b w:val="0"/>
+                <w:bCs w:val="0"/>
+              </w:rPr>
+              <w:t xml:space="preserve">sanitario/investigador decide </w:t>
+            </w:r>
+            <w:r>
+              <w:rPr>
+                <w:b w:val="0"/>
+                <w:bCs w:val="0"/>
+              </w:rPr>
+              <w:t>cancelar el borrado de una sesión</w:t>
+            </w:r>
+            <w:r>
+              <w:rPr>
+                <w:b w:val="0"/>
+                <w:bCs w:val="0"/>
+              </w:rPr>
+              <w:t>.</w:t>
+            </w:r>
+            <w:r>
+              <w:rPr>
+                <w:b w:val="0"/>
+                <w:bCs w:val="0"/>
+              </w:rPr>
+              <w:br/>
+            </w:r>
+            <w:r>
+              <w:rPr>
+                <w:b w:val="0"/>
+                <w:bCs w:val="0"/>
+              </w:rPr>
+              <w:t xml:space="preserve">- </w:t>
+            </w:r>
+            <w:r>
+              <w:rPr>
+                <w:b w:val="0"/>
+                <w:bCs w:val="0"/>
+              </w:rPr>
+              <w:t>22. El sanitario/investigador cancela el borrado de dicha sesión.</w:t>
+            </w:r>
+            <w:r>
+              <w:rPr>
+                <w:b w:val="0"/>
+                <w:bCs w:val="0"/>
+              </w:rPr>
+              <w:br/>
+              <w:t>- 23. La aplicación muestra de nuevo la pantalla “DATOS USUARIO”, tal y como se encontraba antes.</w:t>
+            </w:r>
+            <w:r>
+              <w:rPr>
+                <w:b w:val="0"/>
+                <w:bCs w:val="0"/>
+              </w:rPr>
+              <w:br/>
+              <w:t>- FINALIZA EL ESCENARIO</w:t>
+            </w:r>
+            <w:r>
+              <w:rPr>
+                <w:b w:val="0"/>
+                <w:bCs w:val="0"/>
+              </w:rPr>
+              <w:br/>
+            </w:r>
+            <w:r>
+              <w:rPr>
+                <w:b w:val="0"/>
+                <w:bCs w:val="0"/>
+              </w:rPr>
+              <w:br/>
+            </w:r>
+            <w:r>
+              <w:rPr>
+                <w:b w:val="0"/>
+                <w:bCs w:val="0"/>
+                <w:i/>
+                <w:iCs/>
+              </w:rPr>
+              <w:t xml:space="preserve">Alternativa 3: El sanitario/investigador </w:t>
+            </w:r>
+            <w:r>
+              <w:rPr>
+                <w:b w:val="0"/>
+                <w:bCs w:val="0"/>
+                <w:i/>
+                <w:iCs/>
+              </w:rPr>
+              <w:t>borra todas las sesiones de forma simultánea</w:t>
+            </w:r>
+            <w:r>
+              <w:rPr>
+                <w:b w:val="0"/>
+                <w:bCs w:val="0"/>
+                <w:i/>
+                <w:iCs/>
+              </w:rPr>
+              <w:t>.</w:t>
+            </w:r>
+            <w:r>
+              <w:rPr>
+                <w:b w:val="0"/>
+                <w:bCs w:val="0"/>
+                <w:i/>
+                <w:iCs/>
+              </w:rPr>
+              <w:br/>
+            </w:r>
+            <w:r>
+              <w:rPr>
+                <w:b w:val="0"/>
+                <w:bCs w:val="0"/>
+              </w:rPr>
+              <w:t>Se va a suponer que el inicio de sesión ha sido exitoso por parte del sanitario/investigador, el usuario está registrado</w:t>
+            </w:r>
+            <w:r>
+              <w:rPr>
+                <w:b w:val="0"/>
+                <w:bCs w:val="0"/>
+              </w:rPr>
+              <w:t xml:space="preserve"> y tiene sesiones registradas</w:t>
+            </w:r>
+            <w:r>
+              <w:rPr>
+                <w:b w:val="0"/>
+                <w:bCs w:val="0"/>
+              </w:rPr>
+              <w:t>. E</w:t>
+            </w:r>
+            <w:r>
+              <w:rPr>
+                <w:b w:val="0"/>
+                <w:bCs w:val="0"/>
+              </w:rPr>
+              <w:t xml:space="preserve">l sanitario/investigador decide </w:t>
+            </w:r>
+            <w:r>
+              <w:rPr>
+                <w:b w:val="0"/>
+                <w:bCs w:val="0"/>
+              </w:rPr>
+              <w:t>borrar todas las sesiones a la vez</w:t>
+            </w:r>
+            <w:r>
+              <w:rPr>
+                <w:b w:val="0"/>
+                <w:bCs w:val="0"/>
+              </w:rPr>
+              <w:t>.</w:t>
+            </w:r>
+            <w:r>
+              <w:rPr>
+                <w:b w:val="0"/>
+                <w:bCs w:val="0"/>
+              </w:rPr>
+              <w:br/>
+              <w:t>- 1</w:t>
+            </w:r>
+            <w:r>
+              <w:rPr>
+                <w:b w:val="0"/>
+                <w:bCs w:val="0"/>
+              </w:rPr>
+              <w:t>9</w:t>
+            </w:r>
+            <w:r>
+              <w:rPr>
+                <w:b w:val="0"/>
+                <w:bCs w:val="0"/>
+              </w:rPr>
+              <w:t xml:space="preserve">. El sanitario/investigador </w:t>
+            </w:r>
+            <w:r>
+              <w:rPr>
+                <w:b w:val="0"/>
+                <w:bCs w:val="0"/>
+              </w:rPr>
+              <w:t>decide borrar todas las sesiones que tiene registradas dicho usuario</w:t>
+            </w:r>
+            <w:r>
+              <w:rPr>
+                <w:b w:val="0"/>
+                <w:bCs w:val="0"/>
+              </w:rPr>
+              <w:t>.</w:t>
+            </w:r>
+            <w:r>
+              <w:rPr>
+                <w:b w:val="0"/>
+                <w:bCs w:val="0"/>
+              </w:rPr>
+              <w:br/>
+              <w:t xml:space="preserve">- </w:t>
+            </w:r>
+            <w:r>
+              <w:rPr>
+                <w:b w:val="0"/>
+                <w:bCs w:val="0"/>
+              </w:rPr>
+              <w:t>20</w:t>
+            </w:r>
+            <w:r>
+              <w:rPr>
+                <w:b w:val="0"/>
+                <w:bCs w:val="0"/>
+              </w:rPr>
+              <w:t xml:space="preserve">. </w:t>
+            </w:r>
+            <w:r>
+              <w:rPr>
+                <w:b w:val="0"/>
+                <w:bCs w:val="0"/>
+              </w:rPr>
+              <w:t>El sanitario/investigador pulsa el botón localizado bajo el registro de las sesiones del usuario, con el texto “BORRAR TODAS LAS SESIONES”</w:t>
+            </w:r>
+            <w:r>
+              <w:rPr>
+                <w:b w:val="0"/>
+                <w:bCs w:val="0"/>
+              </w:rPr>
+              <w:t>.</w:t>
+            </w:r>
+            <w:r>
+              <w:rPr>
+                <w:b w:val="0"/>
+                <w:bCs w:val="0"/>
+              </w:rPr>
+              <w:br/>
+            </w:r>
+            <w:r>
+              <w:rPr>
+                <w:b w:val="0"/>
+                <w:bCs w:val="0"/>
+              </w:rPr>
+              <w:br/>
+            </w:r>
+            <w:r>
+              <w:rPr>
+                <w:b w:val="0"/>
+                <w:bCs w:val="0"/>
+                <w:i/>
+                <w:iCs/>
+              </w:rPr>
+              <w:t>Alternativa 4: Problema de conexión con la base de datos.</w:t>
+            </w:r>
+            <w:r>
+              <w:rPr>
+                <w:b w:val="0"/>
+                <w:bCs w:val="0"/>
+                <w:i/>
+                <w:iCs/>
+              </w:rPr>
+              <w:br/>
+            </w:r>
+            <w:r>
+              <w:rPr>
+                <w:b w:val="0"/>
+                <w:bCs w:val="0"/>
+              </w:rPr>
+              <w:t>Se va a suponer que el inicio de sesión ha sido exitoso por parte del sanitario/investigador, el usuario está registrado</w:t>
+            </w:r>
+            <w:r>
+              <w:rPr>
+                <w:b w:val="0"/>
+                <w:bCs w:val="0"/>
+              </w:rPr>
+              <w:t xml:space="preserve"> y tiene sesiones registradas. </w:t>
+            </w:r>
+            <w:r>
+              <w:rPr>
+                <w:b w:val="0"/>
+                <w:bCs w:val="0"/>
+              </w:rPr>
+              <w:t>Cuando e</w:t>
+            </w:r>
+            <w:r>
+              <w:rPr>
+                <w:b w:val="0"/>
+                <w:bCs w:val="0"/>
+              </w:rPr>
+              <w:t>l sanitario/investigador</w:t>
+            </w:r>
+            <w:r>
+              <w:rPr>
+                <w:b w:val="0"/>
+                <w:bCs w:val="0"/>
+              </w:rPr>
+              <w:t xml:space="preserve"> realiza la operación, no se consigue conectar con la base de datos.</w:t>
+            </w:r>
+            <w:r>
+              <w:rPr>
+                <w:b w:val="0"/>
+                <w:bCs w:val="0"/>
+              </w:rPr>
+              <w:br/>
+              <w:t>- 24. La aplicación, tras no poder borrar dicho registro por un problema de conexión con la base de datos, muestra un mensaje de error indicando que la acción no se ha podido llevar a cabo.</w:t>
+            </w:r>
+          </w:p>
+        </w:tc>
+      </w:tr>
+      <w:tr>
+        <w:tc>
+          <w:tcPr>
+            <w:cnfStyle w:val="001000000000" w:firstRow="0" w:lastRow="0" w:firstColumn="1" w:lastColumn="0" w:oddVBand="0" w:evenVBand="0" w:oddHBand="0" w:evenHBand="0" w:firstRowFirstColumn="0" w:firstRowLastColumn="0" w:lastRowFirstColumn="0" w:lastRowLastColumn="0"/>
+            <w:tcW w:w="8494" w:type="dxa"/>
+          </w:tcPr>
+          <w:p>
+            <w:pPr>
+              <w:rPr>
+                <w:b w:val="0"/>
+                <w:bCs w:val="0"/>
+              </w:rPr>
+            </w:pPr>
+            <w:r>
+              <w:t xml:space="preserve">Observaciones: </w:t>
+            </w:r>
+            <w:r>
+              <w:rPr>
+                <w:b w:val="0"/>
+                <w:bCs w:val="0"/>
+              </w:rPr>
+              <w:t>-</w:t>
+            </w:r>
+          </w:p>
+        </w:tc>
+      </w:tr>
+      <w:tr>
+        <w:tc>
+          <w:tcPr>
+            <w:cnfStyle w:val="001000000000" w:firstRow="0" w:lastRow="0" w:firstColumn="1" w:lastColumn="0" w:oddVBand="0" w:evenVBand="0" w:oddHBand="0" w:evenHBand="0" w:firstRowFirstColumn="0" w:firstRowLastColumn="0" w:lastRowFirstColumn="0" w:lastRowLastColumn="0"/>
+            <w:tcW w:w="8494" w:type="dxa"/>
+          </w:tcPr>
+          <w:p>
+            <w:pPr>
+              <w:rPr>
+                <w:b w:val="0"/>
+                <w:bCs w:val="0"/>
+              </w:rPr>
+            </w:pPr>
+            <w:r>
+              <w:t>Requisitos no funcionales:</w:t>
+            </w:r>
+            <w:r>
+              <w:br/>
+              <w:t xml:space="preserve">- </w:t>
+            </w:r>
+            <w:r>
+              <w:rPr>
+                <w:b w:val="0"/>
+                <w:bCs w:val="0"/>
+              </w:rPr>
+              <w:t>Debido al uso de bases de datos externas, el dispositivo deberá tener conexión a Internet para poder utilizar la app.</w:t>
+            </w:r>
+            <w:r>
+              <w:br/>
+            </w:r>
+            <w:r>
+              <w:rPr>
+                <w:b w:val="0"/>
+                <w:bCs w:val="0"/>
+              </w:rPr>
+              <w:lastRenderedPageBreak/>
+              <w:t>- La base de datos debe tener una disponibilidad aproximada al 100% en el tramo horario de 8:00 horas a 24:00 horas. En caso de realizar tareas de mantenimiento en la base de datos, debe ser en el tramo de 0:00 horas a 8:00 horas.</w:t>
+            </w:r>
+          </w:p>
+        </w:tc>
+      </w:tr>
+    </w:tbl>
+    <w:p/>
+    <w:tbl>
+      <w:tblPr>
+        <w:tblStyle w:val="Tablaconcuadrcula1Claro-nfasis2"/>
+        <w:tblW w:w="0" w:type="auto"/>
+        <w:tblLook w:val="04A0" w:firstRow="1" w:lastRow="0" w:firstColumn="1" w:lastColumn="0" w:noHBand="0" w:noVBand="1"/>
+      </w:tblPr>
+      <w:tblGrid>
+        <w:gridCol w:w="8494"/>
+      </w:tblGrid>
+      <w:tr>
+        <w:trPr>
+          <w:cnfStyle w:val="100000000000" w:firstRow="1" w:lastRow="0" w:firstColumn="0" w:lastColumn="0" w:oddVBand="0" w:evenVBand="0" w:oddHBand="0" w:evenHBand="0" w:firstRowFirstColumn="0" w:firstRowLastColumn="0" w:lastRowFirstColumn="0" w:lastRowLastColumn="0"/>
+        </w:trPr>
+        <w:tc>
+          <w:tcPr>
+            <w:cnfStyle w:val="001000000000" w:firstRow="0" w:lastRow="0" w:firstColumn="1" w:lastColumn="0" w:oddVBand="0" w:evenVBand="0" w:oddHBand="0" w:evenHBand="0" w:firstRowFirstColumn="0" w:firstRowLastColumn="0" w:lastRowFirstColumn="0" w:lastRowLastColumn="0"/>
+            <w:tcW w:w="8494" w:type="dxa"/>
+          </w:tcPr>
+          <w:p>
+            <w:r>
+              <w:t>CU-</w:t>
+            </w:r>
+            <w:r>
+              <w:t>13</w:t>
+            </w:r>
+            <w:r>
+              <w:t xml:space="preserve">: </w:t>
+            </w:r>
+            <w:r>
+              <w:t>Desc</w:t>
+            </w:r>
+            <w:r>
+              <w:t>onectar dispositivos Bluetooth.</w:t>
+            </w:r>
+          </w:p>
+        </w:tc>
+      </w:tr>
+      <w:tr>
+        <w:tc>
+          <w:tcPr>
+            <w:cnfStyle w:val="001000000000" w:firstRow="0" w:lastRow="0" w:firstColumn="1" w:lastColumn="0" w:oddVBand="0" w:evenVBand="0" w:oddHBand="0" w:evenHBand="0" w:firstRowFirstColumn="0" w:firstRowLastColumn="0" w:lastRowFirstColumn="0" w:lastRowLastColumn="0"/>
+            <w:tcW w:w="8494" w:type="dxa"/>
+          </w:tcPr>
+          <w:p>
+            <w:pPr>
+              <w:rPr>
+                <w:b w:val="0"/>
+                <w:bCs w:val="0"/>
+              </w:rPr>
+            </w:pPr>
+            <w:r>
+              <w:t>Descripción:</w:t>
+            </w:r>
+            <w:r>
+              <w:br/>
+            </w:r>
+            <w:r>
+              <w:rPr>
+                <w:b w:val="0"/>
+                <w:bCs w:val="0"/>
+              </w:rPr>
+              <w:t xml:space="preserve">El actor sanitario/investigador que está usando la aplicación va a </w:t>
+            </w:r>
+            <w:r>
+              <w:rPr>
+                <w:b w:val="0"/>
+                <w:bCs w:val="0"/>
+              </w:rPr>
+              <w:t>des</w:t>
+            </w:r>
+            <w:r>
+              <w:rPr>
+                <w:b w:val="0"/>
+                <w:bCs w:val="0"/>
+              </w:rPr>
+              <w:t>conectar</w:t>
+            </w:r>
+            <w:r>
+              <w:rPr>
+                <w:b w:val="0"/>
+                <w:bCs w:val="0"/>
+              </w:rPr>
+              <w:t xml:space="preserve"> de la aplicación</w:t>
+            </w:r>
+            <w:r>
+              <w:rPr>
+                <w:b w:val="0"/>
+                <w:bCs w:val="0"/>
+              </w:rPr>
+              <w:t xml:space="preserve"> </w:t>
+            </w:r>
+            <w:r>
+              <w:rPr>
+                <w:b w:val="0"/>
+                <w:bCs w:val="0"/>
+              </w:rPr>
+              <w:t>un</w:t>
+            </w:r>
+            <w:r>
+              <w:rPr>
+                <w:b w:val="0"/>
+                <w:bCs w:val="0"/>
+              </w:rPr>
+              <w:t xml:space="preserve"> dispositivo que utilice la tecnología BLE y que hayan sido vinculado para su utilización en las pruebas.</w:t>
+            </w:r>
+          </w:p>
+        </w:tc>
+      </w:tr>
+      <w:tr>
+        <w:tc>
+          <w:tcPr>
+            <w:cnfStyle w:val="001000000000" w:firstRow="0" w:lastRow="0" w:firstColumn="1" w:lastColumn="0" w:oddVBand="0" w:evenVBand="0" w:oddHBand="0" w:evenHBand="0" w:firstRowFirstColumn="0" w:firstRowLastColumn="0" w:lastRowFirstColumn="0" w:lastRowLastColumn="0"/>
+            <w:tcW w:w="8494" w:type="dxa"/>
+          </w:tcPr>
+          <w:p>
+            <w:pPr>
+              <w:rPr>
+                <w:b w:val="0"/>
+                <w:bCs w:val="0"/>
+              </w:rPr>
+            </w:pPr>
+            <w:r>
+              <w:t xml:space="preserve">Dependencias: </w:t>
+            </w:r>
+            <w:r>
+              <w:br/>
+            </w:r>
+            <w:r>
+              <w:rPr>
+                <w:b w:val="0"/>
+                <w:bCs w:val="0"/>
+              </w:rPr>
+              <w:t>- CU-02.</w:t>
+            </w:r>
+            <w:r>
+              <w:rPr>
+                <w:b w:val="0"/>
+                <w:bCs w:val="0"/>
+              </w:rPr>
+              <w:br/>
+              <w:t>- CU-04.</w:t>
+            </w:r>
+            <w:r>
+              <w:rPr>
+                <w:b w:val="0"/>
+                <w:bCs w:val="0"/>
+              </w:rPr>
+              <w:br/>
+              <w:t>- CU-05.</w:t>
+            </w:r>
+            <w:r>
+              <w:rPr>
+                <w:b w:val="0"/>
+                <w:bCs w:val="0"/>
+              </w:rPr>
+              <w:br/>
+              <w:t>- CU-06.</w:t>
+            </w:r>
+          </w:p>
+        </w:tc>
+      </w:tr>
+      <w:tr>
+        <w:tc>
+          <w:tcPr>
+            <w:cnfStyle w:val="001000000000" w:firstRow="0" w:lastRow="0" w:firstColumn="1" w:lastColumn="0" w:oddVBand="0" w:evenVBand="0" w:oddHBand="0" w:evenHBand="0" w:firstRowFirstColumn="0" w:firstRowLastColumn="0" w:lastRowFirstColumn="0" w:lastRowLastColumn="0"/>
+            <w:tcW w:w="8494" w:type="dxa"/>
+          </w:tcPr>
+          <w:p>
+            <w:pPr>
+              <w:rPr>
+                <w:b w:val="0"/>
+                <w:bCs w:val="0"/>
+              </w:rPr>
+            </w:pPr>
+            <w:r>
+              <w:t xml:space="preserve">Actores: </w:t>
+            </w:r>
+            <w:r>
+              <w:br/>
+              <w:t xml:space="preserve">- </w:t>
+            </w:r>
+            <w:r>
+              <w:rPr>
+                <w:b w:val="0"/>
+                <w:bCs w:val="0"/>
+              </w:rPr>
+              <w:t>Sanitario/investigador</w:t>
+            </w:r>
+          </w:p>
+        </w:tc>
+      </w:tr>
+      <w:tr>
+        <w:tc>
+          <w:tcPr>
+            <w:cnfStyle w:val="001000000000" w:firstRow="0" w:lastRow="0" w:firstColumn="1" w:lastColumn="0" w:oddVBand="0" w:evenVBand="0" w:oddHBand="0" w:evenHBand="0" w:firstRowFirstColumn="0" w:firstRowLastColumn="0" w:lastRowFirstColumn="0" w:lastRowLastColumn="0"/>
+            <w:tcW w:w="8494" w:type="dxa"/>
+          </w:tcPr>
+          <w:p>
+            <w:pPr>
+              <w:rPr>
+                <w:b w:val="0"/>
+                <w:bCs w:val="0"/>
+              </w:rPr>
+            </w:pPr>
+            <w:r>
+              <w:t xml:space="preserve">Precondiciones: </w:t>
+            </w:r>
+            <w:r>
+              <w:br/>
+            </w:r>
+            <w:r>
+              <w:rPr>
+                <w:b w:val="0"/>
+                <w:bCs w:val="0"/>
+              </w:rPr>
+              <w:t>- El sanitario/investigador debe estar registrado en el sistema.</w:t>
+            </w:r>
+            <w:r>
+              <w:rPr>
+                <w:b w:val="0"/>
+                <w:bCs w:val="0"/>
+              </w:rPr>
+              <w:br/>
+              <w:t>- Se deben haber buscado los dispositivos Bluetooth.</w:t>
+            </w:r>
+            <w:r>
+              <w:rPr>
+                <w:b w:val="0"/>
+                <w:bCs w:val="0"/>
+              </w:rPr>
+              <w:br/>
+              <w:t>- Los dispositivos Bluetooth deben estar vinculados.</w:t>
+            </w:r>
+            <w:r>
+              <w:rPr>
+                <w:b w:val="0"/>
+                <w:bCs w:val="0"/>
+              </w:rPr>
+              <w:br/>
+              <w:t>- Los dispositivos Bluetooth deben estar conectados.</w:t>
+            </w:r>
+          </w:p>
+        </w:tc>
+      </w:tr>
+      <w:tr>
+        <w:tc>
+          <w:tcPr>
+            <w:cnfStyle w:val="001000000000" w:firstRow="0" w:lastRow="0" w:firstColumn="1" w:lastColumn="0" w:oddVBand="0" w:evenVBand="0" w:oddHBand="0" w:evenHBand="0" w:firstRowFirstColumn="0" w:firstRowLastColumn="0" w:lastRowFirstColumn="0" w:lastRowLastColumn="0"/>
+            <w:tcW w:w="8494" w:type="dxa"/>
+          </w:tcPr>
+          <w:p>
+            <w:pPr>
+              <w:rPr>
+                <w:b w:val="0"/>
+                <w:bCs w:val="0"/>
+              </w:rPr>
+            </w:pPr>
+            <w:r>
+              <w:t xml:space="preserve">Postcondiciones: </w:t>
+            </w:r>
+            <w:r>
+              <w:rPr>
+                <w:b w:val="0"/>
+                <w:bCs w:val="0"/>
+              </w:rPr>
+              <w:t>-</w:t>
+            </w:r>
+          </w:p>
+        </w:tc>
+      </w:tr>
+      <w:tr>
+        <w:tc>
+          <w:tcPr>
+            <w:cnfStyle w:val="001000000000" w:firstRow="0" w:lastRow="0" w:firstColumn="1" w:lastColumn="0" w:oddVBand="0" w:evenVBand="0" w:oddHBand="0" w:evenHBand="0" w:firstRowFirstColumn="0" w:firstRowLastColumn="0" w:lastRowFirstColumn="0" w:lastRowLastColumn="0"/>
+            <w:tcW w:w="8494" w:type="dxa"/>
+          </w:tcPr>
+          <w:p>
+            <w:r>
+              <w:t>Escenario principal:</w:t>
+            </w:r>
+            <w:r>
+              <w:br/>
+            </w:r>
+            <w:r>
+              <w:rPr>
+                <w:b w:val="0"/>
+                <w:bCs w:val="0"/>
+              </w:rPr>
+              <w:t>- 1. El sanitario/investigador abre la aplicación.</w:t>
+            </w:r>
+            <w:r>
+              <w:rPr>
+                <w:b w:val="0"/>
+                <w:bCs w:val="0"/>
+              </w:rPr>
+              <w:br/>
+              <w:t>- 2. La aplicación se inicia y carga la pantalla de bienvenida, ofreciendo al sanitario/investigador las opciones de iniciar sesión o registrarse.</w:t>
+            </w:r>
+            <w:r>
+              <w:rPr>
+                <w:b w:val="0"/>
+                <w:bCs w:val="0"/>
+              </w:rPr>
+              <w:br/>
+              <w:t>- 3. El sanitario/investigador pulsa el botón de inicio de sesión.</w:t>
+            </w:r>
+            <w:r>
+              <w:rPr>
+                <w:b w:val="0"/>
+                <w:bCs w:val="0"/>
+              </w:rPr>
+              <w:br/>
+              <w:t>- 4. La aplicación carga una pantalla con un formulario para iniciar sesión.</w:t>
+            </w:r>
+            <w:r>
+              <w:rPr>
+                <w:b w:val="0"/>
+                <w:bCs w:val="0"/>
+              </w:rPr>
+              <w:br/>
+              <w:t>- 5. El sanitario/investigador rellena el formulario con su DNI/NIF y su contraseña, datos indicados cuando se registró en la aplicación.</w:t>
+            </w:r>
+            <w:r>
+              <w:rPr>
+                <w:b w:val="0"/>
+                <w:bCs w:val="0"/>
+              </w:rPr>
+              <w:br/>
+              <w:t>- 6. La aplicación muestra una ventana de confirmación preguntando al sanitario/investigador si la información es correcta.</w:t>
+            </w:r>
+            <w:r>
+              <w:rPr>
+                <w:b w:val="0"/>
+                <w:bCs w:val="0"/>
+              </w:rPr>
+              <w:br/>
+              <w:t>- 7. El sanitario/investigador confirma que la información es correcta.</w:t>
+            </w:r>
+          </w:p>
+          <w:p>
+            <w:pPr>
+              <w:rPr>
+                <w:b w:val="0"/>
+                <w:bCs w:val="0"/>
+              </w:rPr>
+            </w:pPr>
+            <w:r>
+              <w:rPr>
+                <w:b w:val="0"/>
+                <w:bCs w:val="0"/>
+              </w:rPr>
+              <w:t>- 8. La aplicación comprueba que la información recogida se encuentra registrada en la base de datos.</w:t>
+            </w:r>
+            <w:r>
+              <w:rPr>
+                <w:b w:val="0"/>
+                <w:bCs w:val="0"/>
+              </w:rPr>
+              <w:br/>
+              <w:t>- 9. La aplicación, al confirmar que el usuario está registrado con las credenciales introducidas en el formulario, muestra un mensaje indicando que se ha iniciado sesión con éxito.</w:t>
+            </w:r>
+            <w:r>
+              <w:rPr>
+                <w:b w:val="0"/>
+                <w:bCs w:val="0"/>
+              </w:rPr>
+              <w:br/>
+              <w:t>- 10. La aplicación abre la pantalla principal, donde se podrá usar el sistema al completo.</w:t>
+            </w:r>
+            <w:r>
+              <w:rPr>
+                <w:b w:val="0"/>
+                <w:bCs w:val="0"/>
+              </w:rPr>
+              <w:br/>
+              <w:t>- 11. El sanitario/investigador pulsa el botón “GESTIÓN DE DISPOSITIVOS” localizado en la pantalla principal de la aplicación.</w:t>
+            </w:r>
+            <w:r>
+              <w:rPr>
+                <w:b w:val="0"/>
+                <w:bCs w:val="0"/>
+              </w:rPr>
+              <w:br/>
+              <w:t>- 12. La aplicación carga la pantalla de gestión de dispositivos.</w:t>
+            </w:r>
+            <w:r>
+              <w:rPr>
+                <w:b w:val="0"/>
+                <w:bCs w:val="0"/>
+              </w:rPr>
+              <w:br/>
+              <w:t>- 13. El sanitario/investigador pulsa el botón “BÚSQUEDA DE DISPOSITIVOS”.</w:t>
+            </w:r>
+            <w:r>
+              <w:rPr>
+                <w:b w:val="0"/>
+                <w:bCs w:val="0"/>
+              </w:rPr>
+              <w:br/>
+              <w:t>- 14. La aplicación carga una pantalla donde irán apareciendo los dispositivos cercanos que utilizan la tecnología BLE mediante un escaneo que realizará el smartphone.</w:t>
+            </w:r>
+            <w:r>
+              <w:br/>
+            </w:r>
+            <w:r>
+              <w:rPr>
+                <w:b w:val="0"/>
+                <w:bCs w:val="0"/>
+              </w:rPr>
+              <w:t>- 15. El sanitario/investigador pulsará sobre un dispositivo con tecnología Bluetooth para vincularlo al smartphone.</w:t>
+            </w:r>
+            <w:r>
+              <w:rPr>
+                <w:b w:val="0"/>
+                <w:bCs w:val="0"/>
+              </w:rPr>
+              <w:br/>
+              <w:t>- 16. La aplicación vinculará el dispositivo en cuestión con el smartphone.</w:t>
+            </w:r>
+            <w:r>
+              <w:rPr>
+                <w:b w:val="0"/>
+                <w:bCs w:val="0"/>
+              </w:rPr>
+              <w:br/>
+              <w:t>- 17. La aplicación, tras vincular el dispositivo con el smartphone, mostrará un mensaje de éxito, quedándose en la misma pantalla.</w:t>
+            </w:r>
+            <w:r>
+              <w:rPr>
+                <w:b w:val="0"/>
+                <w:bCs w:val="0"/>
+              </w:rPr>
+              <w:br/>
+              <w:t>- 18. El sanitario/investigador le dará a “Volver” en la aplicación.</w:t>
+            </w:r>
+            <w:r>
+              <w:rPr>
+                <w:b w:val="0"/>
+                <w:bCs w:val="0"/>
+              </w:rPr>
+              <w:br/>
+            </w:r>
+            <w:r>
+              <w:rPr>
+                <w:b w:val="0"/>
+                <w:bCs w:val="0"/>
+              </w:rPr>
+              <w:lastRenderedPageBreak/>
+              <w:t>- 19. La aplicación cargará de nuevo la pantalla de “GESTIÓN DE DISPOSITIVOS”.</w:t>
+            </w:r>
+            <w:r>
+              <w:rPr>
+                <w:b w:val="0"/>
+                <w:bCs w:val="0"/>
+              </w:rPr>
+              <w:br/>
+              <w:t>- 20. El sanitario/investigador pulsará en el botón “DISPOSITIVOS VINCULADOS”.</w:t>
+            </w:r>
+            <w:r>
+              <w:rPr>
+                <w:b w:val="0"/>
+                <w:bCs w:val="0"/>
+              </w:rPr>
+              <w:br/>
+              <w:t>- 21. La aplicación cargará la pantalla de “DISPOSITIVOS VINCULADOS”, en la que se mostrarán todos aquellos dispositivos con tecnología BLE que han sido vinculados con el smartphone.</w:t>
+            </w:r>
+            <w:r>
+              <w:rPr>
+                <w:b w:val="0"/>
+                <w:bCs w:val="0"/>
+              </w:rPr>
+              <w:br/>
+              <w:t>- 22. El sanitario/investigador pulsará el botón “CONECTAR CON DISPOSITIVOS VINCULADOS”.</w:t>
+            </w:r>
+            <w:r>
+              <w:rPr>
+                <w:b w:val="0"/>
+                <w:bCs w:val="0"/>
+              </w:rPr>
+              <w:br/>
+              <w:t>- 23. La aplicación establecerá la conexión con todos los dispositivos vinculados.</w:t>
+            </w:r>
+            <w:r>
+              <w:rPr>
+                <w:b w:val="0"/>
+                <w:bCs w:val="0"/>
+              </w:rPr>
+              <w:br/>
+              <w:t>- 24. La aplicación mostrará un cuadro junto a cada dispositivo con el que haya conseguido establecer la conexión de manera exitosa en el que se podrá leer “DISPOSITIVO CONECTADO”.</w:t>
+            </w:r>
+            <w:r>
+              <w:rPr>
+                <w:b w:val="0"/>
+                <w:bCs w:val="0"/>
+              </w:rPr>
+              <w:br/>
+              <w:t>- 25. El sanitario/investigador decide desconectar un dispositivo Bluetooth.</w:t>
+            </w:r>
+            <w:r>
+              <w:rPr>
+                <w:b w:val="0"/>
+                <w:bCs w:val="0"/>
+              </w:rPr>
+              <w:br/>
+              <w:t>- 26. El sanitario/investigador busca en los dispositivos que están conectados el que ha decidido desconectar, pulsando en el botón “DETENER CONEXIÓN” que se encuentra junto al dispositivo elegido.</w:t>
+            </w:r>
+            <w:r>
+              <w:rPr>
+                <w:b w:val="0"/>
+                <w:bCs w:val="0"/>
+              </w:rPr>
+              <w:br/>
+              <w:t>- 27. La aplicación finaliza la conexión con dicho dispositivo Bluetooth.</w:t>
+            </w:r>
+            <w:r>
+              <w:rPr>
+                <w:b w:val="0"/>
+                <w:bCs w:val="0"/>
+              </w:rPr>
+              <w:br/>
+              <w:t>- 28. La aplicación muestra un mensaje indicando que la acción se ha llevado a cabo con éxito.</w:t>
+            </w:r>
+            <w:r>
+              <w:rPr>
+                <w:b w:val="0"/>
+                <w:bCs w:val="0"/>
+              </w:rPr>
+              <w:br/>
+              <w:t>- 29. La aplicación dejará de mostrar el cuadrito verde con la leyenda “DISPOSITIVO CONECTADO” en dicho dispositivo en el listado de dispositivos vinculados.</w:t>
+            </w:r>
+          </w:p>
+        </w:tc>
+      </w:tr>
+      <w:tr>
+        <w:tc>
+          <w:tcPr>
+            <w:cnfStyle w:val="001000000000" w:firstRow="0" w:lastRow="0" w:firstColumn="1" w:lastColumn="0" w:oddVBand="0" w:evenVBand="0" w:oddHBand="0" w:evenHBand="0" w:firstRowFirstColumn="0" w:firstRowLastColumn="0" w:lastRowFirstColumn="0" w:lastRowLastColumn="0"/>
+            <w:tcW w:w="8494" w:type="dxa"/>
+          </w:tcPr>
+          <w:p>
+            <w:pPr>
+              <w:rPr>
+                <w:b w:val="0"/>
+                <w:bCs w:val="0"/>
+              </w:rPr>
+            </w:pPr>
+            <w:r>
+              <w:lastRenderedPageBreak/>
+              <w:t>Alternativas:</w:t>
+            </w:r>
+            <w:r>
+              <w:br/>
+            </w:r>
+            <w:r>
+              <w:rPr>
+                <w:b w:val="0"/>
+                <w:bCs w:val="0"/>
+                <w:i/>
+                <w:iCs/>
+              </w:rPr>
+              <w:t>Alternativa 1: Desconexión simultánea de todos los dispositivos conectados.</w:t>
+            </w:r>
+            <w:r>
+              <w:br/>
+            </w:r>
+            <w:r>
+              <w:rPr>
+                <w:b w:val="0"/>
+                <w:bCs w:val="0"/>
+              </w:rPr>
+              <w:t>Se va a suponer que el inicio de sesión ha sido exitoso por parte del sanitario/investigador</w:t>
+            </w:r>
+            <w:r>
+              <w:rPr>
+                <w:b w:val="0"/>
+                <w:bCs w:val="0"/>
+              </w:rPr>
+              <w:t xml:space="preserve"> y que algunos dispositivos vinculados se encuentran conectados</w:t>
+            </w:r>
+            <w:r>
+              <w:rPr>
+                <w:b w:val="0"/>
+                <w:bCs w:val="0"/>
+              </w:rPr>
+              <w:t>.</w:t>
+            </w:r>
+            <w:r>
+              <w:rPr>
+                <w:b w:val="0"/>
+                <w:bCs w:val="0"/>
+              </w:rPr>
+              <w:t xml:space="preserve"> Se van a desconectar todos los dispositivos a la vez.</w:t>
+            </w:r>
+            <w:r>
+              <w:rPr>
+                <w:b w:val="0"/>
+                <w:bCs w:val="0"/>
+              </w:rPr>
+              <w:br/>
+              <w:t>- 2</w:t>
+            </w:r>
+            <w:r>
+              <w:rPr>
+                <w:b w:val="0"/>
+                <w:bCs w:val="0"/>
+              </w:rPr>
+              <w:t>5</w:t>
+            </w:r>
+            <w:r>
+              <w:rPr>
+                <w:b w:val="0"/>
+                <w:bCs w:val="0"/>
+              </w:rPr>
+              <w:t xml:space="preserve">. El sanitario/investigador </w:t>
+            </w:r>
+            <w:r>
+              <w:rPr>
+                <w:b w:val="0"/>
+                <w:bCs w:val="0"/>
+              </w:rPr>
+              <w:t>decide desconectar todos los dispositivos a la vez</w:t>
+            </w:r>
+            <w:r>
+              <w:rPr>
+                <w:b w:val="0"/>
+                <w:bCs w:val="0"/>
+              </w:rPr>
+              <w:br/>
+            </w:r>
+            <w:r>
+              <w:rPr>
+                <w:b w:val="0"/>
+                <w:bCs w:val="0"/>
+              </w:rPr>
+              <w:t>- 2</w:t>
+            </w:r>
+            <w:r>
+              <w:rPr>
+                <w:b w:val="0"/>
+                <w:bCs w:val="0"/>
+              </w:rPr>
+              <w:t>6</w:t>
+            </w:r>
+            <w:r>
+              <w:rPr>
+                <w:b w:val="0"/>
+                <w:bCs w:val="0"/>
+              </w:rPr>
+              <w:t xml:space="preserve">. </w:t>
+            </w:r>
+            <w:r>
+              <w:rPr>
+                <w:b w:val="0"/>
+                <w:bCs w:val="0"/>
+              </w:rPr>
+              <w:t>El sanitario/investigador pulsa el botón “DESCONECTAR DISPOSITIVOS VINCULADOS”.</w:t>
+            </w:r>
+            <w:r>
+              <w:rPr>
+                <w:b w:val="0"/>
+                <w:bCs w:val="0"/>
+              </w:rPr>
+              <w:br/>
+            </w:r>
+            <w:r>
+              <w:rPr>
+                <w:b w:val="0"/>
+                <w:bCs w:val="0"/>
+              </w:rPr>
+              <w:br/>
+            </w:r>
+            <w:r>
+              <w:rPr>
+                <w:b w:val="0"/>
+                <w:bCs w:val="0"/>
+                <w:i/>
+                <w:iCs/>
+              </w:rPr>
+              <w:t>Alternativa 2: Error al intentar desconectar un dispositivo.</w:t>
+            </w:r>
+            <w:r>
+              <w:rPr>
+                <w:b w:val="0"/>
+                <w:bCs w:val="0"/>
+                <w:i/>
+                <w:iCs/>
+              </w:rPr>
+              <w:br/>
+            </w:r>
+            <w:r>
+              <w:rPr>
+                <w:b w:val="0"/>
+                <w:bCs w:val="0"/>
+              </w:rPr>
+              <w:t>- 27. La aplicación intenta finalizar la conexión con dicho dispositivo Bluetooth, pero no lo consigue.</w:t>
+            </w:r>
+            <w:r>
+              <w:rPr>
+                <w:b w:val="0"/>
+                <w:bCs w:val="0"/>
+              </w:rPr>
+              <w:br/>
+              <w:t>- 28. La aplicación muestra un mensaje de error, indicando que la acción no se ha podido llevar a cabo.</w:t>
+            </w:r>
+            <w:r>
+              <w:rPr>
+                <w:b w:val="0"/>
+                <w:bCs w:val="0"/>
+              </w:rPr>
+              <w:br/>
+              <w:t>- 29. La aplicación sigue mostrando los mismos dispositivos conectados.</w:t>
             </w:r>
           </w:p>
         </w:tc>
@@ -6198,6 +9349,126 @@
     </w:sectPr>
   </w:body>
 </w:document>
+</file>
+
+<file path=word/numbering.xml><?xml version="1.0" encoding="utf-8"?>
+<w:numbering xmlns:wpc="http://schemas.microsoft.com/office/word/2010/wordprocessingCanvas" xmlns:cx="http://schemas.microsoft.com/office/drawing/2014/chartex" xmlns:cx1="http://schemas.microsoft.com/office/drawing/2015/9/8/chartex" xmlns:cx2="http://schemas.microsoft.com/office/drawing/2015/10/21/chartex" xmlns:cx3="http://schemas.microsoft.com/office/drawing/2016/5/9/chartex" xmlns:cx4="http://schemas.microsoft.com/office/drawing/2016/5/10/chartex" xmlns:cx5="http://schemas.microsoft.com/office/drawing/2016/5/11/chartex" xmlns:cx6="http://schemas.microsoft.com/office/drawing/2016/5/12/chartex" xmlns:cx7="http://schemas.microsoft.com/office/drawing/2016/5/13/chartex" xmlns:cx8="http://schemas.microsoft.com/office/drawing/2016/5/14/chartex" xmlns:mc="http://schemas.openxmlformats.org/markup-compatibility/2006" xmlns:aink="http://schemas.microsoft.com/office/drawing/2016/ink" xmlns:am3d="http://schemas.microsoft.com/office/drawing/2017/model3d" xmlns:o="urn:schemas-microsoft-com:office:office" xmlns:r="http://schemas.openxmlformats.org/officeDocument/2006/relationships" xmlns:m="http://schemas.openxmlformats.org/officeDocument/2006/math" xmlns:v="urn:schemas-microsoft-com:vml" xmlns:wp14="http://schemas.microsoft.com/office/word/2010/wordprocessingDrawing" xmlns:wp="http://schemas.openxmlformats.org/drawingml/2006/wordprocessingDrawing" xmlns:w10="urn:schemas-microsoft-com:office:word" xmlns:w="http://schemas.openxmlformats.org/wordprocessingml/2006/main" xmlns:w14="http://schemas.microsoft.com/office/word/2010/wordml" xmlns:w15="http://schemas.microsoft.com/office/word/2012/wordml" xmlns:w16cex="http://schemas.microsoft.com/office/word/2018/wordml/cex" xmlns:w16cid="http://schemas.microsoft.com/office/word/2016/wordml/cid" xmlns:w16="http://schemas.microsoft.com/office/word/2018/wordml" xmlns:w16sdtdh="http://schemas.microsoft.com/office/word/2020/wordml/sdtdatahash" xmlns:w16se="http://schemas.microsoft.com/office/word/2015/wordml/symex" xmlns:wpg="http://schemas.microsoft.com/office/word/2010/wordprocessingGroup" xmlns:wpi="http://schemas.microsoft.com/office/word/2010/wordprocessingInk" xmlns:wne="http://schemas.microsoft.com/office/word/2006/wordml" xmlns:wps="http://schemas.microsoft.com/office/word/2010/wordprocessingShape" mc:Ignorable="w14 w15 w16se w16cid w16 w16cex w16sdtdh wp14">
+  <w:abstractNum w:abstractNumId="0" w15:restartNumberingAfterBreak="0">
+    <w:nsid w:val="38805554"/>
+    <w:multiLevelType w:val="hybridMultilevel"/>
+    <w:tmpl w:val="0A3E35CC"/>
+    <w:lvl w:ilvl="0" w:tplc="80EEB2C6">
+      <w:numFmt w:val="bullet"/>
+      <w:lvlText w:val="-"/>
+      <w:lvlJc w:val="left"/>
+      <w:pPr>
+        <w:ind w:left="720" w:hanging="360"/>
+      </w:pPr>
+      <w:rPr>
+        <w:rFonts w:ascii="Calibri" w:eastAsiaTheme="minorHAnsi" w:hAnsi="Calibri" w:cs="Calibri" w:hint="default"/>
+      </w:rPr>
+    </w:lvl>
+    <w:lvl w:ilvl="1" w:tplc="0C0A0003" w:tentative="1">
+      <w:start w:val="1"/>
+      <w:numFmt w:val="bullet"/>
+      <w:lvlText w:val="o"/>
+      <w:lvlJc w:val="left"/>
+      <w:pPr>
+        <w:ind w:left="1440" w:hanging="360"/>
+      </w:pPr>
+      <w:rPr>
+        <w:rFonts w:ascii="Courier New" w:hAnsi="Courier New" w:cs="Courier New" w:hint="default"/>
+      </w:rPr>
+    </w:lvl>
+    <w:lvl w:ilvl="2" w:tplc="0C0A0005" w:tentative="1">
+      <w:start w:val="1"/>
+      <w:numFmt w:val="bullet"/>
+      <w:lvlText w:val=""/>
+      <w:lvlJc w:val="left"/>
+      <w:pPr>
+        <w:ind w:left="2160" w:hanging="360"/>
+      </w:pPr>
+      <w:rPr>
+        <w:rFonts w:ascii="Wingdings" w:hAnsi="Wingdings" w:hint="default"/>
+      </w:rPr>
+    </w:lvl>
+    <w:lvl w:ilvl="3" w:tplc="0C0A0001" w:tentative="1">
+      <w:start w:val="1"/>
+      <w:numFmt w:val="bullet"/>
+      <w:lvlText w:val=""/>
+      <w:lvlJc w:val="left"/>
+      <w:pPr>
+        <w:ind w:left="2880" w:hanging="360"/>
+      </w:pPr>
+      <w:rPr>
+        <w:rFonts w:ascii="Symbol" w:hAnsi="Symbol" w:hint="default"/>
+      </w:rPr>
+    </w:lvl>
+    <w:lvl w:ilvl="4" w:tplc="0C0A0003" w:tentative="1">
+      <w:start w:val="1"/>
+      <w:numFmt w:val="bullet"/>
+      <w:lvlText w:val="o"/>
+      <w:lvlJc w:val="left"/>
+      <w:pPr>
+        <w:ind w:left="3600" w:hanging="360"/>
+      </w:pPr>
+      <w:rPr>
+        <w:rFonts w:ascii="Courier New" w:hAnsi="Courier New" w:cs="Courier New" w:hint="default"/>
+      </w:rPr>
+    </w:lvl>
+    <w:lvl w:ilvl="5" w:tplc="0C0A0005" w:tentative="1">
+      <w:start w:val="1"/>
+      <w:numFmt w:val="bullet"/>
+      <w:lvlText w:val=""/>
+      <w:lvlJc w:val="left"/>
+      <w:pPr>
+        <w:ind w:left="4320" w:hanging="360"/>
+      </w:pPr>
+      <w:rPr>
+        <w:rFonts w:ascii="Wingdings" w:hAnsi="Wingdings" w:hint="default"/>
+      </w:rPr>
+    </w:lvl>
+    <w:lvl w:ilvl="6" w:tplc="0C0A0001" w:tentative="1">
+      <w:start w:val="1"/>
+      <w:numFmt w:val="bullet"/>
+      <w:lvlText w:val=""/>
+      <w:lvlJc w:val="left"/>
+      <w:pPr>
+        <w:ind w:left="5040" w:hanging="360"/>
+      </w:pPr>
+      <w:rPr>
+        <w:rFonts w:ascii="Symbol" w:hAnsi="Symbol" w:hint="default"/>
+      </w:rPr>
+    </w:lvl>
+    <w:lvl w:ilvl="7" w:tplc="0C0A0003" w:tentative="1">
+      <w:start w:val="1"/>
+      <w:numFmt w:val="bullet"/>
+      <w:lvlText w:val="o"/>
+      <w:lvlJc w:val="left"/>
+      <w:pPr>
+        <w:ind w:left="5760" w:hanging="360"/>
+      </w:pPr>
+      <w:rPr>
+        <w:rFonts w:ascii="Courier New" w:hAnsi="Courier New" w:cs="Courier New" w:hint="default"/>
+      </w:rPr>
+    </w:lvl>
+    <w:lvl w:ilvl="8" w:tplc="0C0A0005" w:tentative="1">
+      <w:start w:val="1"/>
+      <w:numFmt w:val="bullet"/>
+      <w:lvlText w:val=""/>
+      <w:lvlJc w:val="left"/>
+      <w:pPr>
+        <w:ind w:left="6480" w:hanging="360"/>
+      </w:pPr>
+      <w:rPr>
+        <w:rFonts w:ascii="Wingdings" w:hAnsi="Wingdings" w:hint="default"/>
+      </w:rPr>
+    </w:lvl>
+  </w:abstractNum>
+  <w:num w:numId="1">
+    <w:abstractNumId w:val="0"/>
+  </w:num>
+</w:numbering>
 </file>
 
 <file path=word/styles.xml><?xml version="1.0" encoding="utf-8"?>

</xml_diff>

<commit_message>
#10 Updated CU en la memoria
Incluidos en la memoria los casos de uso CU-16, CU-17, y CU-18.
</commit_message>
<xml_diff>
--- a/requeriments/v2/Especificacion CU.docx
+++ b/requeriments/v2/Especificacion CU.docx
@@ -1679,12 +1679,6 @@
                 <w:bCs w:val="0"/>
               </w:rPr>
               <w:br/>
-            </w:r>
-            <w:r>
-              <w:rPr>
-                <w:b w:val="0"/>
-                <w:bCs w:val="0"/>
-              </w:rPr>
               <w:t>- El sanitario/investigador debe tener la sesión iniciada.</w:t>
             </w:r>
           </w:p>
@@ -11321,6 +11315,13 @@
                 <w:b w:val="0"/>
                 <w:bCs w:val="0"/>
               </w:rPr>
+              <w:t>.</w:t>
+            </w:r>
+            <w:r>
+              <w:rPr>
+                <w:b w:val="0"/>
+                <w:bCs w:val="0"/>
+              </w:rPr>
               <w:br/>
             </w:r>
             <w:r>
@@ -12306,6 +12307,13 @@
                 <w:b w:val="0"/>
                 <w:bCs w:val="0"/>
               </w:rPr>
+              <w:t>.</w:t>
+            </w:r>
+            <w:r>
+              <w:rPr>
+                <w:b w:val="0"/>
+                <w:bCs w:val="0"/>
+              </w:rPr>
               <w:br/>
             </w:r>
             <w:r>
@@ -12369,6 +12377,13 @@
                 <w:b w:val="0"/>
                 <w:bCs w:val="0"/>
               </w:rPr>
+              <w:t>.</w:t>
+            </w:r>
+            <w:r>
+              <w:rPr>
+                <w:b w:val="0"/>
+                <w:bCs w:val="0"/>
+              </w:rPr>
               <w:br/>
             </w:r>
             <w:r>
@@ -12444,7 +12459,21 @@
                 <w:bCs w:val="0"/>
               </w:rPr>
               <w:br/>
-              <w:t>- 44. La aplicación muestra la pantalla “DATOS INVESTIGADOR” en su estado original, sin cuadros de texto para rellenar y con la información sin actualizar al no poder guardar los cambios en la base de datos.</w:t>
+              <w:t xml:space="preserve">- 44. La aplicación muestra la pantalla “DATOS </w:t>
+            </w:r>
+            <w:r>
+              <w:rPr>
+                <w:b w:val="0"/>
+                <w:bCs w:val="0"/>
+              </w:rPr>
+              <w:t>USUARIO</w:t>
+            </w:r>
+            <w:r>
+              <w:rPr>
+                <w:b w:val="0"/>
+                <w:bCs w:val="0"/>
+              </w:rPr>
+              <w:t>” en su estado original, sin cuadros de texto para rellenar y con la información sin actualizar al no poder guardar los cambios en la base de datos.</w:t>
             </w:r>
             <w:r>
               <w:rPr>
@@ -13998,6 +14027,13 @@
                 <w:b w:val="0"/>
                 <w:bCs w:val="0"/>
               </w:rPr>
+              <w:t>.</w:t>
+            </w:r>
+            <w:r>
+              <w:rPr>
+                <w:b w:val="0"/>
+                <w:bCs w:val="0"/>
+              </w:rPr>
               <w:br/>
             </w:r>
             <w:r>
@@ -14055,6 +14091,13 @@
               </w:rPr>
               <w:br/>
               <w:t>- FINALIZA EL ESCENARIO</w:t>
+            </w:r>
+            <w:r>
+              <w:rPr>
+                <w:b w:val="0"/>
+                <w:bCs w:val="0"/>
+              </w:rPr>
+              <w:t>.</w:t>
             </w:r>
             <w:r>
               <w:rPr>

</xml_diff>

<commit_message>
#20 Nuevas pantallas del prototipo
Se han creado nuevas pantallas del prototipo mediante la herramienta InVision App, añadiendo a la memoria las P04, P05 y P06.

Además, debido al nuevo RF definido en el anterior commit, el CU-01 ha tenido que ser modificado.
</commit_message>
<xml_diff>
--- a/requeriments/v2/Especificacion CU.docx
+++ b/requeriments/v2/Especificacion CU.docx
@@ -482,12 +482,6 @@
             <w:tcW w:w="8494" w:type="dxa"/>
           </w:tcPr>
           <w:p>
-            <w:pPr>
-              <w:rPr>
-                <w:b w:val="0"/>
-                <w:bCs w:val="0"/>
-              </w:rPr>
-            </w:pPr>
             <w:r>
               <w:t>Alternativas:</w:t>
             </w:r>
@@ -613,20 +607,15 @@
               </w:rPr>
               <w:t xml:space="preserve"> el formulario con los campos rellenos para que el sanitario/investigador pueda modificarlos.</w:t>
             </w:r>
-            <w:r>
-              <w:rPr>
-                <w:b w:val="0"/>
-                <w:bCs w:val="0"/>
-              </w:rPr>
-              <w:br/>
-            </w:r>
-            <w:r>
-              <w:rPr>
-                <w:b w:val="0"/>
-                <w:bCs w:val="0"/>
-              </w:rPr>
-              <w:br/>
-            </w:r>
+          </w:p>
+          <w:p/>
+          <w:p>
+            <w:pPr>
+              <w:rPr>
+                <w:b w:val="0"/>
+                <w:bCs w:val="0"/>
+              </w:rPr>
+            </w:pPr>
             <w:r>
               <w:rPr>
                 <w:b w:val="0"/>
@@ -634,7 +623,136 @@
                 <w:i/>
                 <w:iCs/>
               </w:rPr>
-              <w:t>Alternativa 3: La información no se puede registrar en la base de datos.</w:t>
+              <w:t>Alternativa 3: Las contraseñas no coinciden</w:t>
+            </w:r>
+            <w:r>
+              <w:rPr>
+                <w:b w:val="0"/>
+                <w:bCs w:val="0"/>
+                <w:i/>
+                <w:iCs/>
+              </w:rPr>
+              <w:br/>
+            </w:r>
+            <w:r>
+              <w:rPr>
+                <w:b w:val="0"/>
+                <w:bCs w:val="0"/>
+              </w:rPr>
+              <w:t xml:space="preserve">- 9. La aplicación, al confirmar que </w:t>
+            </w:r>
+            <w:r>
+              <w:rPr>
+                <w:b w:val="0"/>
+                <w:bCs w:val="0"/>
+              </w:rPr>
+              <w:t>las contraseñas no coinciden, no manda la información a la base de datos</w:t>
+            </w:r>
+            <w:r>
+              <w:rPr>
+                <w:b w:val="0"/>
+                <w:bCs w:val="0"/>
+              </w:rPr>
+              <w:t>.</w:t>
+            </w:r>
+            <w:r>
+              <w:rPr>
+                <w:b w:val="0"/>
+                <w:bCs w:val="0"/>
+              </w:rPr>
+              <w:br/>
+              <w:t xml:space="preserve">- 10. La aplicación muestra un mensaje de </w:t>
+            </w:r>
+            <w:r>
+              <w:rPr>
+                <w:b w:val="0"/>
+                <w:bCs w:val="0"/>
+              </w:rPr>
+              <w:t>error</w:t>
+            </w:r>
+            <w:r>
+              <w:rPr>
+                <w:b w:val="0"/>
+                <w:bCs w:val="0"/>
+              </w:rPr>
+              <w:t xml:space="preserve"> al investigador/sanitario </w:t>
+            </w:r>
+            <w:r>
+              <w:rPr>
+                <w:b w:val="0"/>
+                <w:bCs w:val="0"/>
+              </w:rPr>
+              <w:t>indicando que las contraseñas introducidas no coinciden</w:t>
+            </w:r>
+            <w:r>
+              <w:rPr>
+                <w:b w:val="0"/>
+                <w:bCs w:val="0"/>
+              </w:rPr>
+              <w:t>.</w:t>
+            </w:r>
+            <w:r>
+              <w:rPr>
+                <w:b w:val="0"/>
+                <w:bCs w:val="0"/>
+              </w:rPr>
+              <w:br/>
+              <w:t xml:space="preserve">- VUELTA AL PUNTO 4, mostrando el formulario con los campos rellenos </w:t>
+            </w:r>
+            <w:r>
+              <w:rPr>
+                <w:b w:val="0"/>
+                <w:bCs w:val="0"/>
+              </w:rPr>
+              <w:t>a excepción de los campos Contraseña y Confirmación de contraseña</w:t>
+            </w:r>
+            <w:r>
+              <w:rPr>
+                <w:b w:val="0"/>
+                <w:bCs w:val="0"/>
+              </w:rPr>
+              <w:t>.</w:t>
+            </w:r>
+            <w:r>
+              <w:rPr>
+                <w:b w:val="0"/>
+                <w:bCs w:val="0"/>
+              </w:rPr>
+              <w:br/>
+            </w:r>
+            <w:r>
+              <w:rPr>
+                <w:b w:val="0"/>
+                <w:bCs w:val="0"/>
+              </w:rPr>
+              <w:br/>
+            </w:r>
+            <w:r>
+              <w:rPr>
+                <w:b w:val="0"/>
+                <w:bCs w:val="0"/>
+                <w:i/>
+                <w:iCs/>
+              </w:rPr>
+              <w:t xml:space="preserve">Alternativa </w:t>
+            </w:r>
+            <w:r>
+              <w:rPr>
+                <w:b w:val="0"/>
+                <w:bCs w:val="0"/>
+                <w:i/>
+                <w:iCs/>
+              </w:rPr>
+              <w:t>4</w:t>
+            </w:r>
+            <w:r>
+              <w:rPr>
+                <w:b w:val="0"/>
+                <w:bCs w:val="0"/>
+                <w:i/>
+                <w:iCs/>
+              </w:rPr>
+              <w:t>: La información no se puede registrar en la base de datos.</w:t>
             </w:r>
             <w:r>
               <w:rPr>
@@ -684,7 +802,15 @@
                 <w:b w:val="0"/>
                 <w:bCs w:val="0"/>
               </w:rPr>
-              <w:t xml:space="preserve"> en la base de datos. Se muestra un mensaje de error, indicando al investigador/sanitario que no se ha podido registrar la información en la base de datos, solicitándole que vuelva a intentarlo más tarde.</w:t>
+              <w:t xml:space="preserve"> en la base de datos. Se muestra un mensaje de </w:t>
+            </w:r>
+            <w:r>
+              <w:rPr>
+                <w:b w:val="0"/>
+                <w:bCs w:val="0"/>
+              </w:rPr>
+              <w:lastRenderedPageBreak/>
+              <w:t>error, indicando al investigador/sanitario que no se ha podido registrar la información en la base de datos, solicitándole que vuelva a intentarlo más tarde.</w:t>
             </w:r>
             <w:r>
               <w:rPr>
@@ -711,6 +837,7 @@
               </w:rPr>
             </w:pPr>
             <w:r>
+              <w:lastRenderedPageBreak/>
               <w:t xml:space="preserve">Observaciones: </w:t>
             </w:r>
             <w:r>
@@ -788,7 +915,6 @@
                 <w:b w:val="0"/>
                 <w:bCs w:val="0"/>
               </w:rPr>
-              <w:lastRenderedPageBreak/>
               <w:t>- La base de datos debe tener una disponibilidad aproximada al 100% en el tramo horario de 8:00 horas a 24:00 horas. En caso de realizar tareas de mantenimiento en la base de datos, debe ser en el tramo de 0:00 horas a 8:00 horas.</w:t>
             </w:r>
           </w:p>
@@ -1444,7 +1570,15 @@
                 <w:b w:val="0"/>
                 <w:bCs w:val="0"/>
               </w:rPr>
-              <w:t xml:space="preserve"> no se encuentra disponible. Se muestra un mensaje de error al sanitario/investigador</w:t>
+              <w:t xml:space="preserve"> no se encuentra disponible. Se muestra un mensaje de error al </w:t>
+            </w:r>
+            <w:r>
+              <w:rPr>
+                <w:b w:val="0"/>
+                <w:bCs w:val="0"/>
+              </w:rPr>
+              <w:lastRenderedPageBreak/>
+              <w:t>sanitario/investigador</w:t>
             </w:r>
             <w:r>
               <w:rPr>
@@ -1505,6 +1639,7 @@
               </w:rPr>
             </w:pPr>
             <w:r>
+              <w:lastRenderedPageBreak/>
               <w:t xml:space="preserve">Observaciones: </w:t>
             </w:r>
             <w:r>
@@ -2153,6 +2288,13 @@
                 <w:bCs w:val="0"/>
               </w:rPr>
               <w:br/>
+            </w:r>
+            <w:r>
+              <w:rPr>
+                <w:b w:val="0"/>
+                <w:bCs w:val="0"/>
+              </w:rPr>
+              <w:lastRenderedPageBreak/>
               <w:t xml:space="preserve">- </w:t>
             </w:r>
             <w:r>
@@ -2284,15 +2426,7 @@
                 <w:b w:val="0"/>
                 <w:bCs w:val="0"/>
               </w:rPr>
-              <w:t xml:space="preserve">La aplicación muestra un mensaje de éxito al investigador/sanitario tras registrar la </w:t>
-            </w:r>
-            <w:r>
-              <w:rPr>
-                <w:b w:val="0"/>
-                <w:bCs w:val="0"/>
-              </w:rPr>
-              <w:lastRenderedPageBreak/>
-              <w:t>información en la base de datos.</w:t>
+              <w:t>La aplicación muestra un mensaje de éxito al investigador/sanitario tras registrar la información en la base de datos.</w:t>
             </w:r>
             <w:r>
               <w:rPr>
@@ -2813,6 +2947,7 @@
               </w:rPr>
             </w:pPr>
             <w:r>
+              <w:lastRenderedPageBreak/>
               <w:t xml:space="preserve">Dependencias: </w:t>
             </w:r>
             <w:r>
@@ -2967,13 +3102,6 @@
                 <w:bCs w:val="0"/>
               </w:rPr>
               <w:br/>
-            </w:r>
-            <w:r>
-              <w:rPr>
-                <w:b w:val="0"/>
-                <w:bCs w:val="0"/>
-              </w:rPr>
-              <w:lastRenderedPageBreak/>
               <w:t xml:space="preserve">- </w:t>
             </w:r>
             <w:r>
@@ -3310,7 +3438,6 @@
               </w:rPr>
             </w:pPr>
             <w:r>
-              <w:lastRenderedPageBreak/>
               <w:t>Alternativas:</w:t>
             </w:r>
             <w:r>
@@ -3568,6 +3695,7 @@
               </w:rPr>
             </w:pPr>
             <w:r>
+              <w:lastRenderedPageBreak/>
               <w:t xml:space="preserve">Precondiciones: </w:t>
             </w:r>
             <w:r>
@@ -3667,13 +3795,6 @@
                 <w:bCs w:val="0"/>
               </w:rPr>
               <w:br/>
-            </w:r>
-            <w:r>
-              <w:rPr>
-                <w:b w:val="0"/>
-                <w:bCs w:val="0"/>
-              </w:rPr>
-              <w:lastRenderedPageBreak/>
               <w:t>- 5. El sanitario/investigador rellena el formulario con su DNI/NIF y su contraseña, datos indicados cuando se registró en la aplicación.</w:t>
             </w:r>
             <w:r>
@@ -3812,7 +3933,6 @@
               </w:rPr>
             </w:pPr>
             <w:r>
-              <w:lastRenderedPageBreak/>
               <w:t>Alternativas:</w:t>
             </w:r>
             <w:r>
@@ -3999,6 +4119,7 @@
                 <w:b w:val="0"/>
                 <w:bCs w:val="0"/>
               </w:rPr>
+              <w:lastRenderedPageBreak/>
               <w:t>- CU-02.</w:t>
             </w:r>
             <w:r>
@@ -4034,6 +4155,7 @@
               </w:rPr>
             </w:pPr>
             <w:r>
+              <w:lastRenderedPageBreak/>
               <w:t xml:space="preserve">Actores: </w:t>
             </w:r>
             <w:r>
@@ -4129,7 +4251,6 @@
           </w:tcPr>
           <w:p>
             <w:r>
-              <w:lastRenderedPageBreak/>
               <w:t>Escenario principal:</w:t>
             </w:r>
             <w:r>
@@ -4375,6 +4496,7 @@
               </w:rPr>
             </w:pPr>
             <w:r>
+              <w:lastRenderedPageBreak/>
               <w:t>Alternativas:</w:t>
             </w:r>
             <w:r>
@@ -4460,7 +4582,6 @@
                 <w:i/>
                 <w:iCs/>
               </w:rPr>
-              <w:lastRenderedPageBreak/>
               <w:t>Alternativa 2: No se consigue conectar de forma individual.</w:t>
             </w:r>
             <w:r>
@@ -4504,7 +4625,6 @@
               </w:rPr>
             </w:pPr>
             <w:r>
-              <w:lastRenderedPageBreak/>
               <w:t xml:space="preserve">Observaciones: </w:t>
             </w:r>
             <w:r>
@@ -4829,6 +4949,13 @@
                 <w:bCs w:val="0"/>
               </w:rPr>
               <w:br/>
+            </w:r>
+            <w:r>
+              <w:rPr>
+                <w:b w:val="0"/>
+                <w:bCs w:val="0"/>
+              </w:rPr>
+              <w:lastRenderedPageBreak/>
               <w:t>- 9. La aplicación, al confirmar que el usuario está registrado con las credenciales introducidas en el formulario, muestra un mensaje indicando que se ha iniciado sesión con éxito.</w:t>
             </w:r>
             <w:r>
@@ -5431,7 +5558,15 @@
                 <w:bCs w:val="0"/>
               </w:rPr>
               <w:br/>
-              <w:t>- 2. La aplicación se inicia y carga la pantalla de bienvenida, ofreciendo al sanitario/investigador las opciones de iniciar sesión o registrarse.</w:t>
+              <w:t xml:space="preserve">- 2. La aplicación se inicia y carga la pantalla de bienvenida, ofreciendo al </w:t>
+            </w:r>
+            <w:r>
+              <w:rPr>
+                <w:b w:val="0"/>
+                <w:bCs w:val="0"/>
+              </w:rPr>
+              <w:lastRenderedPageBreak/>
+              <w:t>sanitario/investigador las opciones de iniciar sesión o registrarse.</w:t>
             </w:r>
             <w:r>
               <w:rPr>
@@ -5494,15 +5629,7 @@
                 <w:bCs w:val="0"/>
               </w:rPr>
               <w:br/>
-              <w:t xml:space="preserve">- 9. La aplicación, al confirmar que el usuario está registrado con las credenciales </w:t>
-            </w:r>
-            <w:r>
-              <w:rPr>
-                <w:b w:val="0"/>
-                <w:bCs w:val="0"/>
-              </w:rPr>
-              <w:lastRenderedPageBreak/>
-              <w:t>introducidas en el formulario, muestra un mensaje indicando que se ha iniciado sesión con éxito.</w:t>
+              <w:t>- 9. La aplicación, al confirmar que el usuario está registrado con las credenciales introducidas en el formulario, muestra un mensaje indicando que se ha iniciado sesión con éxito.</w:t>
             </w:r>
             <w:r>
               <w:rPr>
@@ -5746,7 +5873,15 @@
                 <w:b w:val="0"/>
                 <w:bCs w:val="0"/>
               </w:rPr>
-              <w:t xml:space="preserve"> y que los dispositivos vinculados no se han conectado</w:t>
+              <w:t xml:space="preserve"> y </w:t>
+            </w:r>
+            <w:r>
+              <w:rPr>
+                <w:b w:val="0"/>
+                <w:bCs w:val="0"/>
+              </w:rPr>
+              <w:lastRenderedPageBreak/>
+              <w:t>que los dispositivos vinculados no se han conectado</w:t>
             </w:r>
             <w:r>
               <w:rPr>
@@ -5801,6 +5936,7 @@
               </w:rPr>
             </w:pPr>
             <w:r>
+              <w:lastRenderedPageBreak/>
               <w:t xml:space="preserve">Observaciones: </w:t>
             </w:r>
             <w:r>
@@ -5864,386 +6000,393 @@
           </w:tcPr>
           <w:p>
             <w:r>
+              <w:t>CU-09: Detener las mediciones.</w:t>
+            </w:r>
+          </w:p>
+        </w:tc>
+      </w:tr>
+      <w:tr>
+        <w:tc>
+          <w:tcPr>
+            <w:cnfStyle w:val="001000000000" w:firstRow="0" w:lastRow="0" w:firstColumn="1" w:lastColumn="0" w:oddVBand="0" w:evenVBand="0" w:oddHBand="0" w:evenHBand="0" w:firstRowFirstColumn="0" w:firstRowLastColumn="0" w:lastRowFirstColumn="0" w:lastRowLastColumn="0"/>
+            <w:tcW w:w="8494" w:type="dxa"/>
+          </w:tcPr>
+          <w:p>
+            <w:pPr>
+              <w:rPr>
+                <w:b w:val="0"/>
+                <w:bCs w:val="0"/>
+              </w:rPr>
+            </w:pPr>
+            <w:r>
+              <w:t>Descripción:</w:t>
+            </w:r>
+            <w:r>
+              <w:br/>
+            </w:r>
+            <w:r>
+              <w:rPr>
+                <w:b w:val="0"/>
+                <w:bCs w:val="0"/>
+              </w:rPr>
+              <w:t xml:space="preserve">El actor sanitario/investigador que está usando la aplicación va a </w:t>
+            </w:r>
+            <w:r>
+              <w:rPr>
+                <w:b w:val="0"/>
+                <w:bCs w:val="0"/>
+              </w:rPr>
+              <w:t xml:space="preserve">detener las </w:t>
+            </w:r>
+            <w:r>
+              <w:rPr>
+                <w:b w:val="0"/>
+                <w:bCs w:val="0"/>
+              </w:rPr>
+              <w:t>medi</w:t>
+            </w:r>
+            <w:r>
+              <w:rPr>
+                <w:b w:val="0"/>
+                <w:bCs w:val="0"/>
+              </w:rPr>
+              <w:t>ciones de</w:t>
+            </w:r>
+            <w:r>
+              <w:rPr>
+                <w:b w:val="0"/>
+                <w:bCs w:val="0"/>
+              </w:rPr>
+              <w:t xml:space="preserve"> las señales fisiológicas de</w:t>
+            </w:r>
+            <w:r>
+              <w:rPr>
+                <w:b w:val="0"/>
+                <w:bCs w:val="0"/>
+              </w:rPr>
+              <w:t>l actor</w:t>
+            </w:r>
+            <w:r>
+              <w:rPr>
+                <w:b w:val="0"/>
+                <w:bCs w:val="0"/>
+              </w:rPr>
+              <w:t xml:space="preserve"> usuario que utilice los dispositivos Bluetooth sobre su cuerpo.</w:t>
+            </w:r>
+          </w:p>
+        </w:tc>
+      </w:tr>
+      <w:tr>
+        <w:tc>
+          <w:tcPr>
+            <w:cnfStyle w:val="001000000000" w:firstRow="0" w:lastRow="0" w:firstColumn="1" w:lastColumn="0" w:oddVBand="0" w:evenVBand="0" w:oddHBand="0" w:evenHBand="0" w:firstRowFirstColumn="0" w:firstRowLastColumn="0" w:lastRowFirstColumn="0" w:lastRowLastColumn="0"/>
+            <w:tcW w:w="8494" w:type="dxa"/>
+          </w:tcPr>
+          <w:p>
+            <w:pPr>
+              <w:rPr>
+                <w:b w:val="0"/>
+                <w:bCs w:val="0"/>
+              </w:rPr>
+            </w:pPr>
+            <w:r>
+              <w:t xml:space="preserve">Dependencias: </w:t>
+            </w:r>
+            <w:r>
+              <w:br/>
+            </w:r>
+            <w:r>
+              <w:rPr>
+                <w:b w:val="0"/>
+                <w:bCs w:val="0"/>
+              </w:rPr>
+              <w:t>- CU-01.</w:t>
+            </w:r>
+            <w:r>
+              <w:rPr>
+                <w:b w:val="0"/>
+                <w:bCs w:val="0"/>
+              </w:rPr>
+              <w:br/>
+            </w:r>
+            <w:r>
+              <w:rPr>
+                <w:b w:val="0"/>
+                <w:bCs w:val="0"/>
+              </w:rPr>
+              <w:t>- CU-02.</w:t>
+            </w:r>
+            <w:r>
+              <w:rPr>
+                <w:b w:val="0"/>
+                <w:bCs w:val="0"/>
+              </w:rPr>
+              <w:br/>
+              <w:t>- CU-04.</w:t>
+            </w:r>
+            <w:r>
+              <w:rPr>
+                <w:b w:val="0"/>
+                <w:bCs w:val="0"/>
+              </w:rPr>
+              <w:br/>
+              <w:t>- CU-05.</w:t>
+            </w:r>
+            <w:r>
+              <w:rPr>
+                <w:b w:val="0"/>
+                <w:bCs w:val="0"/>
+              </w:rPr>
+              <w:br/>
+              <w:t>- CU-06.</w:t>
+            </w:r>
+            <w:r>
+              <w:rPr>
+                <w:b w:val="0"/>
+                <w:bCs w:val="0"/>
+              </w:rPr>
+              <w:br/>
+              <w:t>- CU-08.</w:t>
+            </w:r>
+          </w:p>
+        </w:tc>
+      </w:tr>
+      <w:tr>
+        <w:tc>
+          <w:tcPr>
+            <w:cnfStyle w:val="001000000000" w:firstRow="0" w:lastRow="0" w:firstColumn="1" w:lastColumn="0" w:oddVBand="0" w:evenVBand="0" w:oddHBand="0" w:evenHBand="0" w:firstRowFirstColumn="0" w:firstRowLastColumn="0" w:lastRowFirstColumn="0" w:lastRowLastColumn="0"/>
+            <w:tcW w:w="8494" w:type="dxa"/>
+          </w:tcPr>
+          <w:p>
+            <w:pPr>
+              <w:rPr>
+                <w:b w:val="0"/>
+                <w:bCs w:val="0"/>
+              </w:rPr>
+            </w:pPr>
+            <w:r>
+              <w:t xml:space="preserve">Actores: </w:t>
+            </w:r>
+            <w:r>
+              <w:br/>
+              <w:t xml:space="preserve">- </w:t>
+            </w:r>
+            <w:r>
+              <w:rPr>
+                <w:b w:val="0"/>
+                <w:bCs w:val="0"/>
+              </w:rPr>
+              <w:t>Sanitario/investigador</w:t>
+            </w:r>
+            <w:r>
+              <w:rPr>
+                <w:b w:val="0"/>
+                <w:bCs w:val="0"/>
+              </w:rPr>
+              <w:br/>
+              <w:t>- Usuario</w:t>
+            </w:r>
+          </w:p>
+        </w:tc>
+      </w:tr>
+      <w:tr>
+        <w:tc>
+          <w:tcPr>
+            <w:cnfStyle w:val="001000000000" w:firstRow="0" w:lastRow="0" w:firstColumn="1" w:lastColumn="0" w:oddVBand="0" w:evenVBand="0" w:oddHBand="0" w:evenHBand="0" w:firstRowFirstColumn="0" w:firstRowLastColumn="0" w:lastRowFirstColumn="0" w:lastRowLastColumn="0"/>
+            <w:tcW w:w="8494" w:type="dxa"/>
+          </w:tcPr>
+          <w:p>
+            <w:r>
+              <w:t xml:space="preserve">Precondiciones: </w:t>
+            </w:r>
+            <w:r>
+              <w:br/>
+            </w:r>
+            <w:r>
+              <w:rPr>
+                <w:b w:val="0"/>
+                <w:bCs w:val="0"/>
+              </w:rPr>
+              <w:t>- El sanitario/investigador debe estar registrado en el sistema.</w:t>
+            </w:r>
+            <w:r>
+              <w:br/>
+              <w:t xml:space="preserve">- </w:t>
+            </w:r>
+            <w:r>
+              <w:rPr>
+                <w:b w:val="0"/>
+                <w:bCs w:val="0"/>
+              </w:rPr>
+              <w:t>El sanitario/investigador debe tener la sesión iniciada.</w:t>
+            </w:r>
+            <w:r>
+              <w:rPr>
+                <w:b w:val="0"/>
+                <w:bCs w:val="0"/>
+              </w:rPr>
+              <w:br/>
+              <w:t>- El usuario debe estar registrado en el sistema.</w:t>
+            </w:r>
+            <w:r>
+              <w:rPr>
+                <w:b w:val="0"/>
+                <w:bCs w:val="0"/>
+              </w:rPr>
+              <w:br/>
+              <w:t>- El usuario tendrá en su cuerpo los dispositivos con tecnología BLE que deben realizar las mediciones de las señales fisiológicas.</w:t>
+            </w:r>
+            <w:r>
+              <w:rPr>
+                <w:b w:val="0"/>
+                <w:bCs w:val="0"/>
+              </w:rPr>
+              <w:br/>
+              <w:t>- Estos dispositivos deben estar vinculados con el smartphone.</w:t>
+            </w:r>
+            <w:r>
+              <w:rPr>
+                <w:b w:val="0"/>
+                <w:bCs w:val="0"/>
+              </w:rPr>
+              <w:br/>
+              <w:t>- La conexión del smartphone con los dispositivos debe estar establecida antes de comenzar las mediciones.</w:t>
+            </w:r>
+            <w:r>
+              <w:rPr>
+                <w:b w:val="0"/>
+                <w:bCs w:val="0"/>
+              </w:rPr>
+              <w:br/>
+              <w:t>- Se están realizando las mediciones.</w:t>
+            </w:r>
+          </w:p>
+        </w:tc>
+      </w:tr>
+      <w:tr>
+        <w:tc>
+          <w:tcPr>
+            <w:cnfStyle w:val="001000000000" w:firstRow="0" w:lastRow="0" w:firstColumn="1" w:lastColumn="0" w:oddVBand="0" w:evenVBand="0" w:oddHBand="0" w:evenHBand="0" w:firstRowFirstColumn="0" w:firstRowLastColumn="0" w:lastRowFirstColumn="0" w:lastRowLastColumn="0"/>
+            <w:tcW w:w="8494" w:type="dxa"/>
+          </w:tcPr>
+          <w:p>
+            <w:pPr>
+              <w:rPr>
+                <w:b w:val="0"/>
+                <w:bCs w:val="0"/>
+              </w:rPr>
+            </w:pPr>
+            <w:r>
+              <w:t xml:space="preserve">Postcondiciones: </w:t>
+            </w:r>
+            <w:r>
+              <w:rPr>
+                <w:b w:val="0"/>
+                <w:bCs w:val="0"/>
+              </w:rPr>
+              <w:t>-</w:t>
+            </w:r>
+          </w:p>
+        </w:tc>
+      </w:tr>
+      <w:tr>
+        <w:tc>
+          <w:tcPr>
+            <w:cnfStyle w:val="001000000000" w:firstRow="0" w:lastRow="0" w:firstColumn="1" w:lastColumn="0" w:oddVBand="0" w:evenVBand="0" w:oddHBand="0" w:evenHBand="0" w:firstRowFirstColumn="0" w:firstRowLastColumn="0" w:lastRowFirstColumn="0" w:lastRowLastColumn="0"/>
+            <w:tcW w:w="8494" w:type="dxa"/>
+          </w:tcPr>
+          <w:p>
+            <w:r>
+              <w:t>Escenario principal:</w:t>
+            </w:r>
+            <w:r>
+              <w:br/>
+            </w:r>
+            <w:r>
+              <w:rPr>
+                <w:b w:val="0"/>
+                <w:bCs w:val="0"/>
+              </w:rPr>
+              <w:t>- 1. El sanitario/investigador abre la aplicación.</w:t>
+            </w:r>
+            <w:r>
+              <w:rPr>
+                <w:b w:val="0"/>
+                <w:bCs w:val="0"/>
+              </w:rPr>
+              <w:br/>
+              <w:t>- 2. La aplicación se inicia y carga la pantalla de bienvenida, ofreciendo al sanitario/investigador las opciones de iniciar sesión o registrarse.</w:t>
+            </w:r>
+            <w:r>
+              <w:rPr>
+                <w:b w:val="0"/>
+                <w:bCs w:val="0"/>
+              </w:rPr>
+              <w:br/>
+              <w:t>- 3. El sanitario/investigador pulsa el botón de inicio de sesión.</w:t>
+            </w:r>
+            <w:r>
+              <w:rPr>
+                <w:b w:val="0"/>
+                <w:bCs w:val="0"/>
+              </w:rPr>
+              <w:br/>
+              <w:t>- 4. La aplicación carga una pantalla con un formulario para iniciar sesión.</w:t>
+            </w:r>
+            <w:r>
+              <w:rPr>
+                <w:b w:val="0"/>
+                <w:bCs w:val="0"/>
+              </w:rPr>
+              <w:br/>
+              <w:t>- 5. El sanitario/investigador rellena el formulario con su DNI/NIF y su contraseña, datos indicados cuando se registró en la aplicación.</w:t>
+            </w:r>
+            <w:r>
+              <w:rPr>
+                <w:b w:val="0"/>
+                <w:bCs w:val="0"/>
+              </w:rPr>
+              <w:br/>
+              <w:t>- 6. La aplicación muestra una ventana de confirmación preguntando al sanitario/investigador si la información es correcta.</w:t>
+            </w:r>
+            <w:r>
+              <w:rPr>
+                <w:b w:val="0"/>
+                <w:bCs w:val="0"/>
+              </w:rPr>
+              <w:br/>
+              <w:t>- 7. El sanitario/investigador confirma que la información es correcta.</w:t>
+            </w:r>
+          </w:p>
+          <w:p>
+            <w:pPr>
+              <w:rPr>
+                <w:b w:val="0"/>
+                <w:bCs w:val="0"/>
+              </w:rPr>
+            </w:pPr>
+            <w:r>
+              <w:rPr>
+                <w:b w:val="0"/>
+                <w:bCs w:val="0"/>
+              </w:rPr>
+              <w:t>- 8. La aplicación comprueba que la información recogida se encuentra registrada en la base de datos.</w:t>
+            </w:r>
+            <w:r>
+              <w:rPr>
+                <w:b w:val="0"/>
+                <w:bCs w:val="0"/>
+              </w:rPr>
+              <w:br/>
+              <w:t xml:space="preserve">- 9. La aplicación, al confirmar que el usuario está registrado con las credenciales </w:t>
+            </w:r>
+            <w:r>
+              <w:rPr>
+                <w:b w:val="0"/>
+                <w:bCs w:val="0"/>
+              </w:rPr>
               <w:lastRenderedPageBreak/>
-              <w:t>CU-09: Detener las mediciones.</w:t>
-            </w:r>
-          </w:p>
-        </w:tc>
-      </w:tr>
-      <w:tr>
-        <w:tc>
-          <w:tcPr>
-            <w:cnfStyle w:val="001000000000" w:firstRow="0" w:lastRow="0" w:firstColumn="1" w:lastColumn="0" w:oddVBand="0" w:evenVBand="0" w:oddHBand="0" w:evenHBand="0" w:firstRowFirstColumn="0" w:firstRowLastColumn="0" w:lastRowFirstColumn="0" w:lastRowLastColumn="0"/>
-            <w:tcW w:w="8494" w:type="dxa"/>
-          </w:tcPr>
-          <w:p>
-            <w:pPr>
-              <w:rPr>
-                <w:b w:val="0"/>
-                <w:bCs w:val="0"/>
-              </w:rPr>
-            </w:pPr>
-            <w:r>
-              <w:t>Descripción:</w:t>
-            </w:r>
-            <w:r>
-              <w:br/>
-            </w:r>
-            <w:r>
-              <w:rPr>
-                <w:b w:val="0"/>
-                <w:bCs w:val="0"/>
-              </w:rPr>
-              <w:t xml:space="preserve">El actor sanitario/investigador que está usando la aplicación va a </w:t>
-            </w:r>
-            <w:r>
-              <w:rPr>
-                <w:b w:val="0"/>
-                <w:bCs w:val="0"/>
-              </w:rPr>
-              <w:t xml:space="preserve">detener las </w:t>
-            </w:r>
-            <w:r>
-              <w:rPr>
-                <w:b w:val="0"/>
-                <w:bCs w:val="0"/>
-              </w:rPr>
-              <w:t>medi</w:t>
-            </w:r>
-            <w:r>
-              <w:rPr>
-                <w:b w:val="0"/>
-                <w:bCs w:val="0"/>
-              </w:rPr>
-              <w:t>ciones de</w:t>
-            </w:r>
-            <w:r>
-              <w:rPr>
-                <w:b w:val="0"/>
-                <w:bCs w:val="0"/>
-              </w:rPr>
-              <w:t xml:space="preserve"> las señales fisiológicas de</w:t>
-            </w:r>
-            <w:r>
-              <w:rPr>
-                <w:b w:val="0"/>
-                <w:bCs w:val="0"/>
-              </w:rPr>
-              <w:t>l actor</w:t>
-            </w:r>
-            <w:r>
-              <w:rPr>
-                <w:b w:val="0"/>
-                <w:bCs w:val="0"/>
-              </w:rPr>
-              <w:t xml:space="preserve"> usuario que utilice los dispositivos Bluetooth sobre su cuerpo.</w:t>
-            </w:r>
-          </w:p>
-        </w:tc>
-      </w:tr>
-      <w:tr>
-        <w:tc>
-          <w:tcPr>
-            <w:cnfStyle w:val="001000000000" w:firstRow="0" w:lastRow="0" w:firstColumn="1" w:lastColumn="0" w:oddVBand="0" w:evenVBand="0" w:oddHBand="0" w:evenHBand="0" w:firstRowFirstColumn="0" w:firstRowLastColumn="0" w:lastRowFirstColumn="0" w:lastRowLastColumn="0"/>
-            <w:tcW w:w="8494" w:type="dxa"/>
-          </w:tcPr>
-          <w:p>
-            <w:pPr>
-              <w:rPr>
-                <w:b w:val="0"/>
-                <w:bCs w:val="0"/>
-              </w:rPr>
-            </w:pPr>
-            <w:r>
-              <w:t xml:space="preserve">Dependencias: </w:t>
-            </w:r>
-            <w:r>
-              <w:br/>
-            </w:r>
-            <w:r>
-              <w:rPr>
-                <w:b w:val="0"/>
-                <w:bCs w:val="0"/>
-              </w:rPr>
-              <w:t>- CU-01.</w:t>
-            </w:r>
-            <w:r>
-              <w:rPr>
-                <w:b w:val="0"/>
-                <w:bCs w:val="0"/>
-              </w:rPr>
-              <w:br/>
-            </w:r>
-            <w:r>
-              <w:rPr>
-                <w:b w:val="0"/>
-                <w:bCs w:val="0"/>
-              </w:rPr>
-              <w:t>- CU-02.</w:t>
-            </w:r>
-            <w:r>
-              <w:rPr>
-                <w:b w:val="0"/>
-                <w:bCs w:val="0"/>
-              </w:rPr>
-              <w:br/>
-              <w:t>- CU-04.</w:t>
-            </w:r>
-            <w:r>
-              <w:rPr>
-                <w:b w:val="0"/>
-                <w:bCs w:val="0"/>
-              </w:rPr>
-              <w:br/>
-              <w:t>- CU-05.</w:t>
-            </w:r>
-            <w:r>
-              <w:rPr>
-                <w:b w:val="0"/>
-                <w:bCs w:val="0"/>
-              </w:rPr>
-              <w:br/>
-              <w:t>- CU-06.</w:t>
-            </w:r>
-            <w:r>
-              <w:rPr>
-                <w:b w:val="0"/>
-                <w:bCs w:val="0"/>
-              </w:rPr>
-              <w:br/>
-              <w:t>- CU-08.</w:t>
-            </w:r>
-          </w:p>
-        </w:tc>
-      </w:tr>
-      <w:tr>
-        <w:tc>
-          <w:tcPr>
-            <w:cnfStyle w:val="001000000000" w:firstRow="0" w:lastRow="0" w:firstColumn="1" w:lastColumn="0" w:oddVBand="0" w:evenVBand="0" w:oddHBand="0" w:evenHBand="0" w:firstRowFirstColumn="0" w:firstRowLastColumn="0" w:lastRowFirstColumn="0" w:lastRowLastColumn="0"/>
-            <w:tcW w:w="8494" w:type="dxa"/>
-          </w:tcPr>
-          <w:p>
-            <w:pPr>
-              <w:rPr>
-                <w:b w:val="0"/>
-                <w:bCs w:val="0"/>
-              </w:rPr>
-            </w:pPr>
-            <w:r>
-              <w:t xml:space="preserve">Actores: </w:t>
-            </w:r>
-            <w:r>
-              <w:br/>
-              <w:t xml:space="preserve">- </w:t>
-            </w:r>
-            <w:r>
-              <w:rPr>
-                <w:b w:val="0"/>
-                <w:bCs w:val="0"/>
-              </w:rPr>
-              <w:t>Sanitario/investigador</w:t>
-            </w:r>
-            <w:r>
-              <w:rPr>
-                <w:b w:val="0"/>
-                <w:bCs w:val="0"/>
-              </w:rPr>
-              <w:br/>
-              <w:t>- Usuario</w:t>
-            </w:r>
-          </w:p>
-        </w:tc>
-      </w:tr>
-      <w:tr>
-        <w:tc>
-          <w:tcPr>
-            <w:cnfStyle w:val="001000000000" w:firstRow="0" w:lastRow="0" w:firstColumn="1" w:lastColumn="0" w:oddVBand="0" w:evenVBand="0" w:oddHBand="0" w:evenHBand="0" w:firstRowFirstColumn="0" w:firstRowLastColumn="0" w:lastRowFirstColumn="0" w:lastRowLastColumn="0"/>
-            <w:tcW w:w="8494" w:type="dxa"/>
-          </w:tcPr>
-          <w:p>
-            <w:r>
-              <w:t xml:space="preserve">Precondiciones: </w:t>
-            </w:r>
-            <w:r>
-              <w:br/>
-            </w:r>
-            <w:r>
-              <w:rPr>
-                <w:b w:val="0"/>
-                <w:bCs w:val="0"/>
-              </w:rPr>
-              <w:t>- El sanitario/investigador debe estar registrado en el sistema.</w:t>
-            </w:r>
-            <w:r>
-              <w:br/>
-              <w:t xml:space="preserve">- </w:t>
-            </w:r>
-            <w:r>
-              <w:rPr>
-                <w:b w:val="0"/>
-                <w:bCs w:val="0"/>
-              </w:rPr>
-              <w:t>El sanitario/investigador debe tener la sesión iniciada.</w:t>
-            </w:r>
-            <w:r>
-              <w:rPr>
-                <w:b w:val="0"/>
-                <w:bCs w:val="0"/>
-              </w:rPr>
-              <w:br/>
-              <w:t>- El usuario debe estar registrado en el sistema.</w:t>
-            </w:r>
-            <w:r>
-              <w:rPr>
-                <w:b w:val="0"/>
-                <w:bCs w:val="0"/>
-              </w:rPr>
-              <w:br/>
-              <w:t>- El usuario tendrá en su cuerpo los dispositivos con tecnología BLE que deben realizar las mediciones de las señales fisiológicas.</w:t>
-            </w:r>
-            <w:r>
-              <w:rPr>
-                <w:b w:val="0"/>
-                <w:bCs w:val="0"/>
-              </w:rPr>
-              <w:br/>
-              <w:t>- Estos dispositivos deben estar vinculados con el smartphone.</w:t>
-            </w:r>
-            <w:r>
-              <w:rPr>
-                <w:b w:val="0"/>
-                <w:bCs w:val="0"/>
-              </w:rPr>
-              <w:br/>
-              <w:t>- La conexión del smartphone con los dispositivos debe estar establecida antes de comenzar las mediciones.</w:t>
-            </w:r>
-            <w:r>
-              <w:rPr>
-                <w:b w:val="0"/>
-                <w:bCs w:val="0"/>
-              </w:rPr>
-              <w:br/>
-              <w:t>- Se están realizando las mediciones.</w:t>
-            </w:r>
-          </w:p>
-        </w:tc>
-      </w:tr>
-      <w:tr>
-        <w:tc>
-          <w:tcPr>
-            <w:cnfStyle w:val="001000000000" w:firstRow="0" w:lastRow="0" w:firstColumn="1" w:lastColumn="0" w:oddVBand="0" w:evenVBand="0" w:oddHBand="0" w:evenHBand="0" w:firstRowFirstColumn="0" w:firstRowLastColumn="0" w:lastRowFirstColumn="0" w:lastRowLastColumn="0"/>
-            <w:tcW w:w="8494" w:type="dxa"/>
-          </w:tcPr>
-          <w:p>
-            <w:pPr>
-              <w:rPr>
-                <w:b w:val="0"/>
-                <w:bCs w:val="0"/>
-              </w:rPr>
-            </w:pPr>
-            <w:r>
-              <w:t xml:space="preserve">Postcondiciones: </w:t>
-            </w:r>
-            <w:r>
-              <w:rPr>
-                <w:b w:val="0"/>
-                <w:bCs w:val="0"/>
-              </w:rPr>
-              <w:t>-</w:t>
-            </w:r>
-          </w:p>
-        </w:tc>
-      </w:tr>
-      <w:tr>
-        <w:tc>
-          <w:tcPr>
-            <w:cnfStyle w:val="001000000000" w:firstRow="0" w:lastRow="0" w:firstColumn="1" w:lastColumn="0" w:oddVBand="0" w:evenVBand="0" w:oddHBand="0" w:evenHBand="0" w:firstRowFirstColumn="0" w:firstRowLastColumn="0" w:lastRowFirstColumn="0" w:lastRowLastColumn="0"/>
-            <w:tcW w:w="8494" w:type="dxa"/>
-          </w:tcPr>
-          <w:p>
-            <w:r>
-              <w:t>Escenario principal:</w:t>
-            </w:r>
-            <w:r>
-              <w:br/>
-            </w:r>
-            <w:r>
-              <w:rPr>
-                <w:b w:val="0"/>
-                <w:bCs w:val="0"/>
-              </w:rPr>
-              <w:t>- 1. El sanitario/investigador abre la aplicación.</w:t>
-            </w:r>
-            <w:r>
-              <w:rPr>
-                <w:b w:val="0"/>
-                <w:bCs w:val="0"/>
-              </w:rPr>
-              <w:br/>
-              <w:t>- 2. La aplicación se inicia y carga la pantalla de bienvenida, ofreciendo al sanitario/investigador las opciones de iniciar sesión o registrarse.</w:t>
-            </w:r>
-            <w:r>
-              <w:rPr>
-                <w:b w:val="0"/>
-                <w:bCs w:val="0"/>
-              </w:rPr>
-              <w:br/>
-              <w:t>- 3. El sanitario/investigador pulsa el botón de inicio de sesión.</w:t>
-            </w:r>
-            <w:r>
-              <w:rPr>
-                <w:b w:val="0"/>
-                <w:bCs w:val="0"/>
-              </w:rPr>
-              <w:br/>
-              <w:t>- 4. La aplicación carga una pantalla con un formulario para iniciar sesión.</w:t>
-            </w:r>
-            <w:r>
-              <w:rPr>
-                <w:b w:val="0"/>
-                <w:bCs w:val="0"/>
-              </w:rPr>
-              <w:br/>
-              <w:t>- 5. El sanitario/investigador rellena el formulario con su DNI/NIF y su contraseña, datos indicados cuando se registró en la aplicación.</w:t>
-            </w:r>
-            <w:r>
-              <w:rPr>
-                <w:b w:val="0"/>
-                <w:bCs w:val="0"/>
-              </w:rPr>
-              <w:br/>
-              <w:t>- 6. La aplicación muestra una ventana de confirmación preguntando al sanitario/investigador si la información es correcta.</w:t>
-            </w:r>
-            <w:r>
-              <w:rPr>
-                <w:b w:val="0"/>
-                <w:bCs w:val="0"/>
-              </w:rPr>
-              <w:br/>
-              <w:t>- 7. El sanitario/investigador confirma que la información es correcta.</w:t>
-            </w:r>
-          </w:p>
-          <w:p>
-            <w:pPr>
-              <w:rPr>
-                <w:b w:val="0"/>
-                <w:bCs w:val="0"/>
-              </w:rPr>
-            </w:pPr>
-            <w:r>
-              <w:rPr>
-                <w:b w:val="0"/>
-                <w:bCs w:val="0"/>
-              </w:rPr>
-              <w:t>- 8. La aplicación comprueba que la información recogida se encuentra registrada en la base de datos.</w:t>
-            </w:r>
-            <w:r>
-              <w:rPr>
-                <w:b w:val="0"/>
-                <w:bCs w:val="0"/>
-              </w:rPr>
-              <w:br/>
-              <w:t>- 9. La aplicación, al confirmar que el usuario está registrado con las credenciales introducidas en el formulario, muestra un mensaje indicando que se ha iniciado sesión con éxito.</w:t>
+              <w:t>introducidas en el formulario, muestra un mensaje indicando que se ha iniciado sesión con éxito.</w:t>
             </w:r>
             <w:r>
               <w:rPr>
@@ -6301,13 +6444,6 @@
                 <w:bCs w:val="0"/>
               </w:rPr>
               <w:br/>
-            </w:r>
-            <w:r>
-              <w:rPr>
-                <w:b w:val="0"/>
-                <w:bCs w:val="0"/>
-              </w:rPr>
-              <w:lastRenderedPageBreak/>
               <w:t>- 16. La aplicación vinculará el dispositivo en cuestión con el smartphone.</w:t>
             </w:r>
             <w:r>
@@ -6525,6 +6661,7 @@
               </w:rPr>
             </w:pPr>
             <w:r>
+              <w:lastRenderedPageBreak/>
               <w:t xml:space="preserve">Observaciones: </w:t>
             </w:r>
             <w:r>
@@ -6650,331 +6787,338 @@
               </w:rPr>
             </w:pPr>
             <w:r>
+              <w:t xml:space="preserve">Dependencias: </w:t>
+            </w:r>
+            <w:r>
+              <w:br/>
+            </w:r>
+            <w:r>
+              <w:rPr>
+                <w:b w:val="0"/>
+                <w:bCs w:val="0"/>
+              </w:rPr>
+              <w:t>- CU-01.</w:t>
+            </w:r>
+            <w:r>
+              <w:rPr>
+                <w:b w:val="0"/>
+                <w:bCs w:val="0"/>
+              </w:rPr>
+              <w:br/>
+            </w:r>
+            <w:r>
+              <w:rPr>
+                <w:b w:val="0"/>
+                <w:bCs w:val="0"/>
+              </w:rPr>
+              <w:t>- CU-02.</w:t>
+            </w:r>
+            <w:r>
+              <w:rPr>
+                <w:b w:val="0"/>
+                <w:bCs w:val="0"/>
+              </w:rPr>
+              <w:br/>
+              <w:t>- CU-03.</w:t>
+            </w:r>
+            <w:r>
+              <w:rPr>
+                <w:b w:val="0"/>
+                <w:bCs w:val="0"/>
+              </w:rPr>
+              <w:br/>
+              <w:t>- CU-04.</w:t>
+            </w:r>
+            <w:r>
+              <w:rPr>
+                <w:b w:val="0"/>
+                <w:bCs w:val="0"/>
+              </w:rPr>
+              <w:br/>
+              <w:t>- CU-05.</w:t>
+            </w:r>
+            <w:r>
+              <w:rPr>
+                <w:b w:val="0"/>
+                <w:bCs w:val="0"/>
+              </w:rPr>
+              <w:br/>
+              <w:t>- CU-06.</w:t>
+            </w:r>
+            <w:r>
+              <w:rPr>
+                <w:b w:val="0"/>
+                <w:bCs w:val="0"/>
+              </w:rPr>
+              <w:br/>
+              <w:t>- CU-08.</w:t>
+            </w:r>
+            <w:r>
+              <w:rPr>
+                <w:b w:val="0"/>
+                <w:bCs w:val="0"/>
+              </w:rPr>
+              <w:br/>
+              <w:t>- CU-09.</w:t>
+            </w:r>
+          </w:p>
+        </w:tc>
+      </w:tr>
+      <w:tr>
+        <w:tc>
+          <w:tcPr>
+            <w:cnfStyle w:val="001000000000" w:firstRow="0" w:lastRow="0" w:firstColumn="1" w:lastColumn="0" w:oddVBand="0" w:evenVBand="0" w:oddHBand="0" w:evenHBand="0" w:firstRowFirstColumn="0" w:firstRowLastColumn="0" w:lastRowFirstColumn="0" w:lastRowLastColumn="0"/>
+            <w:tcW w:w="8494" w:type="dxa"/>
+          </w:tcPr>
+          <w:p>
+            <w:pPr>
+              <w:rPr>
+                <w:b w:val="0"/>
+                <w:bCs w:val="0"/>
+              </w:rPr>
+            </w:pPr>
+            <w:r>
+              <w:t xml:space="preserve">Actores: </w:t>
+            </w:r>
+            <w:r>
+              <w:br/>
+              <w:t xml:space="preserve">- </w:t>
+            </w:r>
+            <w:r>
+              <w:rPr>
+                <w:b w:val="0"/>
+                <w:bCs w:val="0"/>
+              </w:rPr>
+              <w:t>Sanitario/investigador</w:t>
+            </w:r>
+            <w:r>
+              <w:rPr>
+                <w:b w:val="0"/>
+                <w:bCs w:val="0"/>
+              </w:rPr>
+              <w:br/>
+              <w:t>- Usuario</w:t>
+            </w:r>
+          </w:p>
+        </w:tc>
+      </w:tr>
+      <w:tr>
+        <w:tc>
+          <w:tcPr>
+            <w:cnfStyle w:val="001000000000" w:firstRow="0" w:lastRow="0" w:firstColumn="1" w:lastColumn="0" w:oddVBand="0" w:evenVBand="0" w:oddHBand="0" w:evenHBand="0" w:firstRowFirstColumn="0" w:firstRowLastColumn="0" w:lastRowFirstColumn="0" w:lastRowLastColumn="0"/>
+            <w:tcW w:w="8494" w:type="dxa"/>
+          </w:tcPr>
+          <w:p>
+            <w:pPr>
+              <w:rPr>
+                <w:b w:val="0"/>
+                <w:bCs w:val="0"/>
+              </w:rPr>
+            </w:pPr>
+            <w:r>
+              <w:t xml:space="preserve">Precondiciones: </w:t>
+            </w:r>
+            <w:r>
+              <w:br/>
+            </w:r>
+            <w:r>
+              <w:rPr>
+                <w:b w:val="0"/>
+                <w:bCs w:val="0"/>
+              </w:rPr>
+              <w:t>- El sanitario/investigador debe estar registrado en el sistema.</w:t>
+            </w:r>
+            <w:r>
+              <w:rPr>
+                <w:b w:val="0"/>
+                <w:bCs w:val="0"/>
+              </w:rPr>
+              <w:br/>
+              <w:t>- El sanitario/investigador debe tener la sesión iniciada.</w:t>
+            </w:r>
+            <w:r>
+              <w:rPr>
+                <w:b w:val="0"/>
+                <w:bCs w:val="0"/>
+              </w:rPr>
+              <w:br/>
+              <w:t>- El usuario debe estar registrado en el sistema.</w:t>
+            </w:r>
+            <w:r>
+              <w:rPr>
+                <w:b w:val="0"/>
+                <w:bCs w:val="0"/>
+              </w:rPr>
+              <w:br/>
+              <w:t>- El usuario tendrá en su cuerpo los dispositivos con tecnología BLE que deben realizar las mediciones de las señales fisiológicas.</w:t>
+            </w:r>
+            <w:r>
+              <w:rPr>
+                <w:b w:val="0"/>
+                <w:bCs w:val="0"/>
+              </w:rPr>
+              <w:br/>
+              <w:t>- Estos dispositivos deben estar vinculados con el smartphone.</w:t>
+            </w:r>
+            <w:r>
+              <w:rPr>
+                <w:b w:val="0"/>
+                <w:bCs w:val="0"/>
+              </w:rPr>
+              <w:br/>
+              <w:t>- La conexión del smartphone con los dispositivos debe estar establecida antes de comenzar las mediciones.</w:t>
+            </w:r>
+            <w:r>
+              <w:rPr>
+                <w:b w:val="0"/>
+                <w:bCs w:val="0"/>
+              </w:rPr>
+              <w:br/>
+              <w:t>- Las mediciones han finalizado ya.</w:t>
+            </w:r>
+            <w:r>
+              <w:rPr>
+                <w:b w:val="0"/>
+                <w:bCs w:val="0"/>
+              </w:rPr>
+              <w:br/>
+              <w:t>- La aplicación se encuentra en la pantalla con el resumen de las pruebas.</w:t>
+            </w:r>
+            <w:r>
+              <w:rPr>
+                <w:b w:val="0"/>
+                <w:bCs w:val="0"/>
+              </w:rPr>
+              <w:br/>
+              <w:t>- El procesado de las señales está implementado.</w:t>
+            </w:r>
+          </w:p>
+        </w:tc>
+      </w:tr>
+      <w:tr>
+        <w:tc>
+          <w:tcPr>
+            <w:cnfStyle w:val="001000000000" w:firstRow="0" w:lastRow="0" w:firstColumn="1" w:lastColumn="0" w:oddVBand="0" w:evenVBand="0" w:oddHBand="0" w:evenHBand="0" w:firstRowFirstColumn="0" w:firstRowLastColumn="0" w:lastRowFirstColumn="0" w:lastRowLastColumn="0"/>
+            <w:tcW w:w="8494" w:type="dxa"/>
+          </w:tcPr>
+          <w:p>
+            <w:pPr>
+              <w:rPr>
+                <w:b w:val="0"/>
+                <w:bCs w:val="0"/>
+              </w:rPr>
+            </w:pPr>
+            <w:r>
+              <w:t xml:space="preserve">Postcondiciones: </w:t>
+            </w:r>
+            <w:r>
+              <w:rPr>
+                <w:b w:val="0"/>
+                <w:bCs w:val="0"/>
+              </w:rPr>
+              <w:t>-</w:t>
+            </w:r>
+          </w:p>
+        </w:tc>
+      </w:tr>
+      <w:tr>
+        <w:tc>
+          <w:tcPr>
+            <w:cnfStyle w:val="001000000000" w:firstRow="0" w:lastRow="0" w:firstColumn="1" w:lastColumn="0" w:oddVBand="0" w:evenVBand="0" w:oddHBand="0" w:evenHBand="0" w:firstRowFirstColumn="0" w:firstRowLastColumn="0" w:lastRowFirstColumn="0" w:lastRowLastColumn="0"/>
+            <w:tcW w:w="8494" w:type="dxa"/>
+          </w:tcPr>
+          <w:p>
+            <w:r>
+              <w:t>Escenario principal:</w:t>
+            </w:r>
+            <w:r>
+              <w:br/>
+            </w:r>
+            <w:r>
+              <w:rPr>
+                <w:b w:val="0"/>
+                <w:bCs w:val="0"/>
+              </w:rPr>
+              <w:t>- 1. El sanitario/investigador abre la aplicación.</w:t>
+            </w:r>
+            <w:r>
+              <w:rPr>
+                <w:b w:val="0"/>
+                <w:bCs w:val="0"/>
+              </w:rPr>
+              <w:br/>
+              <w:t>- 2. La aplicación se inicia y carga la pantalla de bienvenida, ofreciendo al sanitario/investigador las opciones de iniciar sesión o registrarse.</w:t>
+            </w:r>
+            <w:r>
+              <w:rPr>
+                <w:b w:val="0"/>
+                <w:bCs w:val="0"/>
+              </w:rPr>
+              <w:br/>
+              <w:t>- 3. El sanitario/investigador pulsa el botón de inicio de sesión.</w:t>
+            </w:r>
+            <w:r>
+              <w:rPr>
+                <w:b w:val="0"/>
+                <w:bCs w:val="0"/>
+              </w:rPr>
+              <w:br/>
+              <w:t>- 4. La aplicación carga una pantalla con un formulario para iniciar sesión.</w:t>
+            </w:r>
+            <w:r>
+              <w:rPr>
+                <w:b w:val="0"/>
+                <w:bCs w:val="0"/>
+              </w:rPr>
+              <w:br/>
+              <w:t>- 5. El sanitario/investigador rellena el formulario con su DNI/NIF y su contraseña, datos indicados cuando se registró en la aplicación.</w:t>
+            </w:r>
+            <w:r>
+              <w:rPr>
+                <w:b w:val="0"/>
+                <w:bCs w:val="0"/>
+              </w:rPr>
+              <w:br/>
+              <w:t>- 6. La aplicación muestra una ventana de confirmación preguntando al sanitario/investigador si la información es correcta.</w:t>
+            </w:r>
+            <w:r>
+              <w:rPr>
+                <w:b w:val="0"/>
+                <w:bCs w:val="0"/>
+              </w:rPr>
+              <w:br/>
+              <w:t>- 7. El sanitario/investigador confirma que la información es correcta.</w:t>
+            </w:r>
+          </w:p>
+          <w:p>
+            <w:pPr>
+              <w:rPr>
+                <w:b w:val="0"/>
+                <w:bCs w:val="0"/>
+              </w:rPr>
+            </w:pPr>
+            <w:r>
+              <w:rPr>
+                <w:b w:val="0"/>
+                <w:bCs w:val="0"/>
+              </w:rPr>
+              <w:t>- 8. La aplicación comprueba que la información recogida se encuentra registrada en la base de datos.</w:t>
+            </w:r>
+            <w:r>
+              <w:rPr>
+                <w:b w:val="0"/>
+                <w:bCs w:val="0"/>
+              </w:rPr>
+              <w:br/>
+              <w:t xml:space="preserve">- 9. La aplicación, al confirmar que el usuario está registrado con las credenciales introducidas en el formulario, muestra un mensaje indicando que se ha iniciado sesión con </w:t>
+            </w:r>
+            <w:r>
+              <w:rPr>
+                <w:b w:val="0"/>
+                <w:bCs w:val="0"/>
+              </w:rPr>
               <w:lastRenderedPageBreak/>
-              <w:t xml:space="preserve">Dependencias: </w:t>
-            </w:r>
-            <w:r>
-              <w:br/>
-            </w:r>
-            <w:r>
-              <w:rPr>
-                <w:b w:val="0"/>
-                <w:bCs w:val="0"/>
-              </w:rPr>
-              <w:t>- CU-01.</w:t>
-            </w:r>
-            <w:r>
-              <w:rPr>
-                <w:b w:val="0"/>
-                <w:bCs w:val="0"/>
-              </w:rPr>
-              <w:br/>
-            </w:r>
-            <w:r>
-              <w:rPr>
-                <w:b w:val="0"/>
-                <w:bCs w:val="0"/>
-              </w:rPr>
-              <w:t>- CU-02.</w:t>
-            </w:r>
-            <w:r>
-              <w:rPr>
-                <w:b w:val="0"/>
-                <w:bCs w:val="0"/>
-              </w:rPr>
-              <w:br/>
-              <w:t>- CU-03.</w:t>
-            </w:r>
-            <w:r>
-              <w:rPr>
-                <w:b w:val="0"/>
-                <w:bCs w:val="0"/>
-              </w:rPr>
-              <w:br/>
-              <w:t>- CU-04.</w:t>
-            </w:r>
-            <w:r>
-              <w:rPr>
-                <w:b w:val="0"/>
-                <w:bCs w:val="0"/>
-              </w:rPr>
-              <w:br/>
-              <w:t>- CU-05.</w:t>
-            </w:r>
-            <w:r>
-              <w:rPr>
-                <w:b w:val="0"/>
-                <w:bCs w:val="0"/>
-              </w:rPr>
-              <w:br/>
-              <w:t>- CU-06.</w:t>
-            </w:r>
-            <w:r>
-              <w:rPr>
-                <w:b w:val="0"/>
-                <w:bCs w:val="0"/>
-              </w:rPr>
-              <w:br/>
-              <w:t>- CU-08.</w:t>
-            </w:r>
-            <w:r>
-              <w:rPr>
-                <w:b w:val="0"/>
-                <w:bCs w:val="0"/>
-              </w:rPr>
-              <w:br/>
-              <w:t>- CU-09.</w:t>
-            </w:r>
-          </w:p>
-        </w:tc>
-      </w:tr>
-      <w:tr>
-        <w:tc>
-          <w:tcPr>
-            <w:cnfStyle w:val="001000000000" w:firstRow="0" w:lastRow="0" w:firstColumn="1" w:lastColumn="0" w:oddVBand="0" w:evenVBand="0" w:oddHBand="0" w:evenHBand="0" w:firstRowFirstColumn="0" w:firstRowLastColumn="0" w:lastRowFirstColumn="0" w:lastRowLastColumn="0"/>
-            <w:tcW w:w="8494" w:type="dxa"/>
-          </w:tcPr>
-          <w:p>
-            <w:pPr>
-              <w:rPr>
-                <w:b w:val="0"/>
-                <w:bCs w:val="0"/>
-              </w:rPr>
-            </w:pPr>
-            <w:r>
-              <w:t xml:space="preserve">Actores: </w:t>
-            </w:r>
-            <w:r>
-              <w:br/>
-              <w:t xml:space="preserve">- </w:t>
-            </w:r>
-            <w:r>
-              <w:rPr>
-                <w:b w:val="0"/>
-                <w:bCs w:val="0"/>
-              </w:rPr>
-              <w:t>Sanitario/investigador</w:t>
-            </w:r>
-            <w:r>
-              <w:rPr>
-                <w:b w:val="0"/>
-                <w:bCs w:val="0"/>
-              </w:rPr>
-              <w:br/>
-              <w:t>- Usuario</w:t>
-            </w:r>
-          </w:p>
-        </w:tc>
-      </w:tr>
-      <w:tr>
-        <w:tc>
-          <w:tcPr>
-            <w:cnfStyle w:val="001000000000" w:firstRow="0" w:lastRow="0" w:firstColumn="1" w:lastColumn="0" w:oddVBand="0" w:evenVBand="0" w:oddHBand="0" w:evenHBand="0" w:firstRowFirstColumn="0" w:firstRowLastColumn="0" w:lastRowFirstColumn="0" w:lastRowLastColumn="0"/>
-            <w:tcW w:w="8494" w:type="dxa"/>
-          </w:tcPr>
-          <w:p>
-            <w:pPr>
-              <w:rPr>
-                <w:b w:val="0"/>
-                <w:bCs w:val="0"/>
-              </w:rPr>
-            </w:pPr>
-            <w:r>
-              <w:t xml:space="preserve">Precondiciones: </w:t>
-            </w:r>
-            <w:r>
-              <w:br/>
-            </w:r>
-            <w:r>
-              <w:rPr>
-                <w:b w:val="0"/>
-                <w:bCs w:val="0"/>
-              </w:rPr>
-              <w:t>- El sanitario/investigador debe estar registrado en el sistema.</w:t>
-            </w:r>
-            <w:r>
-              <w:rPr>
-                <w:b w:val="0"/>
-                <w:bCs w:val="0"/>
-              </w:rPr>
-              <w:br/>
-              <w:t>- El sanitario/investigador debe tener la sesión iniciada.</w:t>
-            </w:r>
-            <w:r>
-              <w:rPr>
-                <w:b w:val="0"/>
-                <w:bCs w:val="0"/>
-              </w:rPr>
-              <w:br/>
-              <w:t>- El usuario debe estar registrado en el sistema.</w:t>
-            </w:r>
-            <w:r>
-              <w:rPr>
-                <w:b w:val="0"/>
-                <w:bCs w:val="0"/>
-              </w:rPr>
-              <w:br/>
-              <w:t>- El usuario tendrá en su cuerpo los dispositivos con tecnología BLE que deben realizar las mediciones de las señales fisiológicas.</w:t>
-            </w:r>
-            <w:r>
-              <w:rPr>
-                <w:b w:val="0"/>
-                <w:bCs w:val="0"/>
-              </w:rPr>
-              <w:br/>
-              <w:t>- Estos dispositivos deben estar vinculados con el smartphone.</w:t>
-            </w:r>
-            <w:r>
-              <w:rPr>
-                <w:b w:val="0"/>
-                <w:bCs w:val="0"/>
-              </w:rPr>
-              <w:br/>
-              <w:t>- La conexión del smartphone con los dispositivos debe estar establecida antes de comenzar las mediciones.</w:t>
-            </w:r>
-            <w:r>
-              <w:rPr>
-                <w:b w:val="0"/>
-                <w:bCs w:val="0"/>
-              </w:rPr>
-              <w:br/>
-              <w:t>- Las mediciones han finalizado ya.</w:t>
-            </w:r>
-            <w:r>
-              <w:rPr>
-                <w:b w:val="0"/>
-                <w:bCs w:val="0"/>
-              </w:rPr>
-              <w:br/>
-              <w:t>- La aplicación se encuentra en la pantalla con el resumen de las pruebas.</w:t>
-            </w:r>
-            <w:r>
-              <w:rPr>
-                <w:b w:val="0"/>
-                <w:bCs w:val="0"/>
-              </w:rPr>
-              <w:br/>
-              <w:t>- El procesado de las señales está implementado.</w:t>
-            </w:r>
-          </w:p>
-        </w:tc>
-      </w:tr>
-      <w:tr>
-        <w:tc>
-          <w:tcPr>
-            <w:cnfStyle w:val="001000000000" w:firstRow="0" w:lastRow="0" w:firstColumn="1" w:lastColumn="0" w:oddVBand="0" w:evenVBand="0" w:oddHBand="0" w:evenHBand="0" w:firstRowFirstColumn="0" w:firstRowLastColumn="0" w:lastRowFirstColumn="0" w:lastRowLastColumn="0"/>
-            <w:tcW w:w="8494" w:type="dxa"/>
-          </w:tcPr>
-          <w:p>
-            <w:pPr>
-              <w:rPr>
-                <w:b w:val="0"/>
-                <w:bCs w:val="0"/>
-              </w:rPr>
-            </w:pPr>
-            <w:r>
-              <w:t xml:space="preserve">Postcondiciones: </w:t>
-            </w:r>
-            <w:r>
-              <w:rPr>
-                <w:b w:val="0"/>
-                <w:bCs w:val="0"/>
-              </w:rPr>
-              <w:t>-</w:t>
-            </w:r>
-          </w:p>
-        </w:tc>
-      </w:tr>
-      <w:tr>
-        <w:tc>
-          <w:tcPr>
-            <w:cnfStyle w:val="001000000000" w:firstRow="0" w:lastRow="0" w:firstColumn="1" w:lastColumn="0" w:oddVBand="0" w:evenVBand="0" w:oddHBand="0" w:evenHBand="0" w:firstRowFirstColumn="0" w:firstRowLastColumn="0" w:lastRowFirstColumn="0" w:lastRowLastColumn="0"/>
-            <w:tcW w:w="8494" w:type="dxa"/>
-          </w:tcPr>
-          <w:p>
-            <w:r>
-              <w:t>Escenario principal:</w:t>
-            </w:r>
-            <w:r>
-              <w:br/>
-            </w:r>
-            <w:r>
-              <w:rPr>
-                <w:b w:val="0"/>
-                <w:bCs w:val="0"/>
-              </w:rPr>
-              <w:t>- 1. El sanitario/investigador abre la aplicación.</w:t>
-            </w:r>
-            <w:r>
-              <w:rPr>
-                <w:b w:val="0"/>
-                <w:bCs w:val="0"/>
-              </w:rPr>
-              <w:br/>
-              <w:t>- 2. La aplicación se inicia y carga la pantalla de bienvenida, ofreciendo al sanitario/investigador las opciones de iniciar sesión o registrarse.</w:t>
-            </w:r>
-            <w:r>
-              <w:rPr>
-                <w:b w:val="0"/>
-                <w:bCs w:val="0"/>
-              </w:rPr>
-              <w:br/>
-              <w:t>- 3. El sanitario/investigador pulsa el botón de inicio de sesión.</w:t>
-            </w:r>
-            <w:r>
-              <w:rPr>
-                <w:b w:val="0"/>
-                <w:bCs w:val="0"/>
-              </w:rPr>
-              <w:br/>
-              <w:t>- 4. La aplicación carga una pantalla con un formulario para iniciar sesión.</w:t>
-            </w:r>
-            <w:r>
-              <w:rPr>
-                <w:b w:val="0"/>
-                <w:bCs w:val="0"/>
-              </w:rPr>
-              <w:br/>
-              <w:t>- 5. El sanitario/investigador rellena el formulario con su DNI/NIF y su contraseña, datos indicados cuando se registró en la aplicación.</w:t>
-            </w:r>
-            <w:r>
-              <w:rPr>
-                <w:b w:val="0"/>
-                <w:bCs w:val="0"/>
-              </w:rPr>
-              <w:br/>
-              <w:t>- 6. La aplicación muestra una ventana de confirmación preguntando al sanitario/investigador si la información es correcta.</w:t>
-            </w:r>
-            <w:r>
-              <w:rPr>
-                <w:b w:val="0"/>
-                <w:bCs w:val="0"/>
-              </w:rPr>
-              <w:br/>
-              <w:t>- 7. El sanitario/investigador confirma que la información es correcta.</w:t>
-            </w:r>
-          </w:p>
-          <w:p>
-            <w:pPr>
-              <w:rPr>
-                <w:b w:val="0"/>
-                <w:bCs w:val="0"/>
-              </w:rPr>
-            </w:pPr>
-            <w:r>
-              <w:rPr>
-                <w:b w:val="0"/>
-                <w:bCs w:val="0"/>
-              </w:rPr>
-              <w:t>- 8. La aplicación comprueba que la información recogida se encuentra registrada en la base de datos.</w:t>
-            </w:r>
-            <w:r>
-              <w:rPr>
-                <w:b w:val="0"/>
-                <w:bCs w:val="0"/>
-              </w:rPr>
-              <w:br/>
-              <w:t>- 9. La aplicación, al confirmar que el usuario está registrado con las credenciales introducidas en el formulario, muestra un mensaje indicando que se ha iniciado sesión con éxito.</w:t>
+              <w:t>éxito.</w:t>
             </w:r>
             <w:r>
               <w:rPr>
@@ -7040,6 +7184,198 @@
                 <w:bCs w:val="0"/>
               </w:rPr>
               <w:br/>
+              <w:t>- 17. La aplicación, tras vincular el dispositivo con el smartphone, mostrará un mensaje de éxito, quedándose en la misma pantalla.</w:t>
+            </w:r>
+            <w:r>
+              <w:rPr>
+                <w:b w:val="0"/>
+                <w:bCs w:val="0"/>
+              </w:rPr>
+              <w:br/>
+              <w:t>- 18. El sanitario/investigador le dará a “Volver” en la aplicación.</w:t>
+            </w:r>
+            <w:r>
+              <w:rPr>
+                <w:b w:val="0"/>
+                <w:bCs w:val="0"/>
+              </w:rPr>
+              <w:br/>
+              <w:t>- 19. La aplicación cargará de nuevo la pantalla de “GESTIÓN DE DISPOSITIVOS”.</w:t>
+            </w:r>
+            <w:r>
+              <w:rPr>
+                <w:b w:val="0"/>
+                <w:bCs w:val="0"/>
+              </w:rPr>
+              <w:br/>
+              <w:t>- 20. El sanitario/investigador pulsará en el botón “DISPOSITIVOS VINCULADOS”.</w:t>
+            </w:r>
+            <w:r>
+              <w:rPr>
+                <w:b w:val="0"/>
+                <w:bCs w:val="0"/>
+              </w:rPr>
+              <w:br/>
+              <w:t>- 21. La aplicación cargará la pantalla de “DISPOSITIVOS VINCULADOS”, en la que se mostrarán todos aquellos dispositivos con tecnología BLE que han sido vinculados con el smartphone.</w:t>
+            </w:r>
+            <w:r>
+              <w:rPr>
+                <w:b w:val="0"/>
+                <w:bCs w:val="0"/>
+              </w:rPr>
+              <w:br/>
+              <w:t>- 22. El sanitario/investigador pulsará el botón “CONECTAR CON DISPOSITIVOS VINCULADOS”.</w:t>
+            </w:r>
+            <w:r>
+              <w:rPr>
+                <w:b w:val="0"/>
+                <w:bCs w:val="0"/>
+              </w:rPr>
+              <w:br/>
+              <w:t>- 23. La aplicación establecerá la conexión con todos los dispositivos vinculados.</w:t>
+            </w:r>
+            <w:r>
+              <w:rPr>
+                <w:b w:val="0"/>
+                <w:bCs w:val="0"/>
+              </w:rPr>
+              <w:br/>
+              <w:t>- 24. La aplicación mostrará un cuadro junto a cada dispositivo con el que haya conseguido establecer la conexión de manera exitosa en el que se podrá leer “DISPOSITIVO CONECTADO”.</w:t>
+            </w:r>
+            <w:r>
+              <w:rPr>
+                <w:b w:val="0"/>
+                <w:bCs w:val="0"/>
+              </w:rPr>
+              <w:br/>
+              <w:t>- 25. El sanitario/investigador le entregará al usuario los dispositivos con tecnología BLE que se han conectado a la aplicación, indicando cómo debe colocárselos.</w:t>
+            </w:r>
+            <w:r>
+              <w:rPr>
+                <w:b w:val="0"/>
+                <w:bCs w:val="0"/>
+              </w:rPr>
+              <w:br/>
+              <w:t>- 26. El usuario se coloca los dispositivos sobre su cuerpo siguiendo las indicaciones del sanitario/investigador.</w:t>
+            </w:r>
+            <w:r>
+              <w:rPr>
+                <w:b w:val="0"/>
+                <w:bCs w:val="0"/>
+              </w:rPr>
+              <w:br/>
+              <w:t>- 27. El sanitario/investigador le dará a “Volver” en la aplicación.</w:t>
+            </w:r>
+            <w:r>
+              <w:rPr>
+                <w:b w:val="0"/>
+                <w:bCs w:val="0"/>
+              </w:rPr>
+              <w:br/>
+              <w:t>- 28. La aplicación volverá a la pantalla “GESTIÓN DE DISPOSITIVOS”.</w:t>
+            </w:r>
+            <w:r>
+              <w:rPr>
+                <w:b w:val="0"/>
+                <w:bCs w:val="0"/>
+              </w:rPr>
+              <w:br/>
+              <w:t>- 29. El sanitario/investigador, de nuevo, le dará a “Volver” en la aplicación, para llegar a la pantalla principal de la misma.</w:t>
+            </w:r>
+            <w:r>
+              <w:rPr>
+                <w:b w:val="0"/>
+                <w:bCs w:val="0"/>
+              </w:rPr>
+              <w:br/>
+              <w:t>- 30. La aplicación cargará la pantalla principal.</w:t>
+            </w:r>
+            <w:r>
+              <w:rPr>
+                <w:b w:val="0"/>
+                <w:bCs w:val="0"/>
+              </w:rPr>
+              <w:br/>
+              <w:t>- 31. El sanitario/investigador pulsará el botón “COMENZAR MEDICIONES”.</w:t>
+            </w:r>
+            <w:r>
+              <w:rPr>
+                <w:b w:val="0"/>
+                <w:bCs w:val="0"/>
+              </w:rPr>
+              <w:br/>
+              <w:t>- 32. La aplicación carga la pantalla de visualización de las mediciones, en la que se muestra el nombre de cada señal fisiológica junto al valor obtenido en tiempo real por los sensores de los dispositivos colocados en el cuerpo del usuario.</w:t>
+            </w:r>
+            <w:r>
+              <w:rPr>
+                <w:b w:val="0"/>
+                <w:bCs w:val="0"/>
+              </w:rPr>
+              <w:br/>
+              <w:t>- 33. El sanitario/investigador, cuando considere que las pruebas o mediciones han concluido, pulsa en el botón “DETENER MEDICIONES” que se encuentra en la pantalla de visualización de las mediciones, para finalizar estas mediciones.</w:t>
+            </w:r>
+            <w:r>
+              <w:rPr>
+                <w:b w:val="0"/>
+                <w:bCs w:val="0"/>
+              </w:rPr>
+              <w:br/>
+              <w:t>- 34. La aplicación genera un resumen de las mediciones, mostrándolo en una pantalla que se carga tras detener las mediciones.</w:t>
+            </w:r>
+            <w:r>
+              <w:rPr>
+                <w:b w:val="0"/>
+                <w:bCs w:val="0"/>
+              </w:rPr>
+              <w:br/>
+              <w:t>- 35. El sanitario/investigador indica al usuario que las pruebas han terminado, que puede quitarse los dispositivos del cuerpo.</w:t>
+            </w:r>
+            <w:r>
+              <w:rPr>
+                <w:b w:val="0"/>
+                <w:bCs w:val="0"/>
+              </w:rPr>
+              <w:br/>
+              <w:t>- 36. El usuario se quita los dispositivos de su cuerpo.</w:t>
+            </w:r>
+            <w:r>
+              <w:rPr>
+                <w:b w:val="0"/>
+                <w:bCs w:val="0"/>
+              </w:rPr>
+              <w:br/>
+              <w:t>- 37. El sanitario/investigador pulsa el botón “GUARDAR DATOS” de la pantalla en la que se muestra el resumen de las mediciones realizadas.</w:t>
+            </w:r>
+            <w:r>
+              <w:rPr>
+                <w:b w:val="0"/>
+                <w:bCs w:val="0"/>
+              </w:rPr>
+              <w:br/>
+              <w:t>- 38. La aplicación muestra un mensaje de confirmación en el que se solicita el DNI/NIF del usuario al que se le han realizado las pruebas.</w:t>
+            </w:r>
+            <w:r>
+              <w:rPr>
+                <w:b w:val="0"/>
+                <w:bCs w:val="0"/>
+              </w:rPr>
+              <w:br/>
+              <w:t>- 39. El sanitario/investigador solicita el DNI/NIF al usuario.</w:t>
+            </w:r>
+            <w:r>
+              <w:rPr>
+                <w:b w:val="0"/>
+                <w:bCs w:val="0"/>
+              </w:rPr>
+              <w:br/>
+              <w:t>- 40. El usuario le indica el DNI/NIF al sanitario/investigador.</w:t>
+            </w:r>
+            <w:r>
+              <w:rPr>
+                <w:b w:val="0"/>
+                <w:bCs w:val="0"/>
+              </w:rPr>
+              <w:br/>
             </w:r>
             <w:r>
               <w:rPr>
@@ -7047,198 +7383,6 @@
                 <w:bCs w:val="0"/>
               </w:rPr>
               <w:lastRenderedPageBreak/>
-              <w:t>- 17. La aplicación, tras vincular el dispositivo con el smartphone, mostrará un mensaje de éxito, quedándose en la misma pantalla.</w:t>
-            </w:r>
-            <w:r>
-              <w:rPr>
-                <w:b w:val="0"/>
-                <w:bCs w:val="0"/>
-              </w:rPr>
-              <w:br/>
-              <w:t>- 18. El sanitario/investigador le dará a “Volver” en la aplicación.</w:t>
-            </w:r>
-            <w:r>
-              <w:rPr>
-                <w:b w:val="0"/>
-                <w:bCs w:val="0"/>
-              </w:rPr>
-              <w:br/>
-              <w:t>- 19. La aplicación cargará de nuevo la pantalla de “GESTIÓN DE DISPOSITIVOS”.</w:t>
-            </w:r>
-            <w:r>
-              <w:rPr>
-                <w:b w:val="0"/>
-                <w:bCs w:val="0"/>
-              </w:rPr>
-              <w:br/>
-              <w:t>- 20. El sanitario/investigador pulsará en el botón “DISPOSITIVOS VINCULADOS”.</w:t>
-            </w:r>
-            <w:r>
-              <w:rPr>
-                <w:b w:val="0"/>
-                <w:bCs w:val="0"/>
-              </w:rPr>
-              <w:br/>
-              <w:t>- 21. La aplicación cargará la pantalla de “DISPOSITIVOS VINCULADOS”, en la que se mostrarán todos aquellos dispositivos con tecnología BLE que han sido vinculados con el smartphone.</w:t>
-            </w:r>
-            <w:r>
-              <w:rPr>
-                <w:b w:val="0"/>
-                <w:bCs w:val="0"/>
-              </w:rPr>
-              <w:br/>
-              <w:t>- 22. El sanitario/investigador pulsará el botón “CONECTAR CON DISPOSITIVOS VINCULADOS”.</w:t>
-            </w:r>
-            <w:r>
-              <w:rPr>
-                <w:b w:val="0"/>
-                <w:bCs w:val="0"/>
-              </w:rPr>
-              <w:br/>
-              <w:t>- 23. La aplicación establecerá la conexión con todos los dispositivos vinculados.</w:t>
-            </w:r>
-            <w:r>
-              <w:rPr>
-                <w:b w:val="0"/>
-                <w:bCs w:val="0"/>
-              </w:rPr>
-              <w:br/>
-              <w:t>- 24. La aplicación mostrará un cuadro junto a cada dispositivo con el que haya conseguido establecer la conexión de manera exitosa en el que se podrá leer “DISPOSITIVO CONECTADO”.</w:t>
-            </w:r>
-            <w:r>
-              <w:rPr>
-                <w:b w:val="0"/>
-                <w:bCs w:val="0"/>
-              </w:rPr>
-              <w:br/>
-              <w:t>- 25. El sanitario/investigador le entregará al usuario los dispositivos con tecnología BLE que se han conectado a la aplicación, indicando cómo debe colocárselos.</w:t>
-            </w:r>
-            <w:r>
-              <w:rPr>
-                <w:b w:val="0"/>
-                <w:bCs w:val="0"/>
-              </w:rPr>
-              <w:br/>
-              <w:t>- 26. El usuario se coloca los dispositivos sobre su cuerpo siguiendo las indicaciones del sanitario/investigador.</w:t>
-            </w:r>
-            <w:r>
-              <w:rPr>
-                <w:b w:val="0"/>
-                <w:bCs w:val="0"/>
-              </w:rPr>
-              <w:br/>
-              <w:t>- 27. El sanitario/investigador le dará a “Volver” en la aplicación.</w:t>
-            </w:r>
-            <w:r>
-              <w:rPr>
-                <w:b w:val="0"/>
-                <w:bCs w:val="0"/>
-              </w:rPr>
-              <w:br/>
-              <w:t>- 28. La aplicación volverá a la pantalla “GESTIÓN DE DISPOSITIVOS”.</w:t>
-            </w:r>
-            <w:r>
-              <w:rPr>
-                <w:b w:val="0"/>
-                <w:bCs w:val="0"/>
-              </w:rPr>
-              <w:br/>
-              <w:t>- 29. El sanitario/investigador, de nuevo, le dará a “Volver” en la aplicación, para llegar a la pantalla principal de la misma.</w:t>
-            </w:r>
-            <w:r>
-              <w:rPr>
-                <w:b w:val="0"/>
-                <w:bCs w:val="0"/>
-              </w:rPr>
-              <w:br/>
-              <w:t>- 30. La aplicación cargará la pantalla principal.</w:t>
-            </w:r>
-            <w:r>
-              <w:rPr>
-                <w:b w:val="0"/>
-                <w:bCs w:val="0"/>
-              </w:rPr>
-              <w:br/>
-              <w:t>- 31. El sanitario/investigador pulsará el botón “COMENZAR MEDICIONES”.</w:t>
-            </w:r>
-            <w:r>
-              <w:rPr>
-                <w:b w:val="0"/>
-                <w:bCs w:val="0"/>
-              </w:rPr>
-              <w:br/>
-              <w:t>- 32. La aplicación carga la pantalla de visualización de las mediciones, en la que se muestra el nombre de cada señal fisiológica junto al valor obtenido en tiempo real por los sensores de los dispositivos colocados en el cuerpo del usuario.</w:t>
-            </w:r>
-            <w:r>
-              <w:rPr>
-                <w:b w:val="0"/>
-                <w:bCs w:val="0"/>
-              </w:rPr>
-              <w:br/>
-              <w:t>- 33. El sanitario/investigador, cuando considere que las pruebas o mediciones han concluido, pulsa en el botón “DETENER MEDICIONES” que se encuentra en la pantalla de visualización de las mediciones, para finalizar estas mediciones.</w:t>
-            </w:r>
-            <w:r>
-              <w:rPr>
-                <w:b w:val="0"/>
-                <w:bCs w:val="0"/>
-              </w:rPr>
-              <w:br/>
-              <w:t>- 34. La aplicación genera un resumen de las mediciones, mostrándolo en una pantalla que se carga tras detener las mediciones.</w:t>
-            </w:r>
-            <w:r>
-              <w:rPr>
-                <w:b w:val="0"/>
-                <w:bCs w:val="0"/>
-              </w:rPr>
-              <w:br/>
-              <w:t>- 35. El sanitario/investigador indica al usuario que las pruebas han terminado, que puede quitarse los dispositivos del cuerpo.</w:t>
-            </w:r>
-            <w:r>
-              <w:rPr>
-                <w:b w:val="0"/>
-                <w:bCs w:val="0"/>
-              </w:rPr>
-              <w:br/>
-              <w:t>- 36. El usuario se quita los dispositivos de su cuerpo.</w:t>
-            </w:r>
-            <w:r>
-              <w:rPr>
-                <w:b w:val="0"/>
-                <w:bCs w:val="0"/>
-              </w:rPr>
-              <w:br/>
-              <w:t>- 37. El sanitario/investigador pulsa el botón “GUARDAR DATOS” de la pantalla en la que se muestra el resumen de las mediciones realizadas.</w:t>
-            </w:r>
-            <w:r>
-              <w:rPr>
-                <w:b w:val="0"/>
-                <w:bCs w:val="0"/>
-              </w:rPr>
-              <w:br/>
-              <w:t>- 38. La aplicación muestra un mensaje de confirmación en el que se solicita el DNI/NIF del usuario al que se le han realizado las pruebas.</w:t>
-            </w:r>
-            <w:r>
-              <w:rPr>
-                <w:b w:val="0"/>
-                <w:bCs w:val="0"/>
-              </w:rPr>
-              <w:br/>
-              <w:t>- 39. El sanitario/investigador solicita el DNI/NIF al usuario.</w:t>
-            </w:r>
-            <w:r>
-              <w:rPr>
-                <w:b w:val="0"/>
-                <w:bCs w:val="0"/>
-              </w:rPr>
-              <w:br/>
-              <w:t>- 40. El usuario le indica el DNI/NIF al sanitario/investigador.</w:t>
-            </w:r>
-            <w:r>
-              <w:rPr>
-                <w:b w:val="0"/>
-                <w:bCs w:val="0"/>
-              </w:rPr>
-              <w:br/>
               <w:t>- 41. El sanitario/investigador introduce el DNI/NIF del usuario en la ventana de confirmación.</w:t>
             </w:r>
             <w:r>
@@ -7320,15 +7464,7 @@
                 <w:b w:val="0"/>
                 <w:bCs w:val="0"/>
               </w:rPr>
-              <w:t xml:space="preserve">Se va a suponer que el inicio de sesión ha sido exitoso por parte del sanitario/investigador, </w:t>
-            </w:r>
-            <w:r>
-              <w:rPr>
-                <w:b w:val="0"/>
-                <w:bCs w:val="0"/>
-              </w:rPr>
-              <w:lastRenderedPageBreak/>
-              <w:t xml:space="preserve">los dispositivos están conectados y las mediciones se han realizado correctamente. </w:t>
+              <w:t xml:space="preserve">Se va a suponer que el inicio de sesión ha sido exitoso por parte del sanitario/investigador, los dispositivos están conectados y las mediciones se han realizado correctamente. </w:t>
             </w:r>
             <w:r>
               <w:rPr>
@@ -7495,7 +7631,6 @@
               </w:rPr>
             </w:pPr>
             <w:r>
-              <w:lastRenderedPageBreak/>
               <w:t xml:space="preserve">Observaciones: </w:t>
             </w:r>
             <w:r>
@@ -7715,6 +7850,7 @@
               </w:rPr>
             </w:pPr>
             <w:r>
+              <w:lastRenderedPageBreak/>
               <w:t xml:space="preserve">Actores: </w:t>
             </w:r>
             <w:r>
@@ -7845,13 +7981,6 @@
                 <w:bCs w:val="0"/>
               </w:rPr>
               <w:br/>
-            </w:r>
-            <w:r>
-              <w:rPr>
-                <w:b w:val="0"/>
-                <w:bCs w:val="0"/>
-              </w:rPr>
-              <w:lastRenderedPageBreak/>
               <w:t>- 3. El sanitario/investigador pulsa el botón de inicio de sesión.</w:t>
             </w:r>
             <w:r>
@@ -8000,7 +8129,6 @@
               </w:rPr>
             </w:pPr>
             <w:r>
-              <w:lastRenderedPageBreak/>
               <w:t>Alternativas:</w:t>
             </w:r>
             <w:r>
@@ -8097,7 +8225,15 @@
                 <w:bCs w:val="0"/>
               </w:rPr>
               <w:br/>
-              <w:t>- 18. La aplicación no consigue conectarse a la base de datos. Por ello, muestra un mensaje de error al sanitario/investigador indicando que la base de datos no se encuentra disponible en ese momento, que lo intente más tarde. La aplicación se mantiene en la pantalla donde se debe introducir el DNI/NIF del usuario.</w:t>
+              <w:t xml:space="preserve">- 18. La aplicación no consigue conectarse a la base de datos. Por ello, muestra un mensaje de error al sanitario/investigador indicando que la base de datos no se encuentra disponible en ese momento, que lo intente más tarde. La aplicación se mantiene en la pantalla donde </w:t>
+            </w:r>
+            <w:r>
+              <w:rPr>
+                <w:b w:val="0"/>
+                <w:bCs w:val="0"/>
+              </w:rPr>
+              <w:lastRenderedPageBreak/>
+              <w:t>se debe introducir el DNI/NIF del usuario.</w:t>
             </w:r>
             <w:r>
               <w:rPr>
@@ -8186,6 +8322,7 @@
               </w:rPr>
             </w:pPr>
             <w:r>
+              <w:lastRenderedPageBreak/>
               <w:t xml:space="preserve">Observaciones: </w:t>
             </w:r>
             <w:r>
@@ -8212,7 +8349,6 @@
               </w:rPr>
             </w:pPr>
             <w:r>
-              <w:lastRenderedPageBreak/>
               <w:t>Requisitos no funcionales:</w:t>
             </w:r>
             <w:r>
@@ -8610,6 +8746,13 @@
                 <w:bCs w:val="0"/>
               </w:rPr>
               <w:br/>
+            </w:r>
+            <w:r>
+              <w:rPr>
+                <w:b w:val="0"/>
+                <w:bCs w:val="0"/>
+              </w:rPr>
+              <w:lastRenderedPageBreak/>
               <w:t>- 6. La aplicación muestra una ventana de confirmación preguntando al sanitario/investigador si la información es correcta.</w:t>
             </w:r>
             <w:r>
@@ -8675,7 +8818,6 @@
                 <w:b w:val="0"/>
                 <w:bCs w:val="0"/>
               </w:rPr>
-              <w:lastRenderedPageBreak/>
               <w:t>- 13. El sanitario/investigador solicita al usuario su DNI/NIF.</w:t>
             </w:r>
             <w:r>
@@ -9089,6 +9231,13 @@
                 <w:bCs w:val="0"/>
               </w:rPr>
               <w:br/>
+            </w:r>
+            <w:r>
+              <w:rPr>
+                <w:b w:val="0"/>
+                <w:bCs w:val="0"/>
+              </w:rPr>
+              <w:lastRenderedPageBreak/>
               <w:t>- 1</w:t>
             </w:r>
             <w:r>
@@ -9622,6 +9771,7 @@
                 <w:b w:val="0"/>
                 <w:bCs w:val="0"/>
               </w:rPr>
+              <w:lastRenderedPageBreak/>
               <w:t>- 8. La aplicación comprueba que la información recogida se encuentra registrada en la base de datos.</w:t>
             </w:r>
             <w:r>
@@ -9680,7 +9830,6 @@
                 <w:b w:val="0"/>
                 <w:bCs w:val="0"/>
               </w:rPr>
-              <w:lastRenderedPageBreak/>
               <w:t>- 15. El sanitario/investigador pulsará sobre un dispositivo con tecnología Bluetooth para vincularlo al smartphone.</w:t>
             </w:r>
             <w:r>
@@ -10001,6 +10150,7 @@
               </w:rPr>
             </w:pPr>
             <w:r>
+              <w:lastRenderedPageBreak/>
               <w:t xml:space="preserve">Observaciones: </w:t>
             </w:r>
             <w:r>
@@ -10112,316 +10262,322 @@
               </w:rPr>
             </w:pPr>
             <w:r>
+              <w:t xml:space="preserve">Dependencias: </w:t>
+            </w:r>
+            <w:r>
+              <w:br/>
+            </w:r>
+            <w:r>
+              <w:rPr>
+                <w:b w:val="0"/>
+                <w:bCs w:val="0"/>
+              </w:rPr>
+              <w:t>- CU-01.</w:t>
+            </w:r>
+            <w:r>
+              <w:rPr>
+                <w:b w:val="0"/>
+                <w:bCs w:val="0"/>
+              </w:rPr>
+              <w:br/>
+            </w:r>
+            <w:r>
+              <w:rPr>
+                <w:b w:val="0"/>
+                <w:bCs w:val="0"/>
+              </w:rPr>
+              <w:t>- CU-02.</w:t>
+            </w:r>
+            <w:r>
+              <w:rPr>
+                <w:b w:val="0"/>
+                <w:bCs w:val="0"/>
+              </w:rPr>
+              <w:br/>
+              <w:t>- CU-04.</w:t>
+            </w:r>
+            <w:r>
+              <w:rPr>
+                <w:b w:val="0"/>
+                <w:bCs w:val="0"/>
+              </w:rPr>
+              <w:br/>
+              <w:t>- CU-05.</w:t>
+            </w:r>
+          </w:p>
+        </w:tc>
+      </w:tr>
+      <w:tr>
+        <w:tc>
+          <w:tcPr>
+            <w:cnfStyle w:val="001000000000" w:firstRow="0" w:lastRow="0" w:firstColumn="1" w:lastColumn="0" w:oddVBand="0" w:evenVBand="0" w:oddHBand="0" w:evenHBand="0" w:firstRowFirstColumn="0" w:firstRowLastColumn="0" w:lastRowFirstColumn="0" w:lastRowLastColumn="0"/>
+            <w:tcW w:w="8494" w:type="dxa"/>
+          </w:tcPr>
+          <w:p>
+            <w:pPr>
+              <w:rPr>
+                <w:b w:val="0"/>
+                <w:bCs w:val="0"/>
+              </w:rPr>
+            </w:pPr>
+            <w:r>
+              <w:t xml:space="preserve">Actores: </w:t>
+            </w:r>
+            <w:r>
+              <w:br/>
+              <w:t xml:space="preserve">- </w:t>
+            </w:r>
+            <w:r>
+              <w:rPr>
+                <w:b w:val="0"/>
+                <w:bCs w:val="0"/>
+              </w:rPr>
+              <w:t>Sanitario/investigador</w:t>
+            </w:r>
+          </w:p>
+        </w:tc>
+      </w:tr>
+      <w:tr>
+        <w:tc>
+          <w:tcPr>
+            <w:cnfStyle w:val="001000000000" w:firstRow="0" w:lastRow="0" w:firstColumn="1" w:lastColumn="0" w:oddVBand="0" w:evenVBand="0" w:oddHBand="0" w:evenHBand="0" w:firstRowFirstColumn="0" w:firstRowLastColumn="0" w:lastRowFirstColumn="0" w:lastRowLastColumn="0"/>
+            <w:tcW w:w="8494" w:type="dxa"/>
+          </w:tcPr>
+          <w:p>
+            <w:pPr>
+              <w:rPr>
+                <w:b w:val="0"/>
+                <w:bCs w:val="0"/>
+              </w:rPr>
+            </w:pPr>
+            <w:r>
+              <w:t xml:space="preserve">Precondiciones: </w:t>
+            </w:r>
+            <w:r>
+              <w:br/>
+            </w:r>
+            <w:r>
+              <w:rPr>
+                <w:b w:val="0"/>
+                <w:bCs w:val="0"/>
+              </w:rPr>
+              <w:t>- El sanitario/investigador debe estar registrado en el sistema.</w:t>
+            </w:r>
+            <w:r>
+              <w:rPr>
+                <w:b w:val="0"/>
+                <w:bCs w:val="0"/>
+              </w:rPr>
+              <w:br/>
+              <w:t>- Se deben haber buscado los dispositivos Bluetooth.</w:t>
+            </w:r>
+            <w:r>
+              <w:rPr>
+                <w:b w:val="0"/>
+                <w:bCs w:val="0"/>
+              </w:rPr>
+              <w:br/>
+              <w:t>- Los dispositivos Bluetooth deben estar vinculados.</w:t>
+            </w:r>
+          </w:p>
+        </w:tc>
+      </w:tr>
+      <w:tr>
+        <w:tc>
+          <w:tcPr>
+            <w:cnfStyle w:val="001000000000" w:firstRow="0" w:lastRow="0" w:firstColumn="1" w:lastColumn="0" w:oddVBand="0" w:evenVBand="0" w:oddHBand="0" w:evenHBand="0" w:firstRowFirstColumn="0" w:firstRowLastColumn="0" w:lastRowFirstColumn="0" w:lastRowLastColumn="0"/>
+            <w:tcW w:w="8494" w:type="dxa"/>
+          </w:tcPr>
+          <w:p>
+            <w:pPr>
+              <w:rPr>
+                <w:b w:val="0"/>
+                <w:bCs w:val="0"/>
+              </w:rPr>
+            </w:pPr>
+            <w:r>
+              <w:t xml:space="preserve">Postcondiciones: </w:t>
+            </w:r>
+            <w:r>
+              <w:rPr>
+                <w:b w:val="0"/>
+                <w:bCs w:val="0"/>
+              </w:rPr>
+              <w:t>-</w:t>
+            </w:r>
+          </w:p>
+        </w:tc>
+      </w:tr>
+      <w:tr>
+        <w:tc>
+          <w:tcPr>
+            <w:cnfStyle w:val="001000000000" w:firstRow="0" w:lastRow="0" w:firstColumn="1" w:lastColumn="0" w:oddVBand="0" w:evenVBand="0" w:oddHBand="0" w:evenHBand="0" w:firstRowFirstColumn="0" w:firstRowLastColumn="0" w:lastRowFirstColumn="0" w:lastRowLastColumn="0"/>
+            <w:tcW w:w="8494" w:type="dxa"/>
+          </w:tcPr>
+          <w:p>
+            <w:r>
+              <w:t>Escenario principal:</w:t>
+            </w:r>
+            <w:r>
+              <w:br/>
+            </w:r>
+            <w:r>
+              <w:rPr>
+                <w:b w:val="0"/>
+                <w:bCs w:val="0"/>
+              </w:rPr>
+              <w:t>- 1. El sanitario/investigador abre la aplicación.</w:t>
+            </w:r>
+            <w:r>
+              <w:rPr>
+                <w:b w:val="0"/>
+                <w:bCs w:val="0"/>
+              </w:rPr>
+              <w:br/>
+              <w:t>- 2. La aplicación se inicia y carga la pantalla de bienvenida, ofreciendo al sanitario/investigador las opciones de iniciar sesión o registrarse.</w:t>
+            </w:r>
+            <w:r>
+              <w:rPr>
+                <w:b w:val="0"/>
+                <w:bCs w:val="0"/>
+              </w:rPr>
+              <w:br/>
+              <w:t>- 3. El sanitario/investigador pulsa el botón de inicio de sesión.</w:t>
+            </w:r>
+            <w:r>
+              <w:rPr>
+                <w:b w:val="0"/>
+                <w:bCs w:val="0"/>
+              </w:rPr>
+              <w:br/>
+              <w:t>- 4. La aplicación carga una pantalla con un formulario para iniciar sesión.</w:t>
+            </w:r>
+            <w:r>
+              <w:rPr>
+                <w:b w:val="0"/>
+                <w:bCs w:val="0"/>
+              </w:rPr>
+              <w:br/>
+              <w:t>- 5. El sanitario/investigador rellena el formulario con su DNI/NIF y su contraseña, datos indicados cuando se registró en la aplicación.</w:t>
+            </w:r>
+            <w:r>
+              <w:rPr>
+                <w:b w:val="0"/>
+                <w:bCs w:val="0"/>
+              </w:rPr>
+              <w:br/>
+              <w:t>- 6. La aplicación muestra una ventana de confirmación preguntando al sanitario/investigador si la información es correcta.</w:t>
+            </w:r>
+            <w:r>
+              <w:rPr>
+                <w:b w:val="0"/>
+                <w:bCs w:val="0"/>
+              </w:rPr>
+              <w:br/>
+              <w:t>- 7. El sanitario/investigador confirma que la información es correcta.</w:t>
+            </w:r>
+          </w:p>
+          <w:p>
+            <w:pPr>
+              <w:rPr>
+                <w:b w:val="0"/>
+                <w:bCs w:val="0"/>
+              </w:rPr>
+            </w:pPr>
+            <w:r>
+              <w:rPr>
+                <w:b w:val="0"/>
+                <w:bCs w:val="0"/>
+              </w:rPr>
+              <w:t>- 8. La aplicación comprueba que la información recogida se encuentra registrada en la base de datos.</w:t>
+            </w:r>
+            <w:r>
+              <w:rPr>
+                <w:b w:val="0"/>
+                <w:bCs w:val="0"/>
+              </w:rPr>
+              <w:br/>
+              <w:t>- 9. La aplicación, al confirmar que el usuario está registrado con las credenciales introducidas en el formulario, muestra un mensaje indicando que se ha iniciado sesión con éxito.</w:t>
+            </w:r>
+            <w:r>
+              <w:rPr>
+                <w:b w:val="0"/>
+                <w:bCs w:val="0"/>
+              </w:rPr>
+              <w:br/>
+              <w:t>- 10. La aplicación abre la pantalla principal, donde se podrá usar el sistema al completo.</w:t>
+            </w:r>
+            <w:r>
+              <w:rPr>
+                <w:b w:val="0"/>
+                <w:bCs w:val="0"/>
+              </w:rPr>
+              <w:br/>
+              <w:t>- 11. El sanitario/investigador pulsa el botón “GESTIÓN DE DISPOSITIVOS” localizado en la pantalla principal de la aplicación.</w:t>
+            </w:r>
+            <w:r>
+              <w:rPr>
+                <w:b w:val="0"/>
+                <w:bCs w:val="0"/>
+              </w:rPr>
+              <w:br/>
+              <w:t>- 12. La aplicación carga la pantalla de gestión de dispositivos.</w:t>
+            </w:r>
+            <w:r>
+              <w:rPr>
+                <w:b w:val="0"/>
+                <w:bCs w:val="0"/>
+              </w:rPr>
+              <w:br/>
+              <w:t>- 13. El sanitario/investigador pulsa el botón “BÚSQUEDA DE DISPOSITIVOS”.</w:t>
+            </w:r>
+            <w:r>
+              <w:rPr>
+                <w:b w:val="0"/>
+                <w:bCs w:val="0"/>
+              </w:rPr>
+              <w:br/>
+              <w:t>- 14. La aplicación carga una pantalla donde irán apareciendo los dispositivos cercanos que utilizan la tecnología BLE mediante un escaneo que realizará el smartphone.</w:t>
+            </w:r>
+            <w:r>
+              <w:br/>
+            </w:r>
+            <w:r>
+              <w:rPr>
+                <w:b w:val="0"/>
+                <w:bCs w:val="0"/>
+              </w:rPr>
+              <w:t>- 15. El sanitario/investigador pulsará sobre un dispositivo con tecnología Bluetooth para vincularlo al smartphone.</w:t>
+            </w:r>
+            <w:r>
+              <w:rPr>
+                <w:b w:val="0"/>
+                <w:bCs w:val="0"/>
+              </w:rPr>
+              <w:br/>
+              <w:t>- 16. La aplicación vinculará el dispositivo en cuestión con el smartphone.</w:t>
+            </w:r>
+            <w:r>
+              <w:rPr>
+                <w:b w:val="0"/>
+                <w:bCs w:val="0"/>
+              </w:rPr>
+              <w:br/>
+              <w:t>- 17. La aplicación, tras vincular el dispositivo con el smartphone, mostrará un mensaje de éxito, quedándose en la misma pantalla.</w:t>
+            </w:r>
+            <w:r>
+              <w:rPr>
+                <w:b w:val="0"/>
+                <w:bCs w:val="0"/>
+              </w:rPr>
+              <w:br/>
+            </w:r>
+            <w:r>
+              <w:rPr>
+                <w:b w:val="0"/>
+                <w:bCs w:val="0"/>
+              </w:rPr>
               <w:lastRenderedPageBreak/>
-              <w:t xml:space="preserve">Dependencias: </w:t>
-            </w:r>
-            <w:r>
-              <w:br/>
-            </w:r>
-            <w:r>
-              <w:rPr>
-                <w:b w:val="0"/>
-                <w:bCs w:val="0"/>
-              </w:rPr>
-              <w:t>- CU-01.</w:t>
-            </w:r>
-            <w:r>
-              <w:rPr>
-                <w:b w:val="0"/>
-                <w:bCs w:val="0"/>
-              </w:rPr>
-              <w:br/>
-            </w:r>
-            <w:r>
-              <w:rPr>
-                <w:b w:val="0"/>
-                <w:bCs w:val="0"/>
-              </w:rPr>
-              <w:t>- CU-02.</w:t>
-            </w:r>
-            <w:r>
-              <w:rPr>
-                <w:b w:val="0"/>
-                <w:bCs w:val="0"/>
-              </w:rPr>
-              <w:br/>
-              <w:t>- CU-04.</w:t>
-            </w:r>
-            <w:r>
-              <w:rPr>
-                <w:b w:val="0"/>
-                <w:bCs w:val="0"/>
-              </w:rPr>
-              <w:br/>
-              <w:t>- CU-05.</w:t>
-            </w:r>
-          </w:p>
-        </w:tc>
-      </w:tr>
-      <w:tr>
-        <w:tc>
-          <w:tcPr>
-            <w:cnfStyle w:val="001000000000" w:firstRow="0" w:lastRow="0" w:firstColumn="1" w:lastColumn="0" w:oddVBand="0" w:evenVBand="0" w:oddHBand="0" w:evenHBand="0" w:firstRowFirstColumn="0" w:firstRowLastColumn="0" w:lastRowFirstColumn="0" w:lastRowLastColumn="0"/>
-            <w:tcW w:w="8494" w:type="dxa"/>
-          </w:tcPr>
-          <w:p>
-            <w:pPr>
-              <w:rPr>
-                <w:b w:val="0"/>
-                <w:bCs w:val="0"/>
-              </w:rPr>
-            </w:pPr>
-            <w:r>
-              <w:t xml:space="preserve">Actores: </w:t>
-            </w:r>
-            <w:r>
-              <w:br/>
-              <w:t xml:space="preserve">- </w:t>
-            </w:r>
-            <w:r>
-              <w:rPr>
-                <w:b w:val="0"/>
-                <w:bCs w:val="0"/>
-              </w:rPr>
-              <w:t>Sanitario/investigador</w:t>
-            </w:r>
-          </w:p>
-        </w:tc>
-      </w:tr>
-      <w:tr>
-        <w:tc>
-          <w:tcPr>
-            <w:cnfStyle w:val="001000000000" w:firstRow="0" w:lastRow="0" w:firstColumn="1" w:lastColumn="0" w:oddVBand="0" w:evenVBand="0" w:oddHBand="0" w:evenHBand="0" w:firstRowFirstColumn="0" w:firstRowLastColumn="0" w:lastRowFirstColumn="0" w:lastRowLastColumn="0"/>
-            <w:tcW w:w="8494" w:type="dxa"/>
-          </w:tcPr>
-          <w:p>
-            <w:pPr>
-              <w:rPr>
-                <w:b w:val="0"/>
-                <w:bCs w:val="0"/>
-              </w:rPr>
-            </w:pPr>
-            <w:r>
-              <w:t xml:space="preserve">Precondiciones: </w:t>
-            </w:r>
-            <w:r>
-              <w:br/>
-            </w:r>
-            <w:r>
-              <w:rPr>
-                <w:b w:val="0"/>
-                <w:bCs w:val="0"/>
-              </w:rPr>
-              <w:t>- El sanitario/investigador debe estar registrado en el sistema.</w:t>
-            </w:r>
-            <w:r>
-              <w:rPr>
-                <w:b w:val="0"/>
-                <w:bCs w:val="0"/>
-              </w:rPr>
-              <w:br/>
-              <w:t>- Se deben haber buscado los dispositivos Bluetooth.</w:t>
-            </w:r>
-            <w:r>
-              <w:rPr>
-                <w:b w:val="0"/>
-                <w:bCs w:val="0"/>
-              </w:rPr>
-              <w:br/>
-              <w:t>- Los dispositivos Bluetooth deben estar vinculados.</w:t>
-            </w:r>
-          </w:p>
-        </w:tc>
-      </w:tr>
-      <w:tr>
-        <w:tc>
-          <w:tcPr>
-            <w:cnfStyle w:val="001000000000" w:firstRow="0" w:lastRow="0" w:firstColumn="1" w:lastColumn="0" w:oddVBand="0" w:evenVBand="0" w:oddHBand="0" w:evenHBand="0" w:firstRowFirstColumn="0" w:firstRowLastColumn="0" w:lastRowFirstColumn="0" w:lastRowLastColumn="0"/>
-            <w:tcW w:w="8494" w:type="dxa"/>
-          </w:tcPr>
-          <w:p>
-            <w:pPr>
-              <w:rPr>
-                <w:b w:val="0"/>
-                <w:bCs w:val="0"/>
-              </w:rPr>
-            </w:pPr>
-            <w:r>
-              <w:t xml:space="preserve">Postcondiciones: </w:t>
-            </w:r>
-            <w:r>
-              <w:rPr>
-                <w:b w:val="0"/>
-                <w:bCs w:val="0"/>
-              </w:rPr>
-              <w:t>-</w:t>
-            </w:r>
-          </w:p>
-        </w:tc>
-      </w:tr>
-      <w:tr>
-        <w:tc>
-          <w:tcPr>
-            <w:cnfStyle w:val="001000000000" w:firstRow="0" w:lastRow="0" w:firstColumn="1" w:lastColumn="0" w:oddVBand="0" w:evenVBand="0" w:oddHBand="0" w:evenHBand="0" w:firstRowFirstColumn="0" w:firstRowLastColumn="0" w:lastRowFirstColumn="0" w:lastRowLastColumn="0"/>
-            <w:tcW w:w="8494" w:type="dxa"/>
-          </w:tcPr>
-          <w:p>
-            <w:r>
-              <w:t>Escenario principal:</w:t>
-            </w:r>
-            <w:r>
-              <w:br/>
-            </w:r>
-            <w:r>
-              <w:rPr>
-                <w:b w:val="0"/>
-                <w:bCs w:val="0"/>
-              </w:rPr>
-              <w:t>- 1. El sanitario/investigador abre la aplicación.</w:t>
-            </w:r>
-            <w:r>
-              <w:rPr>
-                <w:b w:val="0"/>
-                <w:bCs w:val="0"/>
-              </w:rPr>
-              <w:br/>
-              <w:t>- 2. La aplicación se inicia y carga la pantalla de bienvenida, ofreciendo al sanitario/investigador las opciones de iniciar sesión o registrarse.</w:t>
-            </w:r>
-            <w:r>
-              <w:rPr>
-                <w:b w:val="0"/>
-                <w:bCs w:val="0"/>
-              </w:rPr>
-              <w:br/>
-              <w:t>- 3. El sanitario/investigador pulsa el botón de inicio de sesión.</w:t>
-            </w:r>
-            <w:r>
-              <w:rPr>
-                <w:b w:val="0"/>
-                <w:bCs w:val="0"/>
-              </w:rPr>
-              <w:br/>
-              <w:t>- 4. La aplicación carga una pantalla con un formulario para iniciar sesión.</w:t>
-            </w:r>
-            <w:r>
-              <w:rPr>
-                <w:b w:val="0"/>
-                <w:bCs w:val="0"/>
-              </w:rPr>
-              <w:br/>
-              <w:t>- 5. El sanitario/investigador rellena el formulario con su DNI/NIF y su contraseña, datos indicados cuando se registró en la aplicación.</w:t>
-            </w:r>
-            <w:r>
-              <w:rPr>
-                <w:b w:val="0"/>
-                <w:bCs w:val="0"/>
-              </w:rPr>
-              <w:br/>
-              <w:t>- 6. La aplicación muestra una ventana de confirmación preguntando al sanitario/investigador si la información es correcta.</w:t>
-            </w:r>
-            <w:r>
-              <w:rPr>
-                <w:b w:val="0"/>
-                <w:bCs w:val="0"/>
-              </w:rPr>
-              <w:br/>
-              <w:t>- 7. El sanitario/investigador confirma que la información es correcta.</w:t>
-            </w:r>
-          </w:p>
-          <w:p>
-            <w:pPr>
-              <w:rPr>
-                <w:b w:val="0"/>
-                <w:bCs w:val="0"/>
-              </w:rPr>
-            </w:pPr>
-            <w:r>
-              <w:rPr>
-                <w:b w:val="0"/>
-                <w:bCs w:val="0"/>
-              </w:rPr>
-              <w:t>- 8. La aplicación comprueba que la información recogida se encuentra registrada en la base de datos.</w:t>
-            </w:r>
-            <w:r>
-              <w:rPr>
-                <w:b w:val="0"/>
-                <w:bCs w:val="0"/>
-              </w:rPr>
-              <w:br/>
-              <w:t>- 9. La aplicación, al confirmar que el usuario está registrado con las credenciales introducidas en el formulario, muestra un mensaje indicando que se ha iniciado sesión con éxito.</w:t>
-            </w:r>
-            <w:r>
-              <w:rPr>
-                <w:b w:val="0"/>
-                <w:bCs w:val="0"/>
-              </w:rPr>
-              <w:br/>
-              <w:t>- 10. La aplicación abre la pantalla principal, donde se podrá usar el sistema al completo.</w:t>
-            </w:r>
-            <w:r>
-              <w:rPr>
-                <w:b w:val="0"/>
-                <w:bCs w:val="0"/>
-              </w:rPr>
-              <w:br/>
-              <w:t>- 11. El sanitario/investigador pulsa el botón “GESTIÓN DE DISPOSITIVOS” localizado en la pantalla principal de la aplicación.</w:t>
-            </w:r>
-            <w:r>
-              <w:rPr>
-                <w:b w:val="0"/>
-                <w:bCs w:val="0"/>
-              </w:rPr>
-              <w:br/>
-              <w:t>- 12. La aplicación carga la pantalla de gestión de dispositivos.</w:t>
-            </w:r>
-            <w:r>
-              <w:rPr>
-                <w:b w:val="0"/>
-                <w:bCs w:val="0"/>
-              </w:rPr>
-              <w:br/>
-              <w:t>- 13. El sanitario/investigador pulsa el botón “BÚSQUEDA DE DISPOSITIVOS”.</w:t>
-            </w:r>
-            <w:r>
-              <w:rPr>
-                <w:b w:val="0"/>
-                <w:bCs w:val="0"/>
-              </w:rPr>
-              <w:br/>
-              <w:t>- 14. La aplicación carga una pantalla donde irán apareciendo los dispositivos cercanos que utilizan la tecnología BLE mediante un escaneo que realizará el smartphone.</w:t>
-            </w:r>
-            <w:r>
-              <w:br/>
-            </w:r>
-            <w:r>
-              <w:rPr>
-                <w:b w:val="0"/>
-                <w:bCs w:val="0"/>
-              </w:rPr>
-              <w:t>- 15. El sanitario/investigador pulsará sobre un dispositivo con tecnología Bluetooth para vincularlo al smartphone.</w:t>
-            </w:r>
-            <w:r>
-              <w:rPr>
-                <w:b w:val="0"/>
-                <w:bCs w:val="0"/>
-              </w:rPr>
-              <w:br/>
-              <w:t>- 16. La aplicación vinculará el dispositivo en cuestión con el smartphone.</w:t>
-            </w:r>
-            <w:r>
-              <w:rPr>
-                <w:b w:val="0"/>
-                <w:bCs w:val="0"/>
-              </w:rPr>
-              <w:br/>
-              <w:t>- 17. La aplicación, tras vincular el dispositivo con el smartphone, mostrará un mensaje de éxito, quedándose en la misma pantalla.</w:t>
-            </w:r>
-            <w:r>
-              <w:rPr>
-                <w:b w:val="0"/>
-                <w:bCs w:val="0"/>
-              </w:rPr>
-              <w:br/>
               <w:t>- 18. El sanitario/investigador le dará a “Volver” en la aplicación.</w:t>
             </w:r>
             <w:r>
@@ -10478,15 +10634,7 @@
                 <w:bCs w:val="0"/>
               </w:rPr>
               <w:br/>
-              <w:t xml:space="preserve">- 25. El sanitario/investigador pulsará este nuevo botón con la leyenda “DESVINCULAR </w:t>
-            </w:r>
-            <w:r>
-              <w:rPr>
-                <w:b w:val="0"/>
-                <w:bCs w:val="0"/>
-              </w:rPr>
-              <w:lastRenderedPageBreak/>
-              <w:t>DISPOSITIVO”.</w:t>
+              <w:t>- 25. El sanitario/investigador pulsará este nuevo botón con la leyenda “DESVINCULAR DISPOSITIVO”.</w:t>
             </w:r>
             <w:r>
               <w:rPr>
@@ -11090,6 +11238,7 @@
               </w:rPr>
             </w:pPr>
             <w:r>
+              <w:lastRenderedPageBreak/>
               <w:t xml:space="preserve">Precondiciones: </w:t>
             </w:r>
             <w:r>
@@ -11189,15 +11338,7 @@
                 <w:bCs w:val="0"/>
               </w:rPr>
               <w:br/>
-              <w:t xml:space="preserve">- 5. El sanitario/investigador rellena el formulario con su DNI/NIF y su contraseña, datos </w:t>
-            </w:r>
-            <w:r>
-              <w:rPr>
-                <w:b w:val="0"/>
-                <w:bCs w:val="0"/>
-              </w:rPr>
-              <w:lastRenderedPageBreak/>
-              <w:t>indicados cuando se registró en la aplicación.</w:t>
+              <w:t>- 5. El sanitario/investigador rellena el formulario con su DNI/NIF y su contraseña, datos indicados cuando se registró en la aplicación.</w:t>
             </w:r>
             <w:r>
               <w:rPr>
@@ -11504,7 +11645,6 @@
               </w:rPr>
             </w:pPr>
             <w:r>
-              <w:lastRenderedPageBreak/>
               <w:t>Alternativas:</w:t>
             </w:r>
             <w:r>
@@ -11662,6 +11802,13 @@
                 <w:bCs w:val="0"/>
               </w:rPr>
               <w:br/>
+            </w:r>
+            <w:r>
+              <w:rPr>
+                <w:b w:val="0"/>
+                <w:bCs w:val="0"/>
+              </w:rPr>
+              <w:lastRenderedPageBreak/>
               <w:t xml:space="preserve">- 21. La aplicación muestra un mensaje de error al </w:t>
             </w:r>
             <w:r>
@@ -11793,13 +11940,6 @@
                 <w:bCs w:val="0"/>
               </w:rPr>
               <w:br/>
-            </w:r>
-            <w:r>
-              <w:rPr>
-                <w:b w:val="0"/>
-                <w:bCs w:val="0"/>
-              </w:rPr>
-              <w:lastRenderedPageBreak/>
               <w:t>- 2</w:t>
             </w:r>
             <w:r>
@@ -12214,6 +12354,7 @@
                 <w:b w:val="0"/>
                 <w:bCs w:val="0"/>
               </w:rPr>
+              <w:lastRenderedPageBreak/>
               <w:t>- 8. La aplicación comprueba que la información recogida se encuentra registrada en la base de datos.</w:t>
             </w:r>
             <w:r>
@@ -12270,261 +12411,255 @@
                 <w:bCs w:val="0"/>
               </w:rPr>
               <w:br/>
-            </w:r>
+              <w:t>- 15. El sanitario/investigador, tras rellenar el formulario, le enseña al usuario la información para que éste verifique que es correcta y no hay errores.</w:t>
+            </w:r>
+            <w:r>
+              <w:rPr>
+                <w:b w:val="0"/>
+                <w:bCs w:val="0"/>
+              </w:rPr>
+              <w:br/>
+              <w:t>- 16. El usuario da su visto bueno al sanitario/investigador.</w:t>
+            </w:r>
+            <w:r>
+              <w:rPr>
+                <w:b w:val="0"/>
+                <w:bCs w:val="0"/>
+              </w:rPr>
+              <w:br/>
+              <w:t>- 17. El sanitario/investigador pulsa el botón “Registrar”.</w:t>
+            </w:r>
+            <w:r>
+              <w:rPr>
+                <w:b w:val="0"/>
+                <w:bCs w:val="0"/>
+              </w:rPr>
+              <w:br/>
+              <w:t>- 18. La aplicación muestra un mensaje de confirmación, preguntando si la información es correcta.</w:t>
+            </w:r>
+            <w:r>
+              <w:rPr>
+                <w:b w:val="0"/>
+                <w:bCs w:val="0"/>
+              </w:rPr>
+              <w:br/>
+              <w:t>- 19. El sanitario/investigador confirma que sí.</w:t>
+            </w:r>
+          </w:p>
+          <w:p>
+            <w:r>
+              <w:rPr>
+                <w:b w:val="0"/>
+                <w:bCs w:val="0"/>
+              </w:rPr>
+              <w:t>- 20. La aplicación comprueba que la información de todos los campos cumple las restricciones previstas.</w:t>
+            </w:r>
+            <w:r>
+              <w:rPr>
+                <w:b w:val="0"/>
+                <w:bCs w:val="0"/>
+              </w:rPr>
+              <w:br/>
+              <w:t>- 21. La aplicación, al confirmar que la información cumple las restricciones, manda la información recogida a una base de datos, donde quedará registrado el usuario.</w:t>
+            </w:r>
+            <w:r>
+              <w:rPr>
+                <w:b w:val="0"/>
+                <w:bCs w:val="0"/>
+              </w:rPr>
+              <w:br/>
+              <w:t>- 22. La aplicación muestra un mensaje de éxito al investigador/sanitario tras registrar la información en la base de datos.</w:t>
+            </w:r>
+            <w:r>
+              <w:rPr>
+                <w:b w:val="0"/>
+                <w:bCs w:val="0"/>
+              </w:rPr>
+              <w:br/>
+              <w:t>- 23. La aplicación vuelve a la pantalla principal.</w:t>
+            </w:r>
+            <w:r>
+              <w:rPr>
+                <w:b w:val="0"/>
+                <w:bCs w:val="0"/>
+              </w:rPr>
+              <w:br/>
+              <w:t>- 24. El sanitario/investigador se da cuenta que un campo se ha rellenado mal y decide modificarlo.</w:t>
+            </w:r>
+            <w:r>
+              <w:rPr>
+                <w:b w:val="0"/>
+                <w:bCs w:val="0"/>
+              </w:rPr>
+              <w:br/>
+              <w:t>- 25. El sanitario/investigador pulsa el botón “CONSULTA USUARIO”.</w:t>
+            </w:r>
+            <w:r>
+              <w:rPr>
+                <w:b w:val="0"/>
+                <w:bCs w:val="0"/>
+              </w:rPr>
+              <w:br/>
+              <w:t>- 26. La aplicación carga una pantalla con un formulario donde el sanitario/investigador debe introducir el DNI/NIF de un usuario.</w:t>
+            </w:r>
+            <w:r>
+              <w:br/>
+            </w:r>
+            <w:r>
+              <w:rPr>
+                <w:b w:val="0"/>
+                <w:bCs w:val="0"/>
+              </w:rPr>
+              <w:t>- 27. El sanitario/investigador solicita al usuario su DNI/NIF.</w:t>
+            </w:r>
+            <w:r>
+              <w:rPr>
+                <w:b w:val="0"/>
+                <w:bCs w:val="0"/>
+              </w:rPr>
+              <w:br/>
+              <w:t>- 28. El usuario indica al sanitario/investigador su DNI/NIF.</w:t>
+            </w:r>
+            <w:r>
+              <w:rPr>
+                <w:b w:val="0"/>
+                <w:bCs w:val="0"/>
+              </w:rPr>
+              <w:br/>
+              <w:t>- 29. El sanitario/investigador introduce el DNI/NIF en el formulario.</w:t>
+            </w:r>
+            <w:r>
+              <w:rPr>
+                <w:b w:val="0"/>
+                <w:bCs w:val="0"/>
+              </w:rPr>
+              <w:br/>
+              <w:t>- 30. El sanitario/investigador le da al botón “BUSCAR”.</w:t>
+            </w:r>
+            <w:r>
+              <w:rPr>
+                <w:b w:val="0"/>
+                <w:bCs w:val="0"/>
+              </w:rPr>
+              <w:br/>
+              <w:t>- 31. La aplicación buscará en la base de datos a dicho usuario.</w:t>
+            </w:r>
+            <w:r>
+              <w:rPr>
+                <w:b w:val="0"/>
+                <w:bCs w:val="0"/>
+              </w:rPr>
+              <w:br/>
+              <w:t>- 32. La aplicación cargará la pantalla “DATOS USUARIO”, en la que se muestra toda la información registrada en la base de datos de dicho usuario: datos personales, número de sesiones y las sesiones registradas en la base de datos.</w:t>
+            </w:r>
+            <w:r>
+              <w:rPr>
+                <w:b w:val="0"/>
+                <w:bCs w:val="0"/>
+              </w:rPr>
+              <w:br/>
+              <w:t>- 33. El sanitario/investigador busca el campo que decide modificar, pulsando el botón que se encuentra junto a dicho campo.</w:t>
+            </w:r>
+            <w:r>
+              <w:rPr>
+                <w:b w:val="0"/>
+                <w:bCs w:val="0"/>
+              </w:rPr>
+              <w:br/>
+              <w:t>- 34. La aplicación convertirá el texto de dicho campo en un cuadro donde poder insertar la nueva información.</w:t>
+            </w:r>
+            <w:r>
+              <w:rPr>
+                <w:b w:val="0"/>
+                <w:bCs w:val="0"/>
+              </w:rPr>
+              <w:br/>
+              <w:t>- 35. El sanitario/investigador consulta al usuario la información que debe introducir.</w:t>
+            </w:r>
+            <w:r>
+              <w:rPr>
+                <w:b w:val="0"/>
+                <w:bCs w:val="0"/>
+              </w:rPr>
+              <w:br/>
+              <w:t>- 36. El usuario le indica al sanitario/investigador qué datos debe introducir en dicho cuadro.</w:t>
+            </w:r>
+            <w:r>
+              <w:rPr>
+                <w:b w:val="0"/>
+                <w:bCs w:val="0"/>
+              </w:rPr>
+              <w:br/>
+              <w:t>- 37. El sanitario/investigador rellena de nuevo dicho campo.</w:t>
+            </w:r>
+            <w:r>
+              <w:rPr>
+                <w:b w:val="0"/>
+                <w:bCs w:val="0"/>
+              </w:rPr>
+              <w:br/>
+              <w:t>- 38. El sanitario/investigador guarda los cambios mediante el botón “Actualizar”</w:t>
+            </w:r>
+            <w:r>
+              <w:rPr>
+                <w:b w:val="0"/>
+                <w:bCs w:val="0"/>
+              </w:rPr>
+              <w:br/>
+              <w:t>- 39. La aplicación mostrará una ventana de confirmación preguntando al sanitario/investigador si está seguro de querer guardar esos cambios.</w:t>
+            </w:r>
+            <w:r>
+              <w:rPr>
+                <w:b w:val="0"/>
+                <w:bCs w:val="0"/>
+              </w:rPr>
+              <w:br/>
+              <w:t>- 40. El sanitario/investigador confirma los cambios.</w:t>
+            </w:r>
+            <w:r>
+              <w:rPr>
+                <w:b w:val="0"/>
+                <w:bCs w:val="0"/>
+              </w:rPr>
+              <w:br/>
+              <w:t>- 41. La aplicación verifica si esta información tiene el formato correcto.</w:t>
+            </w:r>
+            <w:r>
+              <w:rPr>
+                <w:b w:val="0"/>
+                <w:bCs w:val="0"/>
+              </w:rPr>
+              <w:br/>
+              <w:t>- 4</w:t>
+            </w:r>
+            <w:r>
+              <w:rPr>
+                <w:b w:val="0"/>
+                <w:bCs w:val="0"/>
+              </w:rPr>
+              <w:t>2</w:t>
+            </w:r>
+            <w:r>
+              <w:rPr>
+                <w:b w:val="0"/>
+                <w:bCs w:val="0"/>
+              </w:rPr>
+              <w:t>. La aplicación manda esta modificación a la base de datos.</w:t>
+            </w:r>
+          </w:p>
+          <w:p>
+            <w:pPr>
+              <w:rPr>
+                <w:b w:val="0"/>
+                <w:bCs w:val="0"/>
+              </w:rPr>
+            </w:pPr>
             <w:r>
               <w:rPr>
                 <w:b w:val="0"/>
                 <w:bCs w:val="0"/>
               </w:rPr>
               <w:lastRenderedPageBreak/>
-              <w:t>- 15. El sanitario/investigador, tras rellenar el formulario, le enseña al usuario la información para que éste verifique que es correcta y no hay errores.</w:t>
-            </w:r>
-            <w:r>
-              <w:rPr>
-                <w:b w:val="0"/>
-                <w:bCs w:val="0"/>
-              </w:rPr>
-              <w:br/>
-              <w:t>- 16. El usuario da su visto bueno al sanitario/investigador.</w:t>
-            </w:r>
-            <w:r>
-              <w:rPr>
-                <w:b w:val="0"/>
-                <w:bCs w:val="0"/>
-              </w:rPr>
-              <w:br/>
-              <w:t>- 17. El sanitario/investigador pulsa el botón “Registrar”.</w:t>
-            </w:r>
-            <w:r>
-              <w:rPr>
-                <w:b w:val="0"/>
-                <w:bCs w:val="0"/>
-              </w:rPr>
-              <w:br/>
-              <w:t>- 18. La aplicación muestra un mensaje de confirmación, preguntando si la información es correcta.</w:t>
-            </w:r>
-            <w:r>
-              <w:rPr>
-                <w:b w:val="0"/>
-                <w:bCs w:val="0"/>
-              </w:rPr>
-              <w:br/>
-              <w:t>- 19. El sanitario/investigador confirma que sí.</w:t>
-            </w:r>
-          </w:p>
-          <w:p>
-            <w:r>
-              <w:rPr>
-                <w:b w:val="0"/>
-                <w:bCs w:val="0"/>
-              </w:rPr>
-              <w:t>- 20. La aplicación comprueba que la información de todos los campos cumple las restricciones previstas.</w:t>
-            </w:r>
-            <w:r>
-              <w:rPr>
-                <w:b w:val="0"/>
-                <w:bCs w:val="0"/>
-              </w:rPr>
-              <w:br/>
-              <w:t>- 21. La aplicación, al confirmar que la información cumple las restricciones, manda la información recogida a una base de datos, donde quedará registrado el usuario.</w:t>
-            </w:r>
-            <w:r>
-              <w:rPr>
-                <w:b w:val="0"/>
-                <w:bCs w:val="0"/>
-              </w:rPr>
-              <w:br/>
-              <w:t>- 22. La aplicación muestra un mensaje de éxito al investigador/sanitario tras registrar la información en la base de datos.</w:t>
-            </w:r>
-            <w:r>
-              <w:rPr>
-                <w:b w:val="0"/>
-                <w:bCs w:val="0"/>
-              </w:rPr>
-              <w:br/>
-              <w:t>- 23. La aplicación vuelve a la pantalla principal.</w:t>
-            </w:r>
-            <w:r>
-              <w:rPr>
-                <w:b w:val="0"/>
-                <w:bCs w:val="0"/>
-              </w:rPr>
-              <w:br/>
-              <w:t>- 24. El sanitario/investigador se da cuenta que un campo se ha rellenado mal y decide modificarlo.</w:t>
-            </w:r>
-            <w:r>
-              <w:rPr>
-                <w:b w:val="0"/>
-                <w:bCs w:val="0"/>
-              </w:rPr>
-              <w:br/>
-              <w:t>- 25. El sanitario/investigador pulsa el botón “CONSULTA USUARIO”.</w:t>
-            </w:r>
-            <w:r>
-              <w:rPr>
-                <w:b w:val="0"/>
-                <w:bCs w:val="0"/>
-              </w:rPr>
-              <w:br/>
-              <w:t>- 26. La aplicación carga una pantalla con un formulario donde el sanitario/investigador debe introducir el DNI/NIF de un usuario.</w:t>
-            </w:r>
-            <w:r>
-              <w:br/>
-            </w:r>
-            <w:r>
-              <w:rPr>
-                <w:b w:val="0"/>
-                <w:bCs w:val="0"/>
-              </w:rPr>
-              <w:t>- 27. El sanitario/investigador solicita al usuario su DNI/NIF.</w:t>
-            </w:r>
-            <w:r>
-              <w:rPr>
-                <w:b w:val="0"/>
-                <w:bCs w:val="0"/>
-              </w:rPr>
-              <w:br/>
-              <w:t>- 28. El usuario indica al sanitario/investigador su DNI/NIF.</w:t>
-            </w:r>
-            <w:r>
-              <w:rPr>
-                <w:b w:val="0"/>
-                <w:bCs w:val="0"/>
-              </w:rPr>
-              <w:br/>
-              <w:t>- 29. El sanitario/investigador introduce el DNI/NIF en el formulario.</w:t>
-            </w:r>
-            <w:r>
-              <w:rPr>
-                <w:b w:val="0"/>
-                <w:bCs w:val="0"/>
-              </w:rPr>
-              <w:br/>
-              <w:t>- 30. El sanitario/investigador le da al botón “BUSCAR”.</w:t>
-            </w:r>
-            <w:r>
-              <w:rPr>
-                <w:b w:val="0"/>
-                <w:bCs w:val="0"/>
-              </w:rPr>
-              <w:br/>
-              <w:t>- 31. La aplicación buscará en la base de datos a dicho usuario.</w:t>
-            </w:r>
-            <w:r>
-              <w:rPr>
-                <w:b w:val="0"/>
-                <w:bCs w:val="0"/>
-              </w:rPr>
-              <w:br/>
-              <w:t>- 32. La aplicación cargará la pantalla “DATOS USUARIO”, en la que se muestra toda la información registrada en la base de datos de dicho usuario: datos personales, número de sesiones y las sesiones registradas en la base de datos.</w:t>
-            </w:r>
-            <w:r>
-              <w:rPr>
-                <w:b w:val="0"/>
-                <w:bCs w:val="0"/>
-              </w:rPr>
-              <w:br/>
-              <w:t>- 33. El sanitario/investigador busca el campo que decide modificar, pulsando el botón que se encuentra junto a dicho campo.</w:t>
-            </w:r>
-            <w:r>
-              <w:rPr>
-                <w:b w:val="0"/>
-                <w:bCs w:val="0"/>
-              </w:rPr>
-              <w:br/>
-              <w:t>- 34. La aplicación convertirá el texto de dicho campo en un cuadro donde poder insertar la nueva información.</w:t>
-            </w:r>
-            <w:r>
-              <w:rPr>
-                <w:b w:val="0"/>
-                <w:bCs w:val="0"/>
-              </w:rPr>
-              <w:br/>
-              <w:t>- 35. El sanitario/investigador consulta al usuario la información que debe introducir.</w:t>
-            </w:r>
-            <w:r>
-              <w:rPr>
-                <w:b w:val="0"/>
-                <w:bCs w:val="0"/>
-              </w:rPr>
-              <w:br/>
-              <w:t>- 36. El usuario le indica al sanitario/investigador qué datos debe introducir en dicho cuadro.</w:t>
-            </w:r>
-            <w:r>
-              <w:rPr>
-                <w:b w:val="0"/>
-                <w:bCs w:val="0"/>
-              </w:rPr>
-              <w:br/>
-              <w:t>- 37. El sanitario/investigador rellena de nuevo dicho campo.</w:t>
-            </w:r>
-            <w:r>
-              <w:rPr>
-                <w:b w:val="0"/>
-                <w:bCs w:val="0"/>
-              </w:rPr>
-              <w:br/>
-              <w:t>- 38. El sanitario/investigador guarda los cambios mediante el botón “Actualizar”</w:t>
-            </w:r>
-            <w:r>
-              <w:rPr>
-                <w:b w:val="0"/>
-                <w:bCs w:val="0"/>
-              </w:rPr>
-              <w:br/>
-              <w:t>- 39. La aplicación mostrará una ventana de confirmación preguntando al sanitario/investigador si está seguro de querer guardar esos cambios.</w:t>
-            </w:r>
-            <w:r>
-              <w:rPr>
-                <w:b w:val="0"/>
-                <w:bCs w:val="0"/>
-              </w:rPr>
-              <w:br/>
-              <w:t>- 40. El sanitario/investigador confirma los cambios.</w:t>
-            </w:r>
-            <w:r>
-              <w:rPr>
-                <w:b w:val="0"/>
-                <w:bCs w:val="0"/>
-              </w:rPr>
-              <w:br/>
-              <w:t>- 41. La aplicación verifica si esta información tiene el formato correcto.</w:t>
-            </w:r>
-            <w:r>
-              <w:rPr>
-                <w:b w:val="0"/>
-                <w:bCs w:val="0"/>
-              </w:rPr>
-              <w:br/>
-              <w:t>- 4</w:t>
-            </w:r>
-            <w:r>
-              <w:rPr>
-                <w:b w:val="0"/>
-                <w:bCs w:val="0"/>
-              </w:rPr>
-              <w:t>2</w:t>
-            </w:r>
-            <w:r>
-              <w:rPr>
-                <w:b w:val="0"/>
-                <w:bCs w:val="0"/>
-              </w:rPr>
-              <w:t>. La aplicación manda esta modificación a la base de datos.</w:t>
-            </w:r>
-          </w:p>
-          <w:p>
-            <w:pPr>
-              <w:rPr>
-                <w:b w:val="0"/>
-                <w:bCs w:val="0"/>
-              </w:rPr>
-            </w:pPr>
-            <w:r>
-              <w:rPr>
-                <w:b w:val="0"/>
-                <w:bCs w:val="0"/>
-              </w:rPr>
               <w:t>- 4</w:t>
             </w:r>
             <w:r>
@@ -12657,7 +12792,6 @@
                 <w:i/>
                 <w:iCs/>
               </w:rPr>
-              <w:lastRenderedPageBreak/>
               <w:t>Alternativa 2: El usuario no está registrado en la aplicación.</w:t>
             </w:r>
             <w:r>
@@ -12928,7 +13062,6 @@
               </w:rPr>
             </w:pPr>
             <w:r>
-              <w:lastRenderedPageBreak/>
               <w:t xml:space="preserve">Observaciones: </w:t>
             </w:r>
             <w:r>
@@ -13100,6 +13233,7 @@
               </w:rPr>
             </w:pPr>
             <w:r>
+              <w:lastRenderedPageBreak/>
               <w:t xml:space="preserve">Dependencias: </w:t>
             </w:r>
             <w:r>
@@ -13244,15 +13378,7 @@
                 <w:bCs w:val="0"/>
               </w:rPr>
               <w:br/>
-              <w:t xml:space="preserve">- 2. La aplicación se inicia y carga la pantalla de bienvenida, ofreciendo al </w:t>
-            </w:r>
-            <w:r>
-              <w:rPr>
-                <w:b w:val="0"/>
-                <w:bCs w:val="0"/>
-              </w:rPr>
-              <w:lastRenderedPageBreak/>
-              <w:t>sanitario/investigador las opciones de iniciar sesión o registrarse.</w:t>
+              <w:t>- 2. La aplicación se inicia y carga la pantalla de bienvenida, ofreciendo al sanitario/investigador las opciones de iniciar sesión o registrarse.</w:t>
             </w:r>
             <w:r>
               <w:rPr>
@@ -13436,7 +13562,6 @@
               </w:rPr>
             </w:pPr>
             <w:r>
-              <w:lastRenderedPageBreak/>
               <w:t>Alternativas:</w:t>
             </w:r>
             <w:r>
@@ -13589,6 +13714,7 @@
                 <w:b w:val="0"/>
                 <w:bCs w:val="0"/>
               </w:rPr>
+              <w:lastRenderedPageBreak/>
               <w:t xml:space="preserve">pero al intentar </w:t>
             </w:r>
             <w:r>
@@ -13701,6 +13827,7 @@
               </w:rPr>
             </w:pPr>
             <w:r>
+              <w:lastRenderedPageBreak/>
               <w:t xml:space="preserve">Observaciones: </w:t>
             </w:r>
             <w:r>
@@ -14110,6 +14237,13 @@
                 <w:bCs w:val="0"/>
               </w:rPr>
               <w:br/>
+            </w:r>
+            <w:r>
+              <w:rPr>
+                <w:b w:val="0"/>
+                <w:bCs w:val="0"/>
+              </w:rPr>
+              <w:lastRenderedPageBreak/>
               <w:t>- 15. El sanitario/investigador, tras rellenar el formulario, le enseña al usuario la información para que éste verifique que es correcta y no hay errores.</w:t>
             </w:r>
             <w:r>
@@ -14181,13 +14315,6 @@
                 <w:bCs w:val="0"/>
               </w:rPr>
               <w:br/>
-            </w:r>
-            <w:r>
-              <w:rPr>
-                <w:b w:val="0"/>
-                <w:bCs w:val="0"/>
-              </w:rPr>
-              <w:lastRenderedPageBreak/>
               <w:t>- 23. La aplicación vuelve a la pantalla principal.</w:t>
             </w:r>
             <w:r>
@@ -14547,6 +14674,13 @@
                 <w:bCs w:val="0"/>
               </w:rPr>
               <w:br/>
+            </w:r>
+            <w:r>
+              <w:rPr>
+                <w:b w:val="0"/>
+                <w:bCs w:val="0"/>
+              </w:rPr>
+              <w:lastRenderedPageBreak/>
               <w:t xml:space="preserve">- </w:t>
             </w:r>
             <w:r>
@@ -14616,6 +14750,7 @@
               </w:rPr>
             </w:pPr>
             <w:r>
+              <w:lastRenderedPageBreak/>
               <w:t xml:space="preserve">Observaciones: </w:t>
             </w:r>
             <w:r>
@@ -14713,343 +14848,343 @@
           </w:tcPr>
           <w:p>
             <w:r>
+              <w:t>CU-</w:t>
+            </w:r>
+            <w:r>
+              <w:t>19</w:t>
+            </w:r>
+            <w:r>
+              <w:t xml:space="preserve">: Cerrar sesión en la </w:t>
+            </w:r>
+            <w:proofErr w:type="gramStart"/>
+            <w:r>
+              <w:t>app</w:t>
+            </w:r>
+            <w:proofErr w:type="gramEnd"/>
+            <w:r>
+              <w:t>.</w:t>
+            </w:r>
+          </w:p>
+        </w:tc>
+      </w:tr>
+      <w:tr>
+        <w:tc>
+          <w:tcPr>
+            <w:cnfStyle w:val="001000000000" w:firstRow="0" w:lastRow="0" w:firstColumn="1" w:lastColumn="0" w:oddVBand="0" w:evenVBand="0" w:oddHBand="0" w:evenHBand="0" w:firstRowFirstColumn="0" w:firstRowLastColumn="0" w:lastRowFirstColumn="0" w:lastRowLastColumn="0"/>
+            <w:tcW w:w="8494" w:type="dxa"/>
+          </w:tcPr>
+          <w:p>
+            <w:pPr>
+              <w:rPr>
+                <w:b w:val="0"/>
+                <w:bCs w:val="0"/>
+              </w:rPr>
+            </w:pPr>
+            <w:r>
+              <w:t>Descripción:</w:t>
+            </w:r>
+            <w:r>
+              <w:br/>
+            </w:r>
+            <w:r>
+              <w:rPr>
+                <w:b w:val="0"/>
+                <w:bCs w:val="0"/>
+              </w:rPr>
+              <w:t>El actor sanitario/investigador que está utilizando la aplicación decide cerrar su sesión.</w:t>
+            </w:r>
+          </w:p>
+        </w:tc>
+      </w:tr>
+      <w:tr>
+        <w:tc>
+          <w:tcPr>
+            <w:cnfStyle w:val="001000000000" w:firstRow="0" w:lastRow="0" w:firstColumn="1" w:lastColumn="0" w:oddVBand="0" w:evenVBand="0" w:oddHBand="0" w:evenHBand="0" w:firstRowFirstColumn="0" w:firstRowLastColumn="0" w:lastRowFirstColumn="0" w:lastRowLastColumn="0"/>
+            <w:tcW w:w="8494" w:type="dxa"/>
+          </w:tcPr>
+          <w:p>
+            <w:pPr>
+              <w:rPr>
+                <w:b w:val="0"/>
+                <w:bCs w:val="0"/>
+              </w:rPr>
+            </w:pPr>
+            <w:r>
+              <w:t xml:space="preserve">Dependencias: </w:t>
+            </w:r>
+            <w:r>
+              <w:br/>
+            </w:r>
+            <w:r>
+              <w:rPr>
+                <w:b w:val="0"/>
+                <w:bCs w:val="0"/>
+              </w:rPr>
+              <w:t>- CU-01.</w:t>
+            </w:r>
+            <w:r>
+              <w:br/>
+            </w:r>
+            <w:r>
+              <w:rPr>
+                <w:b w:val="0"/>
+                <w:bCs w:val="0"/>
+              </w:rPr>
+              <w:t>- CU-02.</w:t>
+            </w:r>
+          </w:p>
+        </w:tc>
+      </w:tr>
+      <w:tr>
+        <w:tc>
+          <w:tcPr>
+            <w:cnfStyle w:val="001000000000" w:firstRow="0" w:lastRow="0" w:firstColumn="1" w:lastColumn="0" w:oddVBand="0" w:evenVBand="0" w:oddHBand="0" w:evenHBand="0" w:firstRowFirstColumn="0" w:firstRowLastColumn="0" w:lastRowFirstColumn="0" w:lastRowLastColumn="0"/>
+            <w:tcW w:w="8494" w:type="dxa"/>
+          </w:tcPr>
+          <w:p>
+            <w:pPr>
+              <w:rPr>
+                <w:b w:val="0"/>
+                <w:bCs w:val="0"/>
+              </w:rPr>
+            </w:pPr>
+            <w:r>
+              <w:t xml:space="preserve">Actores: </w:t>
+            </w:r>
+            <w:r>
+              <w:br/>
+              <w:t xml:space="preserve">- </w:t>
+            </w:r>
+            <w:r>
+              <w:rPr>
+                <w:b w:val="0"/>
+                <w:bCs w:val="0"/>
+              </w:rPr>
+              <w:t>Sanitario/investigador</w:t>
+            </w:r>
+          </w:p>
+        </w:tc>
+      </w:tr>
+      <w:tr>
+        <w:tc>
+          <w:tcPr>
+            <w:cnfStyle w:val="001000000000" w:firstRow="0" w:lastRow="0" w:firstColumn="1" w:lastColumn="0" w:oddVBand="0" w:evenVBand="0" w:oddHBand="0" w:evenHBand="0" w:firstRowFirstColumn="0" w:firstRowLastColumn="0" w:lastRowFirstColumn="0" w:lastRowLastColumn="0"/>
+            <w:tcW w:w="8494" w:type="dxa"/>
+          </w:tcPr>
+          <w:p>
+            <w:pPr>
+              <w:rPr>
+                <w:b w:val="0"/>
+                <w:bCs w:val="0"/>
+              </w:rPr>
+            </w:pPr>
+            <w:r>
+              <w:t>Precondiciones:</w:t>
+            </w:r>
+            <w:r>
+              <w:br/>
+            </w:r>
+            <w:r>
+              <w:rPr>
+                <w:b w:val="0"/>
+                <w:bCs w:val="0"/>
+              </w:rPr>
+              <w:t>- El sanitario/investigador debe estar registrado en el sistema.</w:t>
+            </w:r>
+            <w:r>
+              <w:rPr>
+                <w:b w:val="0"/>
+                <w:bCs w:val="0"/>
+              </w:rPr>
+              <w:br/>
+              <w:t>- El sanitario/investigador debe tener la sesión iniciada.</w:t>
+            </w:r>
+          </w:p>
+        </w:tc>
+      </w:tr>
+      <w:tr>
+        <w:tc>
+          <w:tcPr>
+            <w:cnfStyle w:val="001000000000" w:firstRow="0" w:lastRow="0" w:firstColumn="1" w:lastColumn="0" w:oddVBand="0" w:evenVBand="0" w:oddHBand="0" w:evenHBand="0" w:firstRowFirstColumn="0" w:firstRowLastColumn="0" w:lastRowFirstColumn="0" w:lastRowLastColumn="0"/>
+            <w:tcW w:w="8494" w:type="dxa"/>
+          </w:tcPr>
+          <w:p>
+            <w:pPr>
+              <w:rPr>
+                <w:b w:val="0"/>
+                <w:bCs w:val="0"/>
+              </w:rPr>
+            </w:pPr>
+            <w:r>
+              <w:t xml:space="preserve">Postcondiciones: </w:t>
+            </w:r>
+            <w:r>
+              <w:rPr>
+                <w:b w:val="0"/>
+                <w:bCs w:val="0"/>
+              </w:rPr>
+              <w:t>-</w:t>
+            </w:r>
+          </w:p>
+        </w:tc>
+      </w:tr>
+      <w:tr>
+        <w:tc>
+          <w:tcPr>
+            <w:cnfStyle w:val="001000000000" w:firstRow="0" w:lastRow="0" w:firstColumn="1" w:lastColumn="0" w:oddVBand="0" w:evenVBand="0" w:oddHBand="0" w:evenHBand="0" w:firstRowFirstColumn="0" w:firstRowLastColumn="0" w:lastRowFirstColumn="0" w:lastRowLastColumn="0"/>
+            <w:tcW w:w="8494" w:type="dxa"/>
+          </w:tcPr>
+          <w:p>
+            <w:r>
+              <w:t>Escenario principal:</w:t>
+            </w:r>
+            <w:r>
+              <w:br/>
+            </w:r>
+            <w:r>
+              <w:rPr>
+                <w:b w:val="0"/>
+                <w:bCs w:val="0"/>
+              </w:rPr>
+              <w:t>- 1. El sanitario/investigador abre la aplicación.</w:t>
+            </w:r>
+            <w:r>
+              <w:rPr>
+                <w:b w:val="0"/>
+                <w:bCs w:val="0"/>
+              </w:rPr>
+              <w:br/>
+              <w:t>- 2. La aplicación se inicia y carga la pantalla de bienvenida, ofreciendo al sanitario/investigador las opciones de iniciar sesión o registrarse.</w:t>
+            </w:r>
+            <w:r>
+              <w:rPr>
+                <w:b w:val="0"/>
+                <w:bCs w:val="0"/>
+              </w:rPr>
+              <w:br/>
+              <w:t>- 3. El sanitario/investigador pulsa el botón de inicio de sesión.</w:t>
+            </w:r>
+            <w:r>
+              <w:rPr>
+                <w:b w:val="0"/>
+                <w:bCs w:val="0"/>
+              </w:rPr>
+              <w:br/>
+              <w:t>- 4. La aplicación carga una pantalla con un formulario para iniciar sesión.</w:t>
+            </w:r>
+            <w:r>
+              <w:rPr>
+                <w:b w:val="0"/>
+                <w:bCs w:val="0"/>
+              </w:rPr>
+              <w:br/>
+              <w:t>- 5. El sanitario/investigador rellena el formulario con su DNI/NIF y su contraseña, datos indicados cuando se registró en la aplicación.</w:t>
+            </w:r>
+            <w:r>
+              <w:rPr>
+                <w:b w:val="0"/>
+                <w:bCs w:val="0"/>
+              </w:rPr>
+              <w:br/>
+              <w:t>- 6. La aplicación muestra una ventana de confirmación preguntando al sanitario/investigador si la información es correcta.</w:t>
+            </w:r>
+            <w:r>
+              <w:rPr>
+                <w:b w:val="0"/>
+                <w:bCs w:val="0"/>
+              </w:rPr>
+              <w:br/>
+              <w:t>- 7. El sanitario/investigador confirma que la información es correcta.</w:t>
+            </w:r>
+          </w:p>
+          <w:p>
+            <w:pPr>
+              <w:rPr>
+                <w:b w:val="0"/>
+                <w:bCs w:val="0"/>
+              </w:rPr>
+            </w:pPr>
+            <w:r>
+              <w:rPr>
+                <w:b w:val="0"/>
+                <w:bCs w:val="0"/>
+              </w:rPr>
+              <w:t>- 8. La aplicación comprueba que la información recogida se encuentra registrada en la base de datos.</w:t>
+            </w:r>
+            <w:r>
+              <w:rPr>
+                <w:b w:val="0"/>
+                <w:bCs w:val="0"/>
+              </w:rPr>
+              <w:br/>
+              <w:t>- 9. La aplicación, al confirmar que el usuario está registrado con las credenciales introducidas en el formulario, muestra un mensaje indicando que se ha iniciado sesión con éxito.</w:t>
+            </w:r>
+            <w:r>
+              <w:rPr>
+                <w:b w:val="0"/>
+                <w:bCs w:val="0"/>
+              </w:rPr>
+              <w:br/>
+              <w:t>- 10. La aplicación abre la pantalla principal, donde se podrá usar el sistema al completo.</w:t>
+            </w:r>
+            <w:r>
+              <w:rPr>
+                <w:b w:val="0"/>
+                <w:bCs w:val="0"/>
+              </w:rPr>
+              <w:br/>
+              <w:t>- 11. El sanitario/investigador decide cerrar su sesión.</w:t>
+            </w:r>
+            <w:r>
+              <w:rPr>
+                <w:b w:val="0"/>
+                <w:bCs w:val="0"/>
+              </w:rPr>
+              <w:br/>
+              <w:t>- 12. El sanitario/investigador pulsa el botón “CIERRE DE SESIÓN” que se encuentra en la pantalla principal.</w:t>
+            </w:r>
+            <w:r>
+              <w:rPr>
+                <w:b w:val="0"/>
+                <w:bCs w:val="0"/>
+              </w:rPr>
+              <w:br/>
+              <w:t>- 13. La aplicación pregunta al usuario si está seguro de querer cerrar sesión mediante una ventana de confirmación.</w:t>
+            </w:r>
+            <w:r>
+              <w:rPr>
+                <w:b w:val="0"/>
+                <w:bCs w:val="0"/>
+              </w:rPr>
+              <w:br/>
+              <w:t>- 14. El sanitario/investigador confirma el cierre de sesión.</w:t>
+            </w:r>
+            <w:r>
+              <w:rPr>
+                <w:b w:val="0"/>
+                <w:bCs w:val="0"/>
+              </w:rPr>
+              <w:br/>
+              <w:t>- 15. La aplicación cierra su sesión, cargando la pantalla de bienvenida en la que se da la opción de registrarse o de iniciar sesión.</w:t>
+            </w:r>
+          </w:p>
+        </w:tc>
+      </w:tr>
+      <w:tr>
+        <w:tc>
+          <w:tcPr>
+            <w:cnfStyle w:val="001000000000" w:firstRow="0" w:lastRow="0" w:firstColumn="1" w:lastColumn="0" w:oddVBand="0" w:evenVBand="0" w:oddHBand="0" w:evenHBand="0" w:firstRowFirstColumn="0" w:firstRowLastColumn="0" w:lastRowFirstColumn="0" w:lastRowLastColumn="0"/>
+            <w:tcW w:w="8494" w:type="dxa"/>
+          </w:tcPr>
+          <w:p>
+            <w:pPr>
+              <w:rPr>
+                <w:b w:val="0"/>
+                <w:bCs w:val="0"/>
+              </w:rPr>
+            </w:pPr>
+            <w:r>
               <w:lastRenderedPageBreak/>
-              <w:t>CU-</w:t>
-            </w:r>
-            <w:r>
-              <w:t>19</w:t>
-            </w:r>
-            <w:r>
-              <w:t xml:space="preserve">: Cerrar sesión en la </w:t>
-            </w:r>
-            <w:proofErr w:type="gramStart"/>
-            <w:r>
-              <w:t>app</w:t>
-            </w:r>
-            <w:proofErr w:type="gramEnd"/>
-            <w:r>
-              <w:t>.</w:t>
-            </w:r>
-          </w:p>
-        </w:tc>
-      </w:tr>
-      <w:tr>
-        <w:tc>
-          <w:tcPr>
-            <w:cnfStyle w:val="001000000000" w:firstRow="0" w:lastRow="0" w:firstColumn="1" w:lastColumn="0" w:oddVBand="0" w:evenVBand="0" w:oddHBand="0" w:evenHBand="0" w:firstRowFirstColumn="0" w:firstRowLastColumn="0" w:lastRowFirstColumn="0" w:lastRowLastColumn="0"/>
-            <w:tcW w:w="8494" w:type="dxa"/>
-          </w:tcPr>
-          <w:p>
-            <w:pPr>
-              <w:rPr>
-                <w:b w:val="0"/>
-                <w:bCs w:val="0"/>
-              </w:rPr>
-            </w:pPr>
-            <w:r>
-              <w:t>Descripción:</w:t>
-            </w:r>
-            <w:r>
-              <w:br/>
-            </w:r>
-            <w:r>
-              <w:rPr>
-                <w:b w:val="0"/>
-                <w:bCs w:val="0"/>
-              </w:rPr>
-              <w:t>El actor sanitario/investigador que está utilizando la aplicación decide cerrar su sesión.</w:t>
-            </w:r>
-          </w:p>
-        </w:tc>
-      </w:tr>
-      <w:tr>
-        <w:tc>
-          <w:tcPr>
-            <w:cnfStyle w:val="001000000000" w:firstRow="0" w:lastRow="0" w:firstColumn="1" w:lastColumn="0" w:oddVBand="0" w:evenVBand="0" w:oddHBand="0" w:evenHBand="0" w:firstRowFirstColumn="0" w:firstRowLastColumn="0" w:lastRowFirstColumn="0" w:lastRowLastColumn="0"/>
-            <w:tcW w:w="8494" w:type="dxa"/>
-          </w:tcPr>
-          <w:p>
-            <w:pPr>
-              <w:rPr>
-                <w:b w:val="0"/>
-                <w:bCs w:val="0"/>
-              </w:rPr>
-            </w:pPr>
-            <w:r>
-              <w:t xml:space="preserve">Dependencias: </w:t>
-            </w:r>
-            <w:r>
-              <w:br/>
-            </w:r>
-            <w:r>
-              <w:rPr>
-                <w:b w:val="0"/>
-                <w:bCs w:val="0"/>
-              </w:rPr>
-              <w:t>- CU-01.</w:t>
-            </w:r>
-            <w:r>
-              <w:br/>
-            </w:r>
-            <w:r>
-              <w:rPr>
-                <w:b w:val="0"/>
-                <w:bCs w:val="0"/>
-              </w:rPr>
-              <w:t>- CU-02.</w:t>
-            </w:r>
-          </w:p>
-        </w:tc>
-      </w:tr>
-      <w:tr>
-        <w:tc>
-          <w:tcPr>
-            <w:cnfStyle w:val="001000000000" w:firstRow="0" w:lastRow="0" w:firstColumn="1" w:lastColumn="0" w:oddVBand="0" w:evenVBand="0" w:oddHBand="0" w:evenHBand="0" w:firstRowFirstColumn="0" w:firstRowLastColumn="0" w:lastRowFirstColumn="0" w:lastRowLastColumn="0"/>
-            <w:tcW w:w="8494" w:type="dxa"/>
-          </w:tcPr>
-          <w:p>
-            <w:pPr>
-              <w:rPr>
-                <w:b w:val="0"/>
-                <w:bCs w:val="0"/>
-              </w:rPr>
-            </w:pPr>
-            <w:r>
-              <w:t xml:space="preserve">Actores: </w:t>
-            </w:r>
-            <w:r>
-              <w:br/>
-              <w:t xml:space="preserve">- </w:t>
-            </w:r>
-            <w:r>
-              <w:rPr>
-                <w:b w:val="0"/>
-                <w:bCs w:val="0"/>
-              </w:rPr>
-              <w:t>Sanitario/investigador</w:t>
-            </w:r>
-          </w:p>
-        </w:tc>
-      </w:tr>
-      <w:tr>
-        <w:tc>
-          <w:tcPr>
-            <w:cnfStyle w:val="001000000000" w:firstRow="0" w:lastRow="0" w:firstColumn="1" w:lastColumn="0" w:oddVBand="0" w:evenVBand="0" w:oddHBand="0" w:evenHBand="0" w:firstRowFirstColumn="0" w:firstRowLastColumn="0" w:lastRowFirstColumn="0" w:lastRowLastColumn="0"/>
-            <w:tcW w:w="8494" w:type="dxa"/>
-          </w:tcPr>
-          <w:p>
-            <w:pPr>
-              <w:rPr>
-                <w:b w:val="0"/>
-                <w:bCs w:val="0"/>
-              </w:rPr>
-            </w:pPr>
-            <w:r>
-              <w:t>Precondiciones:</w:t>
-            </w:r>
-            <w:r>
-              <w:br/>
-            </w:r>
-            <w:r>
-              <w:rPr>
-                <w:b w:val="0"/>
-                <w:bCs w:val="0"/>
-              </w:rPr>
-              <w:t>- El sanitario/investigador debe estar registrado en el sistema.</w:t>
-            </w:r>
-            <w:r>
-              <w:rPr>
-                <w:b w:val="0"/>
-                <w:bCs w:val="0"/>
-              </w:rPr>
-              <w:br/>
-              <w:t>- El sanitario/investigador debe tener la sesión iniciada.</w:t>
-            </w:r>
-          </w:p>
-        </w:tc>
-      </w:tr>
-      <w:tr>
-        <w:tc>
-          <w:tcPr>
-            <w:cnfStyle w:val="001000000000" w:firstRow="0" w:lastRow="0" w:firstColumn="1" w:lastColumn="0" w:oddVBand="0" w:evenVBand="0" w:oddHBand="0" w:evenHBand="0" w:firstRowFirstColumn="0" w:firstRowLastColumn="0" w:lastRowFirstColumn="0" w:lastRowLastColumn="0"/>
-            <w:tcW w:w="8494" w:type="dxa"/>
-          </w:tcPr>
-          <w:p>
-            <w:pPr>
-              <w:rPr>
-                <w:b w:val="0"/>
-                <w:bCs w:val="0"/>
-              </w:rPr>
-            </w:pPr>
-            <w:r>
-              <w:t xml:space="preserve">Postcondiciones: </w:t>
-            </w:r>
-            <w:r>
-              <w:rPr>
-                <w:b w:val="0"/>
-                <w:bCs w:val="0"/>
-              </w:rPr>
-              <w:t>-</w:t>
-            </w:r>
-          </w:p>
-        </w:tc>
-      </w:tr>
-      <w:tr>
-        <w:tc>
-          <w:tcPr>
-            <w:cnfStyle w:val="001000000000" w:firstRow="0" w:lastRow="0" w:firstColumn="1" w:lastColumn="0" w:oddVBand="0" w:evenVBand="0" w:oddHBand="0" w:evenHBand="0" w:firstRowFirstColumn="0" w:firstRowLastColumn="0" w:lastRowFirstColumn="0" w:lastRowLastColumn="0"/>
-            <w:tcW w:w="8494" w:type="dxa"/>
-          </w:tcPr>
-          <w:p>
-            <w:r>
-              <w:t>Escenario principal:</w:t>
-            </w:r>
-            <w:r>
-              <w:br/>
-            </w:r>
-            <w:r>
-              <w:rPr>
-                <w:b w:val="0"/>
-                <w:bCs w:val="0"/>
-              </w:rPr>
-              <w:t>- 1. El sanitario/investigador abre la aplicación.</w:t>
-            </w:r>
-            <w:r>
-              <w:rPr>
-                <w:b w:val="0"/>
-                <w:bCs w:val="0"/>
-              </w:rPr>
-              <w:br/>
-              <w:t>- 2. La aplicación se inicia y carga la pantalla de bienvenida, ofreciendo al sanitario/investigador las opciones de iniciar sesión o registrarse.</w:t>
-            </w:r>
-            <w:r>
-              <w:rPr>
-                <w:b w:val="0"/>
-                <w:bCs w:val="0"/>
-              </w:rPr>
-              <w:br/>
-              <w:t>- 3. El sanitario/investigador pulsa el botón de inicio de sesión.</w:t>
-            </w:r>
-            <w:r>
-              <w:rPr>
-                <w:b w:val="0"/>
-                <w:bCs w:val="0"/>
-              </w:rPr>
-              <w:br/>
-              <w:t>- 4. La aplicación carga una pantalla con un formulario para iniciar sesión.</w:t>
-            </w:r>
-            <w:r>
-              <w:rPr>
-                <w:b w:val="0"/>
-                <w:bCs w:val="0"/>
-              </w:rPr>
-              <w:br/>
-              <w:t>- 5. El sanitario/investigador rellena el formulario con su DNI/NIF y su contraseña, datos indicados cuando se registró en la aplicación.</w:t>
-            </w:r>
-            <w:r>
-              <w:rPr>
-                <w:b w:val="0"/>
-                <w:bCs w:val="0"/>
-              </w:rPr>
-              <w:br/>
-              <w:t>- 6. La aplicación muestra una ventana de confirmación preguntando al sanitario/investigador si la información es correcta.</w:t>
-            </w:r>
-            <w:r>
-              <w:rPr>
-                <w:b w:val="0"/>
-                <w:bCs w:val="0"/>
-              </w:rPr>
-              <w:br/>
-              <w:t>- 7. El sanitario/investigador confirma que la información es correcta.</w:t>
-            </w:r>
-          </w:p>
-          <w:p>
-            <w:pPr>
-              <w:rPr>
-                <w:b w:val="0"/>
-                <w:bCs w:val="0"/>
-              </w:rPr>
-            </w:pPr>
-            <w:r>
-              <w:rPr>
-                <w:b w:val="0"/>
-                <w:bCs w:val="0"/>
-              </w:rPr>
-              <w:t>- 8. La aplicación comprueba que la información recogida se encuentra registrada en la base de datos.</w:t>
-            </w:r>
-            <w:r>
-              <w:rPr>
-                <w:b w:val="0"/>
-                <w:bCs w:val="0"/>
-              </w:rPr>
-              <w:br/>
-              <w:t>- 9. La aplicación, al confirmar que el usuario está registrado con las credenciales introducidas en el formulario, muestra un mensaje indicando que se ha iniciado sesión con éxito.</w:t>
-            </w:r>
-            <w:r>
-              <w:rPr>
-                <w:b w:val="0"/>
-                <w:bCs w:val="0"/>
-              </w:rPr>
-              <w:br/>
-              <w:t>- 10. La aplicación abre la pantalla principal, donde se podrá usar el sistema al completo.</w:t>
-            </w:r>
-            <w:r>
-              <w:rPr>
-                <w:b w:val="0"/>
-                <w:bCs w:val="0"/>
-              </w:rPr>
-              <w:br/>
-              <w:t>- 11. El sanitario/investigador decide cerrar su sesión.</w:t>
-            </w:r>
-            <w:r>
-              <w:rPr>
-                <w:b w:val="0"/>
-                <w:bCs w:val="0"/>
-              </w:rPr>
-              <w:br/>
-              <w:t>- 12. El sanitario/investigador pulsa el botón “CIERRE DE SESIÓN” que se encuentra en la pantalla principal.</w:t>
-            </w:r>
-            <w:r>
-              <w:rPr>
-                <w:b w:val="0"/>
-                <w:bCs w:val="0"/>
-              </w:rPr>
-              <w:br/>
-              <w:t>- 13. La aplicación pregunta al usuario si está seguro de querer cerrar sesión mediante una ventana de confirmación.</w:t>
-            </w:r>
-            <w:r>
-              <w:rPr>
-                <w:b w:val="0"/>
-                <w:bCs w:val="0"/>
-              </w:rPr>
-              <w:br/>
-              <w:t>- 14. El sanitario/investigador confirma el cierre de sesión.</w:t>
-            </w:r>
-            <w:r>
-              <w:rPr>
-                <w:b w:val="0"/>
-                <w:bCs w:val="0"/>
-              </w:rPr>
-              <w:br/>
-              <w:t>- 15. La aplicación cierra su sesión, cargando la pantalla de bienvenida en la que se da la opción de registrarse o de iniciar sesión.</w:t>
-            </w:r>
-          </w:p>
-        </w:tc>
-      </w:tr>
-      <w:tr>
-        <w:tc>
-          <w:tcPr>
-            <w:cnfStyle w:val="001000000000" w:firstRow="0" w:lastRow="0" w:firstColumn="1" w:lastColumn="0" w:oddVBand="0" w:evenVBand="0" w:oddHBand="0" w:evenHBand="0" w:firstRowFirstColumn="0" w:firstRowLastColumn="0" w:lastRowFirstColumn="0" w:lastRowLastColumn="0"/>
-            <w:tcW w:w="8494" w:type="dxa"/>
-          </w:tcPr>
-          <w:p>
-            <w:pPr>
-              <w:rPr>
-                <w:b w:val="0"/>
-                <w:bCs w:val="0"/>
-              </w:rPr>
-            </w:pPr>
-            <w:r>
               <w:t>Alternativas:</w:t>
             </w:r>
             <w:r>

</xml_diff>